<commit_message>
2017-10-27 Use Case 3 Analysis I-D v00 (rev 03)
Added description of the plug-id solution for inter-domain link stitching.
Added note that other options are for further analysis.

2017-10-26: Initial text proposal
2017-10-27: Addressing offline comments from Carlo and Gianmarco
                     Few additional editorial clean-up
</commit_message>
<xml_diff>
--- a/Internet-Drafts/Use-Case-3-Analysis/draft-tnbidt-ccamp-transport-nbi-analysis-uc3-00-03.docx
+++ b/Internet-Drafts/Use-Case-3-Analysis/draft-tnbidt-ccamp-transport-nbi-analysis-uc3-00-03.docx
@@ -601,12 +601,12 @@
       <w:r>
         <w:fldChar w:fldCharType="separate"/>
       </w:r>
-      <w:ins w:id="0" w:author="Italo Busi" w:date="2017-10-26T10:53:00Z">
+      <w:ins w:id="0" w:author="Italo Busi" w:date="2017-10-27T14:48:00Z">
         <w:r>
           <w:rPr>
             <w:noProof/>
           </w:rPr>
-          <w:t>26,</w:t>
+          <w:t>27,</w:t>
         </w:r>
       </w:ins>
       <w:del w:id="1" w:author="Italo Busi" w:date="2017-10-26T09:42:00Z">
@@ -4473,14 +4473,7 @@
             <w:rFonts w:eastAsiaTheme="minorEastAsia"/>
             <w:lang w:eastAsia="zh-CN"/>
           </w:rPr>
-          <w:t>automatic</w:t>
-        </w:r>
-        <w:r>
-          <w:rPr>
-            <w:rFonts w:eastAsiaTheme="minorEastAsia"/>
-            <w:lang w:eastAsia="zh-CN"/>
-          </w:rPr>
-          <w:t xml:space="preserve"> </w:t>
+          <w:t xml:space="preserve">automatic </w:t>
         </w:r>
       </w:ins>
       <w:r>
@@ -4592,21 +4585,7 @@
             <w:rFonts w:eastAsiaTheme="minorEastAsia"/>
             <w:lang w:eastAsia="zh-CN"/>
           </w:rPr>
-          <w:t xml:space="preserve">assigned by a central authority, it is under the central authority </w:t>
-        </w:r>
-        <w:r>
-          <w:rPr>
-            <w:rFonts w:eastAsiaTheme="minorEastAsia"/>
-            <w:lang w:eastAsia="zh-CN"/>
-          </w:rPr>
-          <w:t>responsibility</w:t>
-        </w:r>
-        <w:r>
-          <w:rPr>
-            <w:rFonts w:eastAsiaTheme="minorEastAsia"/>
-            <w:lang w:eastAsia="zh-CN"/>
-          </w:rPr>
-          <w:t xml:space="preserve"> to assign unique values</w:t>
+          <w:t>assigned by a central authority, it is under the central authority responsibility to assign unique values</w:t>
         </w:r>
       </w:ins>
       <w:ins w:id="80" w:author="Italo Busi" w:date="2017-10-26T11:09:00Z">
@@ -4660,21 +4639,7 @@
             <w:rFonts w:eastAsiaTheme="minorEastAsia"/>
             <w:lang w:eastAsia="zh-CN"/>
           </w:rPr>
-          <w:t xml:space="preserve"> This encoding is implementation specific but the encoding rules need to be consistent across all </w:t>
-        </w:r>
-        <w:r>
-          <w:rPr>
-            <w:rFonts w:eastAsiaTheme="minorEastAsia"/>
-            <w:lang w:eastAsia="zh-CN"/>
-          </w:rPr>
-          <w:t>the</w:t>
-        </w:r>
-        <w:r>
-          <w:rPr>
-            <w:rFonts w:eastAsiaTheme="minorEastAsia"/>
-            <w:lang w:eastAsia="zh-CN"/>
-          </w:rPr>
-          <w:t xml:space="preserve"> PNCs.</w:t>
+          <w:t xml:space="preserve"> This encoding is implementation specific but the encoding rules need to be consistent across all the PNCs.</w:t>
         </w:r>
       </w:ins>
     </w:p>
@@ -4692,21 +4657,7 @@
             <w:rFonts w:eastAsiaTheme="minorEastAsia"/>
             <w:lang w:eastAsia="zh-CN"/>
           </w:rPr>
-          <w:t xml:space="preserve">In case of co-existence </w:t>
-        </w:r>
-        <w:r>
-          <w:rPr>
-            <w:rFonts w:eastAsiaTheme="minorEastAsia"/>
-            <w:lang w:eastAsia="zh-CN"/>
-          </w:rPr>
-          <w:t>within</w:t>
-        </w:r>
-        <w:r>
-          <w:rPr>
-            <w:rFonts w:eastAsiaTheme="minorEastAsia"/>
-            <w:lang w:eastAsia="zh-CN"/>
-          </w:rPr>
-          <w:t xml:space="preserve"> the same network of multiple sources for the plug-id (e.g., central authority and automatic discovery or even different automatic discovery mechanisms), </w:t>
+          <w:t xml:space="preserve">In case of co-existence within the same network of multiple sources for the plug-id (e.g., central authority and automatic discovery or even different automatic discovery mechanisms), </w:t>
         </w:r>
       </w:ins>
       <w:ins w:id="88" w:author="Italo Busi" w:date="2017-10-26T11:14:00Z">
@@ -4959,8 +4910,28 @@
           <w:rFonts w:eastAsiaTheme="minorEastAsia"/>
           <w:lang w:eastAsia="zh-CN"/>
         </w:rPr>
-        <w:t>TNBI-usecase</w:t>
-      </w:r>
+        <w:t>TNBI-</w:t>
+      </w:r>
+      <w:proofErr w:type="spellStart"/>
+      <w:del w:id="108" w:author="Italo Busi" w:date="2017-10-27T13:44:00Z">
+        <w:r>
+          <w:rPr>
+            <w:rFonts w:eastAsiaTheme="minorEastAsia"/>
+            <w:lang w:eastAsia="zh-CN"/>
+          </w:rPr>
+          <w:delText>usecase</w:delText>
+        </w:r>
+      </w:del>
+      <w:ins w:id="109" w:author="Italo Busi" w:date="2017-10-27T13:44:00Z">
+        <w:r>
+          <w:rPr>
+            <w:rFonts w:eastAsiaTheme="minorEastAsia"/>
+            <w:lang w:eastAsia="zh-CN"/>
+          </w:rPr>
+          <w:t>Usecases</w:t>
+        </w:r>
+      </w:ins>
+      <w:proofErr w:type="spellEnd"/>
       <w:r>
         <w:rPr>
           <w:rFonts w:eastAsiaTheme="minorEastAsia" w:hint="eastAsia"/>
@@ -4987,7 +4958,7 @@
     <w:p>
       <w:pPr>
         <w:rPr>
-          <w:ins w:id="108" w:author="Italo Busi" w:date="2017-10-26T11:24:00Z"/>
+          <w:ins w:id="110" w:author="Italo Busi" w:date="2017-10-26T11:24:00Z"/>
           <w:rFonts w:eastAsiaTheme="minorEastAsia"/>
           <w:lang w:eastAsia="zh-CN"/>
         </w:rPr>
@@ -5012,7 +4983,28 @@
           <w:rFonts w:eastAsiaTheme="minorEastAsia"/>
           <w:lang w:eastAsia="zh-CN"/>
         </w:rPr>
-        <w:t>to the different client signal type, there is different adaptation required. In this document, we are trying our best to reuse what has been defined in [use-case1], w</w:t>
+        <w:t>to the different client signal type, there is different adaptation required. In this document, we are trying our best to reuse what has been defined in [</w:t>
+      </w:r>
+      <w:ins w:id="111" w:author="Italo Busi" w:date="2017-10-27T13:44:00Z">
+        <w:r>
+          <w:t>TNBI-UseCase-1</w:t>
+        </w:r>
+      </w:ins>
+      <w:del w:id="112" w:author="Italo Busi" w:date="2017-10-27T13:44:00Z">
+        <w:r>
+          <w:rPr>
+            <w:rFonts w:eastAsiaTheme="minorEastAsia"/>
+            <w:lang w:eastAsia="zh-CN"/>
+          </w:rPr>
+          <w:delText>use-case1</w:delText>
+        </w:r>
+      </w:del>
+      <w:r>
+        <w:rPr>
+          <w:rFonts w:eastAsiaTheme="minorEastAsia"/>
+          <w:lang w:eastAsia="zh-CN"/>
+        </w:rPr>
+        <w:t>], w</w:t>
       </w:r>
       <w:r>
         <w:rPr>
@@ -5028,14 +5020,15 @@
         <w:ind w:left="431"/>
         <w:jc w:val="center"/>
         <w:rPr>
-          <w:ins w:id="109" w:author="Italo Busi" w:date="2017-10-26T11:24:00Z"/>
+          <w:del w:id="113" w:author="Italo Busi" w:date="2017-10-27T14:00:00Z"/>
           <w:lang w:val="en-AU"/>
         </w:rPr>
       </w:pPr>
-      <w:ins w:id="110" w:author="Italo Busi" w:date="2017-10-26T11:24:00Z">
-        <w:r>
-          <w:rPr>
-            <w:lang w:val="en-AU"/>
+      <w:del w:id="114" w:author="Italo Busi" w:date="2017-10-27T14:00:00Z">
+        <w:r>
+          <w:rPr>
+            <w:noProof/>
+            <w:lang w:eastAsia="zh-CN"/>
           </w:rPr>
           <w:drawing>
             <wp:inline distT="0" distB="0" distL="0" distR="0">
@@ -5079,168 +5072,136 @@
             </wp:inline>
           </w:drawing>
         </w:r>
-      </w:ins>
-    </w:p>
-    <w:p>
-      <w:pPr>
-        <w:pStyle w:val="Caption"/>
-        <w:rPr>
-          <w:ins w:id="111" w:author="Italo Busi" w:date="2017-10-26T11:24:00Z"/>
-          <w:highlight w:val="yellow"/>
-          <w:lang w:val="en-AU"/>
-          <w:rPrChange w:id="112" w:author="Italo Busi" w:date="2017-10-26T11:25:00Z">
-            <w:rPr>
-              <w:ins w:id="113" w:author="Italo Busi" w:date="2017-10-26T11:24:00Z"/>
-              <w:lang w:val="en-AU"/>
-            </w:rPr>
-          </w:rPrChange>
-        </w:rPr>
-        <w:pPrChange w:id="114" w:author="Italo Busi" w:date="2017-10-26T11:25:00Z">
-          <w:pPr>
-            <w:pStyle w:val="Caption"/>
-            <w:numPr>
-              <w:numId w:val="40"/>
-            </w:numPr>
-          </w:pPr>
-        </w:pPrChange>
-      </w:pPr>
-      <w:ins w:id="115" w:author="Italo Busi" w:date="2017-10-26T11:24:00Z">
-        <w:r>
-          <w:rPr>
-            <w:highlight w:val="yellow"/>
-            <w:lang w:val="en-AU"/>
-            <w:rPrChange w:id="116" w:author="Italo Busi" w:date="2017-10-26T11:25:00Z">
-              <w:rPr>
-                <w:lang w:val="en-AU"/>
-              </w:rPr>
-            </w:rPrChange>
-          </w:rPr>
-          <w:t>Multi-domain Service Setup</w:t>
-        </w:r>
-      </w:ins>
-    </w:p>
-    <w:p>
-      <w:pPr>
-        <w:rPr>
+      </w:del>
+    </w:p>
+    <w:p>
+      <w:pPr>
+        <w:pStyle w:val="Heading3"/>
+      </w:pPr>
+      <w:bookmarkStart w:id="115" w:name="_Toc496636395"/>
+      <w:r>
+        <w:rPr>
+          <w:rFonts w:eastAsiaTheme="minorEastAsia" w:hint="eastAsia"/>
+          <w:lang w:eastAsia="zh-CN"/>
+        </w:rPr>
+        <w:t>Procedure Description</w:t>
+      </w:r>
+      <w:bookmarkEnd w:id="115"/>
+    </w:p>
+    <w:p>
+      <w:pPr>
+        <w:rPr>
+          <w:ins w:id="116" w:author="Italo Busi" w:date="2017-10-26T11:18:00Z"/>
           <w:rFonts w:eastAsiaTheme="minorEastAsia"/>
           <w:lang w:eastAsia="zh-CN"/>
         </w:rPr>
       </w:pPr>
-      <w:ins w:id="117" w:author="Italo Busi" w:date="2017-10-26T11:24:00Z">
-        <w:r>
-          <w:rPr>
-            <w:rFonts w:eastAsiaTheme="minorEastAsia"/>
-            <w:i/>
-            <w:highlight w:val="yellow"/>
-            <w:lang w:eastAsia="zh-CN"/>
-            <w:rPrChange w:id="118" w:author="Italo Busi" w:date="2017-10-26T11:28:00Z">
-              <w:rPr>
-                <w:rFonts w:eastAsiaTheme="minorEastAsia"/>
-                <w:i/>
-                <w:highlight w:val="yellow"/>
-                <w:lang w:eastAsia="zh-CN"/>
-              </w:rPr>
-            </w:rPrChange>
-          </w:rPr>
-          <w:t>[</w:t>
-        </w:r>
-        <w:r>
-          <w:rPr>
-            <w:rFonts w:eastAsiaTheme="minorEastAsia"/>
-            <w:b/>
-            <w:i/>
-            <w:highlight w:val="yellow"/>
-            <w:lang w:eastAsia="zh-CN"/>
-            <w:rPrChange w:id="119" w:author="Italo Busi" w:date="2017-10-26T11:28:00Z">
-              <w:rPr>
-                <w:rFonts w:eastAsiaTheme="minorEastAsia"/>
-                <w:i/>
-                <w:highlight w:val="yellow"/>
-                <w:lang w:eastAsia="zh-CN"/>
-              </w:rPr>
-            </w:rPrChange>
-          </w:rPr>
-          <w:t>Editor’s note</w:t>
-        </w:r>
-        <w:r>
-          <w:rPr>
-            <w:rFonts w:eastAsiaTheme="minorEastAsia"/>
-            <w:i/>
-            <w:highlight w:val="yellow"/>
-            <w:lang w:eastAsia="zh-CN"/>
-            <w:rPrChange w:id="120" w:author="Italo Busi" w:date="2017-10-26T11:28:00Z">
-              <w:rPr>
-                <w:rFonts w:eastAsiaTheme="minorEastAsia"/>
-                <w:i/>
-                <w:highlight w:val="yellow"/>
-                <w:lang w:eastAsia="zh-CN"/>
-              </w:rPr>
-            </w:rPrChange>
-          </w:rPr>
-          <w:t xml:space="preserve">:] </w:t>
-        </w:r>
-      </w:ins>
-      <w:ins w:id="121" w:author="Italo Busi" w:date="2017-10-26T11:28:00Z">
-        <w:r>
-          <w:rPr>
-            <w:rFonts w:eastAsiaTheme="minorEastAsia"/>
-            <w:i/>
-            <w:highlight w:val="yellow"/>
-            <w:lang w:eastAsia="zh-CN"/>
-          </w:rPr>
-          <w:t>Need to convert Figure 2 in ASCII.</w:t>
-        </w:r>
-      </w:ins>
-    </w:p>
-    <w:p>
-      <w:pPr>
-        <w:pStyle w:val="Heading3"/>
-      </w:pPr>
-      <w:bookmarkStart w:id="122" w:name="_Toc496636395"/>
-      <w:r>
-        <w:rPr>
-          <w:rFonts w:eastAsiaTheme="minorEastAsia" w:hint="eastAsia"/>
-          <w:lang w:eastAsia="zh-CN"/>
-        </w:rPr>
-        <w:t>Procedure Description</w:t>
-      </w:r>
-      <w:bookmarkEnd w:id="122"/>
-    </w:p>
-    <w:p>
-      <w:pPr>
-        <w:rPr>
-          <w:ins w:id="123" w:author="Italo Busi" w:date="2017-10-26T11:18:00Z"/>
+      <w:r>
+        <w:rPr>
           <w:rFonts w:eastAsiaTheme="minorEastAsia"/>
           <w:lang w:eastAsia="zh-CN"/>
         </w:rPr>
-      </w:pPr>
+        <w:t xml:space="preserve">The </w:t>
+      </w:r>
       <w:r>
         <w:rPr>
           <w:rFonts w:eastAsiaTheme="minorEastAsia"/>
           <w:lang w:eastAsia="zh-CN"/>
         </w:rPr>
-        <w:t xml:space="preserve">The </w:t>
-      </w:r>
+        <w:t xml:space="preserve">service configuration procedure is assumed to be initiated </w:t>
+      </w:r>
+      <w:ins w:id="117" w:author="Italo Busi" w:date="2017-10-27T13:55:00Z">
+        <w:r>
+          <w:rPr>
+            <w:rFonts w:eastAsiaTheme="minorEastAsia"/>
+            <w:lang w:eastAsia="zh-CN"/>
+          </w:rPr>
+          <w:t xml:space="preserve">(step 1 in </w:t>
+        </w:r>
+      </w:ins>
+      <w:ins w:id="118" w:author="Italo Busi" w:date="2017-10-27T13:56:00Z">
+        <w:r>
+          <w:rPr>
+            <w:rFonts w:eastAsiaTheme="minorEastAsia"/>
+            <w:lang w:eastAsia="zh-CN"/>
+          </w:rPr>
+          <w:fldChar w:fldCharType="begin"/>
+        </w:r>
+        <w:r>
+          <w:rPr>
+            <w:rFonts w:eastAsiaTheme="minorEastAsia"/>
+            <w:lang w:eastAsia="zh-CN"/>
+          </w:rPr>
+          <w:instrText xml:space="preserve"> REF _Ref496875891 \r \h </w:instrText>
+        </w:r>
+      </w:ins>
       <w:r>
         <w:rPr>
           <w:rFonts w:eastAsiaTheme="minorEastAsia"/>
           <w:lang w:eastAsia="zh-CN"/>
         </w:rPr>
-        <w:t xml:space="preserve">service configuration procedure is assumed to be initiated </w:t>
       </w:r>
       <w:r>
         <w:rPr>
           <w:rFonts w:eastAsiaTheme="minorEastAsia"/>
           <w:lang w:eastAsia="zh-CN"/>
         </w:rPr>
-        <w:t xml:space="preserve">at the CMI </w:t>
-      </w:r>
+        <w:fldChar w:fldCharType="separate"/>
+      </w:r>
+      <w:ins w:id="119" w:author="Italo Busi" w:date="2017-10-27T13:59:00Z">
+        <w:r>
+          <w:rPr>
+            <w:rFonts w:eastAsiaTheme="minorEastAsia"/>
+            <w:lang w:eastAsia="zh-CN"/>
+          </w:rPr>
+          <w:t>Figure 2</w:t>
+        </w:r>
+      </w:ins>
+      <w:ins w:id="120" w:author="Italo Busi" w:date="2017-10-27T13:56:00Z">
+        <w:r>
+          <w:rPr>
+            <w:rFonts w:eastAsiaTheme="minorEastAsia"/>
+            <w:lang w:eastAsia="zh-CN"/>
+          </w:rPr>
+          <w:fldChar w:fldCharType="end"/>
+        </w:r>
+        <w:r>
+          <w:rPr>
+            <w:rFonts w:eastAsiaTheme="minorEastAsia"/>
+            <w:lang w:eastAsia="zh-CN"/>
+          </w:rPr>
+          <w:t xml:space="preserve">) </w:t>
+        </w:r>
+      </w:ins>
       <w:r>
         <w:rPr>
           <w:rFonts w:eastAsiaTheme="minorEastAsia"/>
           <w:lang w:eastAsia="zh-CN"/>
         </w:rPr>
-        <w:t xml:space="preserve">from CNC to MDSC, by requesting a service from node A to node Z, by using </w:t>
+        <w:t xml:space="preserve">at the CMI </w:t>
+      </w:r>
+      <w:r>
+        <w:rPr>
+          <w:rFonts w:eastAsiaTheme="minorEastAsia"/>
+          <w:lang w:eastAsia="zh-CN"/>
+        </w:rPr>
+        <w:t>from CNC to MDSC,</w:t>
+      </w:r>
+      <w:del w:id="121" w:author="Italo Busi" w:date="2017-10-27T13:56:00Z">
+        <w:r>
+          <w:rPr>
+            <w:rFonts w:eastAsiaTheme="minorEastAsia"/>
+            <w:lang w:eastAsia="zh-CN"/>
+          </w:rPr>
+          <w:delText xml:space="preserve"> by requesting a service from node A to node Z, by</w:delText>
+        </w:r>
+      </w:del>
+      <w:r>
+        <w:rPr>
+          <w:rFonts w:eastAsiaTheme="minorEastAsia"/>
+          <w:lang w:eastAsia="zh-CN"/>
+        </w:rPr>
+        <w:t xml:space="preserve"> using </w:t>
       </w:r>
       <w:proofErr w:type="gramStart"/>
       <w:r>
@@ -5277,7 +5238,7 @@
         </w:rPr>
         <w:t xml:space="preserve"> </w:t>
       </w:r>
-      <w:ins w:id="124" w:author="Italo Busi" w:date="2017-10-26T11:19:00Z">
+      <w:ins w:id="122" w:author="Italo Busi" w:date="2017-10-26T11:19:00Z">
         <w:r>
           <w:rPr>
             <w:rFonts w:eastAsiaTheme="minorEastAsia"/>
@@ -5293,13 +5254,49 @@
         </w:rPr>
         <w:t>model</w:t>
       </w:r>
-      <w:ins w:id="125" w:author="Italo Busi" w:date="2017-10-26T11:19:00Z">
+      <w:ins w:id="123" w:author="Italo Busi" w:date="2017-10-26T11:19:00Z">
         <w:r>
           <w:rPr>
             <w:rFonts w:eastAsiaTheme="minorEastAsia"/>
             <w:lang w:eastAsia="zh-CN"/>
           </w:rPr>
           <w:t>s</w:t>
+        </w:r>
+      </w:ins>
+      <w:ins w:id="124" w:author="Italo Busi" w:date="2017-10-27T13:57:00Z">
+        <w:r>
+          <w:rPr>
+            <w:rFonts w:eastAsiaTheme="minorEastAsia"/>
+            <w:lang w:eastAsia="zh-CN"/>
+          </w:rPr>
+          <w:t xml:space="preserve">. The MDSC will understand this configure as </w:t>
+        </w:r>
+      </w:ins>
+      <w:proofErr w:type="spellStart"/>
+      <w:ins w:id="125" w:author="Italo Busi" w:date="2017-10-27T13:56:00Z">
+        <w:r>
+          <w:rPr>
+            <w:rFonts w:eastAsiaTheme="minorEastAsia"/>
+            <w:lang w:eastAsia="zh-CN"/>
+          </w:rPr>
+          <w:t>as</w:t>
+        </w:r>
+        <w:proofErr w:type="spellEnd"/>
+        <w:r>
+          <w:rPr>
+            <w:rFonts w:eastAsiaTheme="minorEastAsia"/>
+            <w:lang w:eastAsia="zh-CN"/>
+          </w:rPr>
+          <w:t xml:space="preserve"> a request to setup a service from node A to node Z</w:t>
+        </w:r>
+      </w:ins>
+      <w:ins w:id="126" w:author="Italo Busi" w:date="2017-10-27T13:58:00Z">
+        <w:r>
+          <w:rPr>
+            <w:rFonts w:eastAsiaTheme="minorEastAsia"/>
+            <w:lang w:eastAsia="zh-CN"/>
+          </w:rPr>
+          <w:t>. Analysis of the CMI models is for further study</w:t>
         </w:r>
       </w:ins>
       <w:r>
@@ -5316,7 +5313,7 @@
           <w:rFonts w:eastAsiaTheme="minorEastAsia"/>
           <w:i/>
           <w:lang w:eastAsia="zh-CN"/>
-          <w:rPrChange w:id="126" w:author="Italo Busi" w:date="2017-10-26T11:19:00Z">
+          <w:rPrChange w:id="127" w:author="Italo Busi" w:date="2017-10-26T11:19:00Z">
             <w:rPr>
               <w:rFonts w:eastAsiaTheme="minorEastAsia"/>
               <w:lang w:eastAsia="zh-CN"/>
@@ -5324,26 +5321,10 @@
           </w:rPrChange>
         </w:rPr>
       </w:pPr>
-      <w:ins w:id="127" w:author="Italo Busi" w:date="2017-10-26T11:18:00Z">
+      <w:ins w:id="128" w:author="Italo Busi" w:date="2017-10-26T11:18:00Z">
         <w:r>
           <w:rPr>
             <w:rFonts w:eastAsiaTheme="minorEastAsia"/>
-            <w:i/>
-            <w:highlight w:val="yellow"/>
-            <w:lang w:eastAsia="zh-CN"/>
-            <w:rPrChange w:id="128" w:author="Italo Busi" w:date="2017-10-26T11:19:00Z">
-              <w:rPr>
-                <w:rFonts w:eastAsiaTheme="minorEastAsia"/>
-                <w:lang w:eastAsia="zh-CN"/>
-              </w:rPr>
-            </w:rPrChange>
-          </w:rPr>
-          <w:t>[</w:t>
-        </w:r>
-        <w:r>
-          <w:rPr>
-            <w:rFonts w:eastAsiaTheme="minorEastAsia"/>
-            <w:b/>
             <w:i/>
             <w:highlight w:val="yellow"/>
             <w:lang w:eastAsia="zh-CN"/>
@@ -5354,7 +5335,7 @@
               </w:rPr>
             </w:rPrChange>
           </w:rPr>
-          <w:t>Editor</w:t>
+          <w:t>[</w:t>
         </w:r>
         <w:r>
           <w:rPr>
@@ -5370,12 +5351,11 @@
               </w:rPr>
             </w:rPrChange>
           </w:rPr>
-          <w:t>’</w:t>
+          <w:t>Editor’s note</w:t>
         </w:r>
         <w:r>
           <w:rPr>
             <w:rFonts w:eastAsiaTheme="minorEastAsia"/>
-            <w:b/>
             <w:i/>
             <w:highlight w:val="yellow"/>
             <w:lang w:eastAsia="zh-CN"/>
@@ -5386,21 +5366,6 @@
               </w:rPr>
             </w:rPrChange>
           </w:rPr>
-          <w:t>s note</w:t>
-        </w:r>
-        <w:r>
-          <w:rPr>
-            <w:rFonts w:eastAsiaTheme="minorEastAsia"/>
-            <w:i/>
-            <w:highlight w:val="yellow"/>
-            <w:lang w:eastAsia="zh-CN"/>
-            <w:rPrChange w:id="132" w:author="Italo Busi" w:date="2017-10-26T11:19:00Z">
-              <w:rPr>
-                <w:rFonts w:eastAsiaTheme="minorEastAsia"/>
-                <w:lang w:eastAsia="zh-CN"/>
-              </w:rPr>
-            </w:rPrChange>
-          </w:rPr>
           <w:t>:] Add some references to the service models that can be used at the CMI.</w:t>
         </w:r>
       </w:ins>
@@ -5409,7 +5374,7 @@
           <w:rFonts w:eastAsiaTheme="minorEastAsia"/>
           <w:i/>
           <w:lang w:eastAsia="zh-CN"/>
-          <w:rPrChange w:id="133" w:author="Italo Busi" w:date="2017-10-26T11:19:00Z">
+          <w:rPrChange w:id="132" w:author="Italo Busi" w:date="2017-10-26T11:19:00Z">
             <w:rPr>
               <w:rFonts w:eastAsiaTheme="minorEastAsia"/>
               <w:lang w:eastAsia="zh-CN"/>
@@ -5420,6 +5385,862 @@
       </w:r>
     </w:p>
     <w:p>
+      <w:pPr>
+        <w:pStyle w:val="RFCFigure"/>
+        <w:rPr>
+          <w:ins w:id="133" w:author="Italo Busi" w:date="2017-10-27T13:58:00Z"/>
+          <w:lang w:eastAsia="zh-CN"/>
+        </w:rPr>
+        <w:pPrChange w:id="134" w:author="Italo Busi" w:date="2017-10-27T13:58:00Z">
+          <w:pPr/>
+        </w:pPrChange>
+      </w:pPr>
+    </w:p>
+    <w:p>
+      <w:pPr>
+        <w:pStyle w:val="RFCFigure"/>
+        <w:rPr>
+          <w:ins w:id="135" w:author="Italo Busi" w:date="2017-10-27T14:00:00Z"/>
+          <w:lang w:eastAsia="zh-CN"/>
+        </w:rPr>
+      </w:pPr>
+      <w:ins w:id="136" w:author="Italo Busi" w:date="2017-10-27T14:00:00Z">
+        <w:r>
+          <w:rPr>
+            <w:lang w:eastAsia="zh-CN"/>
+          </w:rPr>
+          <w:t xml:space="preserve">                              |</w:t>
+        </w:r>
+      </w:ins>
+    </w:p>
+    <w:p>
+      <w:pPr>
+        <w:pStyle w:val="RFCFigure"/>
+        <w:rPr>
+          <w:ins w:id="137" w:author="Italo Busi" w:date="2017-10-27T14:00:00Z"/>
+          <w:lang w:eastAsia="zh-CN"/>
+        </w:rPr>
+      </w:pPr>
+      <w:ins w:id="138" w:author="Italo Busi" w:date="2017-10-27T14:00:00Z">
+        <w:r>
+          <w:rPr>
+            <w:lang w:eastAsia="zh-CN"/>
+          </w:rPr>
+          <w:t xml:space="preserve">                              | {1}</w:t>
+        </w:r>
+      </w:ins>
+    </w:p>
+    <w:p>
+      <w:pPr>
+        <w:pStyle w:val="RFCFigure"/>
+        <w:rPr>
+          <w:ins w:id="139" w:author="Italo Busi" w:date="2017-10-27T14:00:00Z"/>
+          <w:lang w:eastAsia="zh-CN"/>
+        </w:rPr>
+      </w:pPr>
+      <w:ins w:id="140" w:author="Italo Busi" w:date="2017-10-27T14:00:00Z">
+        <w:r>
+          <w:rPr>
+            <w:lang w:eastAsia="zh-CN"/>
+          </w:rPr>
+          <w:t xml:space="preserve">                              V</w:t>
+        </w:r>
+      </w:ins>
+    </w:p>
+    <w:p>
+      <w:pPr>
+        <w:pStyle w:val="RFCFigure"/>
+        <w:rPr>
+          <w:ins w:id="141" w:author="Italo Busi" w:date="2017-10-27T14:00:00Z"/>
+          <w:lang w:eastAsia="zh-CN"/>
+        </w:rPr>
+      </w:pPr>
+      <w:ins w:id="142" w:author="Italo Busi" w:date="2017-10-27T14:00:00Z">
+        <w:r>
+          <w:rPr>
+            <w:lang w:eastAsia="zh-CN"/>
+          </w:rPr>
+          <w:t xml:space="preserve">                       ----------------</w:t>
+        </w:r>
+      </w:ins>
+    </w:p>
+    <w:p>
+      <w:pPr>
+        <w:pStyle w:val="RFCFigure"/>
+        <w:rPr>
+          <w:ins w:id="143" w:author="Italo Busi" w:date="2017-10-27T14:00:00Z"/>
+          <w:lang w:eastAsia="zh-CN"/>
+        </w:rPr>
+      </w:pPr>
+      <w:ins w:id="144" w:author="Italo Busi" w:date="2017-10-27T14:00:00Z">
+        <w:r>
+          <w:rPr>
+            <w:lang w:eastAsia="zh-CN"/>
+          </w:rPr>
+          <w:t xml:space="preserve">                      |           {2</w:t>
+        </w:r>
+        <w:proofErr w:type="gramStart"/>
+        <w:r>
+          <w:rPr>
+            <w:lang w:eastAsia="zh-CN"/>
+          </w:rPr>
+          <w:t>}  |</w:t>
+        </w:r>
+        <w:proofErr w:type="gramEnd"/>
+      </w:ins>
+    </w:p>
+    <w:p>
+      <w:pPr>
+        <w:pStyle w:val="RFCFigure"/>
+        <w:rPr>
+          <w:ins w:id="145" w:author="Italo Busi" w:date="2017-10-27T14:00:00Z"/>
+          <w:lang w:eastAsia="zh-CN"/>
+        </w:rPr>
+      </w:pPr>
+      <w:ins w:id="146" w:author="Italo Busi" w:date="2017-10-27T14:00:00Z">
+        <w:r>
+          <w:rPr>
+            <w:lang w:eastAsia="zh-CN"/>
+          </w:rPr>
+          <w:t xml:space="preserve">                      | {3</w:t>
+        </w:r>
+        <w:proofErr w:type="gramStart"/>
+        <w:r>
+          <w:rPr>
+            <w:lang w:eastAsia="zh-CN"/>
+          </w:rPr>
+          <w:t>}  MDSC</w:t>
+        </w:r>
+        <w:proofErr w:type="gramEnd"/>
+        <w:r>
+          <w:rPr>
+            <w:lang w:eastAsia="zh-CN"/>
+          </w:rPr>
+          <w:t xml:space="preserve">      |</w:t>
+        </w:r>
+      </w:ins>
+    </w:p>
+    <w:p>
+      <w:pPr>
+        <w:pStyle w:val="RFCFigure"/>
+        <w:rPr>
+          <w:ins w:id="147" w:author="Italo Busi" w:date="2017-10-27T14:00:00Z"/>
+          <w:lang w:eastAsia="zh-CN"/>
+        </w:rPr>
+      </w:pPr>
+      <w:ins w:id="148" w:author="Italo Busi" w:date="2017-10-27T14:00:00Z">
+        <w:r>
+          <w:rPr>
+            <w:lang w:eastAsia="zh-CN"/>
+          </w:rPr>
+          <w:t xml:space="preserve">                      |      </w:t>
+        </w:r>
+      </w:ins>
+      <w:ins w:id="149" w:author="Italo Busi" w:date="2017-10-27T14:02:00Z">
+        <w:r>
+          <w:rPr>
+            <w:lang w:eastAsia="zh-CN"/>
+          </w:rPr>
+          <w:t xml:space="preserve">    </w:t>
+        </w:r>
+      </w:ins>
+      <w:ins w:id="150" w:author="Italo Busi" w:date="2017-10-27T14:05:00Z">
+        <w:r>
+          <w:rPr>
+            <w:lang w:eastAsia="zh-CN"/>
+          </w:rPr>
+          <w:t xml:space="preserve">   </w:t>
+        </w:r>
+      </w:ins>
+      <w:ins w:id="151" w:author="Italo Busi" w:date="2017-10-27T14:00:00Z">
+        <w:r>
+          <w:rPr>
+            <w:lang w:eastAsia="zh-CN"/>
+          </w:rPr>
+          <w:t xml:space="preserve">   |</w:t>
+        </w:r>
+      </w:ins>
+    </w:p>
+    <w:p>
+      <w:pPr>
+        <w:pStyle w:val="RFCFigure"/>
+        <w:rPr>
+          <w:ins w:id="152" w:author="Italo Busi" w:date="2017-10-27T14:00:00Z"/>
+          <w:lang w:eastAsia="zh-CN"/>
+        </w:rPr>
+      </w:pPr>
+      <w:ins w:id="153" w:author="Italo Busi" w:date="2017-10-27T14:00:00Z">
+        <w:r>
+          <w:rPr>
+            <w:lang w:eastAsia="zh-CN"/>
+          </w:rPr>
+          <w:t xml:space="preserve">                       ----------------</w:t>
+        </w:r>
+      </w:ins>
+    </w:p>
+    <w:p>
+      <w:pPr>
+        <w:pStyle w:val="RFCFigure"/>
+        <w:rPr>
+          <w:ins w:id="154" w:author="Italo Busi" w:date="2017-10-27T14:00:00Z"/>
+          <w:lang w:eastAsia="zh-CN"/>
+        </w:rPr>
+      </w:pPr>
+      <w:ins w:id="155" w:author="Italo Busi" w:date="2017-10-27T14:00:00Z">
+        <w:r>
+          <w:rPr>
+            <w:lang w:eastAsia="zh-CN"/>
+          </w:rPr>
+          <w:t xml:space="preserve">                        ^     ^      ^</w:t>
+        </w:r>
+      </w:ins>
+    </w:p>
+    <w:p>
+      <w:pPr>
+        <w:pStyle w:val="RFCFigure"/>
+        <w:rPr>
+          <w:ins w:id="156" w:author="Italo Busi" w:date="2017-10-27T14:00:00Z"/>
+          <w:lang w:eastAsia="zh-CN"/>
+        </w:rPr>
+      </w:pPr>
+      <w:ins w:id="157" w:author="Italo Busi" w:date="2017-10-27T14:00:00Z">
+        <w:r>
+          <w:rPr>
+            <w:lang w:eastAsia="zh-CN"/>
+          </w:rPr>
+          <w:t xml:space="preserve">                 {3.1</w:t>
+        </w:r>
+        <w:proofErr w:type="gramStart"/>
+        <w:r>
+          <w:rPr>
+            <w:lang w:eastAsia="zh-CN"/>
+          </w:rPr>
+          <w:t>}  |</w:t>
+        </w:r>
+        <w:proofErr w:type="gramEnd"/>
+        <w:r>
+          <w:rPr>
+            <w:lang w:eastAsia="zh-CN"/>
+          </w:rPr>
+          <w:t xml:space="preserve">     |      |</w:t>
+        </w:r>
+      </w:ins>
+    </w:p>
+    <w:p>
+      <w:pPr>
+        <w:pStyle w:val="RFCFigure"/>
+        <w:rPr>
+          <w:ins w:id="158" w:author="Italo Busi" w:date="2017-10-27T14:00:00Z"/>
+          <w:lang w:eastAsia="zh-CN"/>
+        </w:rPr>
+      </w:pPr>
+      <w:ins w:id="159" w:author="Italo Busi" w:date="2017-10-27T14:00:00Z">
+        <w:r>
+          <w:rPr>
+            <w:lang w:eastAsia="zh-CN"/>
+          </w:rPr>
+          <w:t xml:space="preserve">              +---------+     </w:t>
+        </w:r>
+        <w:proofErr w:type="gramStart"/>
+        <w:r>
+          <w:rPr>
+            <w:lang w:eastAsia="zh-CN"/>
+          </w:rPr>
+          <w:t>|{</w:t>
+        </w:r>
+        <w:proofErr w:type="gramEnd"/>
+        <w:r>
+          <w:rPr>
+            <w:lang w:eastAsia="zh-CN"/>
+          </w:rPr>
+          <w:t>3.2} |</w:t>
+        </w:r>
+      </w:ins>
+    </w:p>
+    <w:p>
+      <w:pPr>
+        <w:pStyle w:val="RFCFigure"/>
+        <w:rPr>
+          <w:ins w:id="160" w:author="Italo Busi" w:date="2017-10-27T14:00:00Z"/>
+          <w:lang w:eastAsia="zh-CN"/>
+        </w:rPr>
+      </w:pPr>
+      <w:ins w:id="161" w:author="Italo Busi" w:date="2017-10-27T14:00:00Z">
+        <w:r>
+          <w:rPr>
+            <w:lang w:eastAsia="zh-CN"/>
+          </w:rPr>
+          <w:t xml:space="preserve">              |  </w:t>
+        </w:r>
+      </w:ins>
+      <w:ins w:id="162" w:author="Italo Busi" w:date="2017-10-27T14:01:00Z">
+        <w:r>
+          <w:rPr>
+            <w:lang w:eastAsia="zh-CN"/>
+          </w:rPr>
+          <w:t xml:space="preserve">     </w:t>
+        </w:r>
+      </w:ins>
+      <w:ins w:id="163" w:author="Italo Busi" w:date="2017-10-27T14:00:00Z">
+        <w:r>
+          <w:rPr>
+            <w:lang w:eastAsia="zh-CN"/>
+          </w:rPr>
+          <w:t xml:space="preserve">        |</w:t>
+        </w:r>
+      </w:ins>
+      <w:ins w:id="164" w:author="Italo Busi" w:date="2017-10-27T14:01:00Z">
+        <w:r>
+          <w:rPr>
+            <w:lang w:eastAsia="zh-CN"/>
+          </w:rPr>
+          <w:t xml:space="preserve">     </w:t>
+        </w:r>
+      </w:ins>
+      <w:ins w:id="165" w:author="Italo Busi" w:date="2017-10-27T14:00:00Z">
+        <w:r>
+          <w:rPr>
+            <w:lang w:eastAsia="zh-CN"/>
+          </w:rPr>
+          <w:t xml:space="preserve"> +----------+</w:t>
+        </w:r>
+      </w:ins>
+    </w:p>
+    <w:p>
+      <w:pPr>
+        <w:pStyle w:val="RFCFigure"/>
+        <w:rPr>
+          <w:ins w:id="166" w:author="Italo Busi" w:date="2017-10-27T14:00:00Z"/>
+          <w:lang w:eastAsia="zh-CN"/>
+        </w:rPr>
+      </w:pPr>
+      <w:ins w:id="167" w:author="Italo Busi" w:date="2017-10-27T14:00:00Z">
+        <w:r>
+          <w:rPr>
+            <w:lang w:eastAsia="zh-CN"/>
+          </w:rPr>
+          <w:t xml:space="preserve">              |               V                 |</w:t>
+        </w:r>
+      </w:ins>
+    </w:p>
+    <w:p>
+      <w:pPr>
+        <w:pStyle w:val="RFCFigure"/>
+        <w:rPr>
+          <w:ins w:id="168" w:author="Italo Busi" w:date="2017-10-27T14:00:00Z"/>
+          <w:lang w:eastAsia="zh-CN"/>
+        </w:rPr>
+      </w:pPr>
+      <w:ins w:id="169" w:author="Italo Busi" w:date="2017-10-27T14:00:00Z">
+        <w:r>
+          <w:rPr>
+            <w:lang w:eastAsia="zh-CN"/>
+          </w:rPr>
+          <w:t xml:space="preserve">              |           ----------            </w:t>
+        </w:r>
+        <w:proofErr w:type="gramStart"/>
+        <w:r>
+          <w:rPr>
+            <w:lang w:eastAsia="zh-CN"/>
+          </w:rPr>
+          <w:t>|{</w:t>
+        </w:r>
+        <w:proofErr w:type="gramEnd"/>
+        <w:r>
+          <w:rPr>
+            <w:lang w:eastAsia="zh-CN"/>
+          </w:rPr>
+          <w:t>3.3}</w:t>
+        </w:r>
+      </w:ins>
+    </w:p>
+    <w:p>
+      <w:pPr>
+        <w:pStyle w:val="RFCFigure"/>
+        <w:rPr>
+          <w:ins w:id="170" w:author="Italo Busi" w:date="2017-10-27T14:00:00Z"/>
+          <w:lang w:eastAsia="zh-CN"/>
+        </w:rPr>
+      </w:pPr>
+      <w:ins w:id="171" w:author="Italo Busi" w:date="2017-10-27T14:00:00Z">
+        <w:r>
+          <w:rPr>
+            <w:lang w:eastAsia="zh-CN"/>
+          </w:rPr>
+          <w:t xml:space="preserve">              |          |   PNC2   |           |</w:t>
+        </w:r>
+      </w:ins>
+    </w:p>
+    <w:p>
+      <w:pPr>
+        <w:pStyle w:val="RFCFigure"/>
+        <w:rPr>
+          <w:ins w:id="172" w:author="Italo Busi" w:date="2017-10-27T14:00:00Z"/>
+          <w:lang w:eastAsia="zh-CN"/>
+        </w:rPr>
+      </w:pPr>
+      <w:ins w:id="173" w:author="Italo Busi" w:date="2017-10-27T14:00:00Z">
+        <w:r>
+          <w:rPr>
+            <w:lang w:eastAsia="zh-CN"/>
+          </w:rPr>
+          <w:t xml:space="preserve">              |           ----------            |</w:t>
+        </w:r>
+      </w:ins>
+    </w:p>
+    <w:p>
+      <w:pPr>
+        <w:pStyle w:val="RFCFigure"/>
+        <w:rPr>
+          <w:ins w:id="174" w:author="Italo Busi" w:date="2017-10-27T14:00:00Z"/>
+          <w:lang w:eastAsia="zh-CN"/>
+        </w:rPr>
+      </w:pPr>
+      <w:ins w:id="175" w:author="Italo Busi" w:date="2017-10-27T14:00:00Z">
+        <w:r>
+          <w:rPr>
+            <w:lang w:eastAsia="zh-CN"/>
+          </w:rPr>
+          <w:t xml:space="preserve">              |               ^                 |</w:t>
+        </w:r>
+      </w:ins>
+    </w:p>
+    <w:p>
+      <w:pPr>
+        <w:pStyle w:val="RFCFigure"/>
+        <w:rPr>
+          <w:ins w:id="176" w:author="Italo Busi" w:date="2017-10-27T14:00:00Z"/>
+          <w:lang w:eastAsia="zh-CN"/>
+        </w:rPr>
+      </w:pPr>
+      <w:ins w:id="177" w:author="Italo Busi" w:date="2017-10-27T14:00:00Z">
+        <w:r>
+          <w:rPr>
+            <w:lang w:eastAsia="zh-CN"/>
+          </w:rPr>
+          <w:t xml:space="preserve">              V               | </w:t>
+        </w:r>
+      </w:ins>
+      <w:ins w:id="178" w:author="Italo Busi" w:date="2017-10-27T14:01:00Z">
+        <w:r>
+          <w:rPr>
+            <w:lang w:eastAsia="zh-CN"/>
+          </w:rPr>
+          <w:t>{4.2}</w:t>
+        </w:r>
+      </w:ins>
+      <w:ins w:id="179" w:author="Italo Busi" w:date="2017-10-27T14:00:00Z">
+        <w:r>
+          <w:rPr>
+            <w:lang w:eastAsia="zh-CN"/>
+          </w:rPr>
+          <w:t xml:space="preserve">           |</w:t>
+        </w:r>
+      </w:ins>
+    </w:p>
+    <w:p>
+      <w:pPr>
+        <w:pStyle w:val="RFCFigure"/>
+        <w:rPr>
+          <w:ins w:id="180" w:author="Italo Busi" w:date="2017-10-27T14:00:00Z"/>
+          <w:lang w:eastAsia="zh-CN"/>
+        </w:rPr>
+      </w:pPr>
+      <w:ins w:id="181" w:author="Italo Busi" w:date="2017-10-27T14:00:00Z">
+        <w:r>
+          <w:rPr>
+            <w:lang w:eastAsia="zh-CN"/>
+          </w:rPr>
+          <w:t xml:space="preserve">          ----------          V                 |</w:t>
+        </w:r>
+      </w:ins>
+    </w:p>
+    <w:p>
+      <w:pPr>
+        <w:pStyle w:val="RFCFigure"/>
+        <w:rPr>
+          <w:ins w:id="182" w:author="Italo Busi" w:date="2017-10-27T14:00:00Z"/>
+          <w:lang w:eastAsia="zh-CN"/>
+        </w:rPr>
+      </w:pPr>
+      <w:ins w:id="183" w:author="Italo Busi" w:date="2017-10-27T14:00:00Z">
+        <w:r>
+          <w:rPr>
+            <w:lang w:eastAsia="zh-CN"/>
+          </w:rPr>
+          <w:t xml:space="preserve">         |   PNC1   |       -----               V</w:t>
+        </w:r>
+      </w:ins>
+    </w:p>
+    <w:p>
+      <w:pPr>
+        <w:pStyle w:val="RFCFigure"/>
+        <w:rPr>
+          <w:ins w:id="184" w:author="Italo Busi" w:date="2017-10-27T14:00:00Z"/>
+          <w:lang w:eastAsia="zh-CN"/>
+        </w:rPr>
+      </w:pPr>
+      <w:ins w:id="185" w:author="Italo Busi" w:date="2017-10-27T14:00:00Z">
+        <w:r>
+          <w:rPr>
+            <w:lang w:eastAsia="zh-CN"/>
+          </w:rPr>
+          <w:t xml:space="preserve">          ----------      (Network)        ----------</w:t>
+        </w:r>
+      </w:ins>
+    </w:p>
+    <w:p>
+      <w:pPr>
+        <w:pStyle w:val="RFCFigure"/>
+        <w:rPr>
+          <w:ins w:id="186" w:author="Italo Busi" w:date="2017-10-27T14:00:00Z"/>
+          <w:lang w:eastAsia="zh-CN"/>
+        </w:rPr>
+      </w:pPr>
+      <w:ins w:id="187" w:author="Italo Busi" w:date="2017-10-27T14:00:00Z">
+        <w:r>
+          <w:rPr>
+            <w:lang w:eastAsia="zh-CN"/>
+          </w:rPr>
+          <w:t xml:space="preserve">              ^          </w:t>
+        </w:r>
+        <w:proofErr w:type="gramStart"/>
+        <w:r>
+          <w:rPr>
+            <w:lang w:eastAsia="zh-CN"/>
+          </w:rPr>
+          <w:t>( Domain</w:t>
+        </w:r>
+        <w:proofErr w:type="gramEnd"/>
+        <w:r>
+          <w:rPr>
+            <w:lang w:eastAsia="zh-CN"/>
+          </w:rPr>
+          <w:t xml:space="preserve"> 2)      |   PNC3   |</w:t>
+        </w:r>
+      </w:ins>
+    </w:p>
+    <w:p>
+      <w:pPr>
+        <w:pStyle w:val="RFCFigure"/>
+        <w:rPr>
+          <w:ins w:id="188" w:author="Italo Busi" w:date="2017-10-27T14:00:00Z"/>
+          <w:lang w:eastAsia="zh-CN"/>
+        </w:rPr>
+      </w:pPr>
+      <w:ins w:id="189" w:author="Italo Busi" w:date="2017-10-27T14:00:00Z">
+        <w:r>
+          <w:rPr>
+            <w:lang w:eastAsia="zh-CN"/>
+          </w:rPr>
+          <w:t xml:space="preserve">              | </w:t>
+        </w:r>
+      </w:ins>
+      <w:ins w:id="190" w:author="Italo Busi" w:date="2017-10-27T14:01:00Z">
+        <w:r>
+          <w:rPr>
+            <w:lang w:eastAsia="zh-CN"/>
+          </w:rPr>
+          <w:t>{4.1}</w:t>
+        </w:r>
+      </w:ins>
+      <w:ins w:id="191" w:author="Italo Busi" w:date="2017-10-27T14:00:00Z">
+        <w:r>
+          <w:rPr>
+            <w:lang w:eastAsia="zh-CN"/>
+          </w:rPr>
+          <w:t xml:space="preserve">   (          _)      ----------</w:t>
+        </w:r>
+      </w:ins>
+    </w:p>
+    <w:p>
+      <w:pPr>
+        <w:pStyle w:val="RFCFigure"/>
+        <w:rPr>
+          <w:ins w:id="192" w:author="Italo Busi" w:date="2017-10-27T14:00:00Z"/>
+          <w:lang w:eastAsia="zh-CN"/>
+        </w:rPr>
+      </w:pPr>
+      <w:ins w:id="193" w:author="Italo Busi" w:date="2017-10-27T14:00:00Z">
+        <w:r>
+          <w:rPr>
+            <w:lang w:eastAsia="zh-CN"/>
+          </w:rPr>
+          <w:t xml:space="preserve">              V          (        )            ^</w:t>
+        </w:r>
+      </w:ins>
+    </w:p>
+    <w:p>
+      <w:pPr>
+        <w:pStyle w:val="RFCFigure"/>
+        <w:rPr>
+          <w:ins w:id="194" w:author="Italo Busi" w:date="2017-10-27T14:00:00Z"/>
+          <w:lang w:eastAsia="zh-CN"/>
+        </w:rPr>
+      </w:pPr>
+      <w:ins w:id="195" w:author="Italo Busi" w:date="2017-10-27T14:00:00Z">
+        <w:r>
+          <w:rPr>
+            <w:lang w:eastAsia="zh-CN"/>
+          </w:rPr>
+          <w:t xml:space="preserve">            -----       C==========D           |</w:t>
+        </w:r>
+      </w:ins>
+      <w:ins w:id="196" w:author="Italo Busi" w:date="2017-10-27T14:02:00Z">
+        <w:r>
+          <w:rPr>
+            <w:lang w:eastAsia="zh-CN"/>
+          </w:rPr>
+          <w:t xml:space="preserve"> {4.3}</w:t>
+        </w:r>
+      </w:ins>
+    </w:p>
+    <w:p>
+      <w:pPr>
+        <w:pStyle w:val="RFCFigure"/>
+        <w:rPr>
+          <w:ins w:id="197" w:author="Italo Busi" w:date="2017-10-27T14:00:00Z"/>
+          <w:lang w:eastAsia="zh-CN"/>
+        </w:rPr>
+      </w:pPr>
+      <w:ins w:id="198" w:author="Italo Busi" w:date="2017-10-27T14:00:00Z">
+        <w:r>
+          <w:rPr>
+            <w:lang w:eastAsia="zh-CN"/>
+          </w:rPr>
+          <w:t xml:space="preserve">          (Network)    </w:t>
+        </w:r>
+        <w:proofErr w:type="gramStart"/>
+        <w:r>
+          <w:rPr>
+            <w:lang w:eastAsia="zh-CN"/>
+          </w:rPr>
+          <w:t>/  (</w:t>
+        </w:r>
+        <w:proofErr w:type="gramEnd"/>
+        <w:r>
+          <w:rPr>
+            <w:lang w:eastAsia="zh-CN"/>
+          </w:rPr>
+          <w:t xml:space="preserve">       ) \          V</w:t>
+        </w:r>
+      </w:ins>
+    </w:p>
+    <w:p>
+      <w:pPr>
+        <w:pStyle w:val="RFCFigure"/>
+        <w:rPr>
+          <w:ins w:id="199" w:author="Italo Busi" w:date="2017-10-27T14:00:00Z"/>
+          <w:lang w:eastAsia="zh-CN"/>
+        </w:rPr>
+      </w:pPr>
+      <w:ins w:id="200" w:author="Italo Busi" w:date="2017-10-27T14:00:00Z">
+        <w:r>
+          <w:rPr>
+            <w:lang w:eastAsia="zh-CN"/>
+          </w:rPr>
+          <w:t xml:space="preserve">         </w:t>
+        </w:r>
+        <w:proofErr w:type="gramStart"/>
+        <w:r>
+          <w:rPr>
+            <w:lang w:eastAsia="zh-CN"/>
+          </w:rPr>
+          <w:t>( Domain</w:t>
+        </w:r>
+        <w:proofErr w:type="gramEnd"/>
+        <w:r>
+          <w:rPr>
+            <w:lang w:eastAsia="zh-CN"/>
+          </w:rPr>
+          <w:t xml:space="preserve"> 1)  /     -----    \       -----</w:t>
+        </w:r>
+      </w:ins>
+    </w:p>
+    <w:p>
+      <w:pPr>
+        <w:pStyle w:val="RFCFigure"/>
+        <w:rPr>
+          <w:ins w:id="201" w:author="Italo Busi" w:date="2017-10-27T14:00:00Z"/>
+          <w:lang w:eastAsia="zh-CN"/>
+        </w:rPr>
+      </w:pPr>
+      <w:ins w:id="202" w:author="Italo Busi" w:date="2017-10-27T14:00:00Z">
+        <w:r>
+          <w:rPr>
+            <w:lang w:eastAsia="zh-CN"/>
+          </w:rPr>
+          <w:t xml:space="preserve">        (           )/                \    (Network)</w:t>
+        </w:r>
+      </w:ins>
+    </w:p>
+    <w:p>
+      <w:pPr>
+        <w:pStyle w:val="RFCFigure"/>
+        <w:rPr>
+          <w:ins w:id="203" w:author="Italo Busi" w:date="2017-10-27T14:00:00Z"/>
+          <w:lang w:eastAsia="zh-CN"/>
+        </w:rPr>
+      </w:pPr>
+      <w:ins w:id="204" w:author="Italo Busi" w:date="2017-10-27T14:00:00Z">
+        <w:r>
+          <w:rPr>
+            <w:lang w:eastAsia="zh-CN"/>
+          </w:rPr>
+          <w:t xml:space="preserve">        A===========B                  </w:t>
+        </w:r>
+        <w:proofErr w:type="gramStart"/>
+        <w:r>
+          <w:rPr>
+            <w:lang w:eastAsia="zh-CN"/>
+          </w:rPr>
+          <w:t>\  (</w:t>
+        </w:r>
+        <w:proofErr w:type="gramEnd"/>
+        <w:r>
+          <w:rPr>
+            <w:lang w:eastAsia="zh-CN"/>
+          </w:rPr>
+          <w:t xml:space="preserve"> Domain 3)</w:t>
+        </w:r>
+      </w:ins>
+    </w:p>
+    <w:p>
+      <w:pPr>
+        <w:pStyle w:val="RFCFigure"/>
+        <w:rPr>
+          <w:ins w:id="205" w:author="Italo Busi" w:date="2017-10-27T14:00:00Z"/>
+          <w:lang w:eastAsia="zh-CN"/>
+        </w:rPr>
+      </w:pPr>
+      <w:ins w:id="206" w:author="Italo Busi" w:date="2017-10-27T14:00:00Z">
+        <w:r>
+          <w:rPr>
+            <w:lang w:eastAsia="zh-CN"/>
+          </w:rPr>
+          <w:t xml:space="preserve">       / (         )                    \(           )</w:t>
+        </w:r>
+      </w:ins>
+    </w:p>
+    <w:p>
+      <w:pPr>
+        <w:pStyle w:val="RFCFigure"/>
+        <w:rPr>
+          <w:ins w:id="207" w:author="Italo Busi" w:date="2017-10-27T14:00:00Z"/>
+          <w:lang w:eastAsia="zh-CN"/>
+        </w:rPr>
+      </w:pPr>
+      <w:ins w:id="208" w:author="Italo Busi" w:date="2017-10-27T14:00:00Z">
+        <w:r>
+          <w:rPr>
+            <w:lang w:eastAsia="zh-CN"/>
+          </w:rPr>
+          <w:t xml:space="preserve">   AP-1   (       )                      X===========Z</w:t>
+        </w:r>
+      </w:ins>
+    </w:p>
+    <w:p>
+      <w:pPr>
+        <w:pStyle w:val="RFCFigure"/>
+        <w:rPr>
+          <w:ins w:id="209" w:author="Italo Busi" w:date="2017-10-27T14:00:00Z"/>
+          <w:lang w:eastAsia="zh-CN"/>
+        </w:rPr>
+      </w:pPr>
+      <w:ins w:id="210" w:author="Italo Busi" w:date="2017-10-27T14:00:00Z">
+        <w:r>
+          <w:rPr>
+            <w:lang w:eastAsia="zh-CN"/>
+          </w:rPr>
+          <w:t xml:space="preserve">            -----                         (         ) \</w:t>
+        </w:r>
+      </w:ins>
+    </w:p>
+    <w:p>
+      <w:pPr>
+        <w:pStyle w:val="RFCFigure"/>
+        <w:rPr>
+          <w:ins w:id="211" w:author="Italo Busi" w:date="2017-10-27T14:00:00Z"/>
+          <w:lang w:eastAsia="zh-CN"/>
+        </w:rPr>
+      </w:pPr>
+      <w:ins w:id="212" w:author="Italo Busi" w:date="2017-10-27T14:00:00Z">
+        <w:r>
+          <w:rPr>
+            <w:lang w:eastAsia="zh-CN"/>
+          </w:rPr>
+          <w:t xml:space="preserve">                                           (       )   AP-2</w:t>
+        </w:r>
+      </w:ins>
+    </w:p>
+    <w:p>
+      <w:pPr>
+        <w:pStyle w:val="RFCFigure"/>
+        <w:rPr>
+          <w:ins w:id="213" w:author="Italo Busi" w:date="2017-10-27T14:00:00Z"/>
+          <w:lang w:eastAsia="zh-CN"/>
+        </w:rPr>
+      </w:pPr>
+      <w:ins w:id="214" w:author="Italo Busi" w:date="2017-10-27T14:00:00Z">
+        <w:r>
+          <w:rPr>
+            <w:lang w:eastAsia="zh-CN"/>
+          </w:rPr>
+          <w:t xml:space="preserve">                                             -----</w:t>
+        </w:r>
+      </w:ins>
+    </w:p>
+    <w:p>
+      <w:pPr>
+        <w:pStyle w:val="RFCFigure"/>
+        <w:rPr>
+          <w:ins w:id="215" w:author="Italo Busi" w:date="2017-10-27T13:58:00Z"/>
+          <w:lang w:eastAsia="zh-CN"/>
+        </w:rPr>
+        <w:pPrChange w:id="216" w:author="Italo Busi" w:date="2017-10-27T13:58:00Z">
+          <w:pPr/>
+        </w:pPrChange>
+      </w:pPr>
+    </w:p>
+    <w:p>
+      <w:pPr>
+        <w:pStyle w:val="Caption"/>
+        <w:rPr>
+          <w:ins w:id="217" w:author="Italo Busi" w:date="2017-10-27T13:59:00Z"/>
+          <w:rPrChange w:id="218" w:author="Italo Busi" w:date="2017-10-27T14:02:00Z">
+            <w:rPr>
+              <w:ins w:id="219" w:author="Italo Busi" w:date="2017-10-27T13:59:00Z"/>
+              <w:highlight w:val="yellow"/>
+              <w:lang w:val="en-AU"/>
+            </w:rPr>
+          </w:rPrChange>
+        </w:rPr>
+        <w:pPrChange w:id="220" w:author="Italo Busi" w:date="2017-10-27T13:59:00Z">
+          <w:pPr>
+            <w:pStyle w:val="Caption"/>
+            <w:numPr>
+              <w:numId w:val="41"/>
+            </w:numPr>
+          </w:pPr>
+        </w:pPrChange>
+      </w:pPr>
+      <w:bookmarkStart w:id="221" w:name="_Ref496875891"/>
+      <w:ins w:id="222" w:author="Italo Busi" w:date="2017-10-27T13:59:00Z">
+        <w:r>
+          <w:rPr>
+            <w:rPrChange w:id="223" w:author="Italo Busi" w:date="2017-10-27T14:02:00Z">
+              <w:rPr>
+                <w:highlight w:val="yellow"/>
+                <w:lang w:val="en-AU"/>
+              </w:rPr>
+            </w:rPrChange>
+          </w:rPr>
+          <w:t>Multi-domain Service Setup</w:t>
+        </w:r>
+        <w:bookmarkEnd w:id="221"/>
+      </w:ins>
+    </w:p>
+    <w:p>
       <w:r>
         <w:rPr>
           <w:rFonts w:eastAsiaTheme="minorEastAsia"/>
@@ -5454,17 +6275,80 @@
       <w:r>
         <w:t>inter-domain links</w:t>
       </w:r>
+      <w:ins w:id="224" w:author="Italo Busi" w:date="2017-10-27T14:03:00Z">
+        <w:r>
+          <w:t xml:space="preserve"> </w:t>
+        </w:r>
+        <w:r>
+          <w:rPr>
+            <w:rFonts w:eastAsiaTheme="minorEastAsia"/>
+            <w:lang w:eastAsia="zh-CN"/>
+          </w:rPr>
+          <w:t xml:space="preserve">(step 1 in </w:t>
+        </w:r>
+        <w:r>
+          <w:rPr>
+            <w:rFonts w:eastAsiaTheme="minorEastAsia"/>
+            <w:lang w:eastAsia="zh-CN"/>
+          </w:rPr>
+          <w:fldChar w:fldCharType="begin"/>
+        </w:r>
+        <w:r>
+          <w:rPr>
+            <w:rFonts w:eastAsiaTheme="minorEastAsia"/>
+            <w:lang w:eastAsia="zh-CN"/>
+          </w:rPr>
+          <w:instrText xml:space="preserve"> REF _Ref496875891 \r \h </w:instrText>
+        </w:r>
+      </w:ins>
+      <w:r>
+        <w:rPr>
+          <w:rFonts w:eastAsiaTheme="minorEastAsia"/>
+          <w:lang w:eastAsia="zh-CN"/>
+        </w:rPr>
+      </w:r>
+      <w:ins w:id="225" w:author="Italo Busi" w:date="2017-10-27T14:03:00Z">
+        <w:r>
+          <w:rPr>
+            <w:rFonts w:eastAsiaTheme="minorEastAsia"/>
+            <w:lang w:eastAsia="zh-CN"/>
+          </w:rPr>
+          <w:fldChar w:fldCharType="separate"/>
+        </w:r>
+        <w:r>
+          <w:rPr>
+            <w:rFonts w:eastAsiaTheme="minorEastAsia"/>
+            <w:lang w:eastAsia="zh-CN"/>
+          </w:rPr>
+          <w:t>Figure 2</w:t>
+        </w:r>
+        <w:r>
+          <w:rPr>
+            <w:rFonts w:eastAsiaTheme="minorEastAsia"/>
+            <w:lang w:eastAsia="zh-CN"/>
+          </w:rPr>
+          <w:fldChar w:fldCharType="end"/>
+        </w:r>
+        <w:r>
+          <w:rPr>
+            <w:rFonts w:eastAsiaTheme="minorEastAsia"/>
+            <w:lang w:eastAsia="zh-CN"/>
+          </w:rPr>
+          <w:t>)</w:t>
+        </w:r>
+      </w:ins>
       <w:r>
         <w:t>.</w:t>
       </w:r>
     </w:p>
     <w:p>
-      <w:r>
-        <w:t xml:space="preserve">As described in [PATH-COMPUTE], the domain sequence can be determined by running the MDSC own path computation on the MDSC internal </w:t>
-      </w:r>
-      <w:r>
-        <w:lastRenderedPageBreak/>
-        <w:t xml:space="preserve">topology, defined in section </w:t>
+      <w:pPr>
+        <w:tabs>
+          <w:tab w:val="left" w:pos="6390"/>
+        </w:tabs>
+      </w:pPr>
+      <w:r>
+        <w:t xml:space="preserve">As described in [PATH-COMPUTE], the domain sequence can be determined by running the MDSC own path computation on the MDSC internal topology, defined in section </w:t>
       </w:r>
       <w:fldSimple w:instr=" REF _Ref495477973 \r \h \t  \* MERGEFORMAT ">
         <w:r>
@@ -5472,7 +6356,70 @@
         </w:r>
       </w:fldSimple>
       <w:r>
-        <w:t>, if and only if the MDSC has enough topology information. Otherwise the MDSC can send path computation requests to the different PNCs and use this information to determine the optimal path on its internal topology and therefore the domain sequence.</w:t>
+        <w:t xml:space="preserve">, if and only if the MDSC has enough topology information. Otherwise the MDSC can send path computation requests to the different PNCs </w:t>
+      </w:r>
+      <w:ins w:id="226" w:author="Italo Busi" w:date="2017-10-27T14:03:00Z">
+        <w:r>
+          <w:rPr>
+            <w:rFonts w:eastAsiaTheme="minorEastAsia"/>
+            <w:lang w:eastAsia="zh-CN"/>
+          </w:rPr>
+          <w:t xml:space="preserve">(steps 2.1, 2.2 and 2.3 in </w:t>
+        </w:r>
+        <w:r>
+          <w:rPr>
+            <w:rFonts w:eastAsiaTheme="minorEastAsia"/>
+            <w:lang w:eastAsia="zh-CN"/>
+          </w:rPr>
+          <w:lastRenderedPageBreak/>
+          <w:fldChar w:fldCharType="begin"/>
+        </w:r>
+        <w:r>
+          <w:rPr>
+            <w:rFonts w:eastAsiaTheme="minorEastAsia"/>
+            <w:lang w:eastAsia="zh-CN"/>
+          </w:rPr>
+          <w:instrText xml:space="preserve"> REF _Ref496875891 \r \h </w:instrText>
+        </w:r>
+      </w:ins>
+      <w:r>
+        <w:rPr>
+          <w:rFonts w:eastAsiaTheme="minorEastAsia"/>
+          <w:lang w:eastAsia="zh-CN"/>
+        </w:rPr>
+      </w:r>
+      <w:ins w:id="227" w:author="Italo Busi" w:date="2017-10-27T14:03:00Z">
+        <w:r>
+          <w:rPr>
+            <w:rFonts w:eastAsiaTheme="minorEastAsia"/>
+            <w:lang w:eastAsia="zh-CN"/>
+          </w:rPr>
+          <w:fldChar w:fldCharType="separate"/>
+        </w:r>
+        <w:r>
+          <w:rPr>
+            <w:rFonts w:eastAsiaTheme="minorEastAsia"/>
+            <w:lang w:eastAsia="zh-CN"/>
+          </w:rPr>
+          <w:t>Figure 2</w:t>
+        </w:r>
+        <w:r>
+          <w:rPr>
+            <w:rFonts w:eastAsiaTheme="minorEastAsia"/>
+            <w:lang w:eastAsia="zh-CN"/>
+          </w:rPr>
+          <w:fldChar w:fldCharType="end"/>
+        </w:r>
+        <w:r>
+          <w:rPr>
+            <w:rFonts w:eastAsiaTheme="minorEastAsia"/>
+            <w:lang w:eastAsia="zh-CN"/>
+          </w:rPr>
+          <w:t xml:space="preserve">) </w:t>
+        </w:r>
+      </w:ins>
+      <w:r>
+        <w:t>and use this information to determine the optimal path on its internal topology and therefore the domain sequence.</w:t>
       </w:r>
     </w:p>
     <w:p>
@@ -5510,7 +6457,72 @@
         <w:t xml:space="preserve">tunnel </w:t>
       </w:r>
       <w:r>
-        <w:t xml:space="preserve">segment. </w:t>
+        <w:t>segment</w:t>
+      </w:r>
+      <w:ins w:id="228" w:author="Italo Busi" w:date="2017-10-27T14:04:00Z">
+        <w:r>
+          <w:t xml:space="preserve"> </w:t>
+        </w:r>
+        <w:r>
+          <w:rPr>
+            <w:rFonts w:eastAsiaTheme="minorEastAsia"/>
+            <w:lang w:eastAsia="zh-CN"/>
+          </w:rPr>
+          <w:t xml:space="preserve">(steps 3, 3.1, 3.2 and 3.3 in </w:t>
+        </w:r>
+        <w:r>
+          <w:rPr>
+            <w:rFonts w:eastAsiaTheme="minorEastAsia"/>
+            <w:lang w:eastAsia="zh-CN"/>
+          </w:rPr>
+          <w:fldChar w:fldCharType="begin"/>
+        </w:r>
+        <w:r>
+          <w:rPr>
+            <w:rFonts w:eastAsiaTheme="minorEastAsia"/>
+            <w:lang w:eastAsia="zh-CN"/>
+          </w:rPr>
+          <w:instrText xml:space="preserve"> REF _Ref496875891 \r \h </w:instrText>
+        </w:r>
+      </w:ins>
+      <w:r>
+        <w:rPr>
+          <w:rFonts w:eastAsiaTheme="minorEastAsia"/>
+          <w:lang w:eastAsia="zh-CN"/>
+        </w:rPr>
+      </w:r>
+      <w:ins w:id="229" w:author="Italo Busi" w:date="2017-10-27T14:04:00Z">
+        <w:r>
+          <w:rPr>
+            <w:rFonts w:eastAsiaTheme="minorEastAsia"/>
+            <w:lang w:eastAsia="zh-CN"/>
+          </w:rPr>
+          <w:fldChar w:fldCharType="separate"/>
+        </w:r>
+        <w:r>
+          <w:rPr>
+            <w:rFonts w:eastAsiaTheme="minorEastAsia"/>
+            <w:lang w:eastAsia="zh-CN"/>
+          </w:rPr>
+          <w:t>Figure 2</w:t>
+        </w:r>
+        <w:r>
+          <w:rPr>
+            <w:rFonts w:eastAsiaTheme="minorEastAsia"/>
+            <w:lang w:eastAsia="zh-CN"/>
+          </w:rPr>
+          <w:fldChar w:fldCharType="end"/>
+        </w:r>
+        <w:r>
+          <w:rPr>
+            <w:rFonts w:eastAsiaTheme="minorEastAsia"/>
+            <w:lang w:eastAsia="zh-CN"/>
+          </w:rPr>
+          <w:t>)</w:t>
+        </w:r>
+      </w:ins>
+      <w:r>
+        <w:t xml:space="preserve">. </w:t>
       </w:r>
     </w:p>
     <w:p>
@@ -5598,22 +6610,25 @@
         <w:t xml:space="preserve"> </w:t>
       </w:r>
       <w:r>
-        <w:t xml:space="preserve">Access link will be configured by MDSC after the OTN tunnel is set up. Access configuration is different and dependent on the different type of service. More details can be found in the following sections. </w:t>
-      </w:r>
-      <w:bookmarkStart w:id="134" w:name="_GoBack"/>
-      <w:bookmarkEnd w:id="134"/>
+        <w:t>Access link will be configured by MDSC after the OTN tunnel is set up. Access configuration is different and dependent on the different type of service. More details can be found in the following sections</w:t>
+      </w:r>
+      <w:bookmarkStart w:id="230" w:name="_GoBack"/>
+      <w:bookmarkEnd w:id="230"/>
+      <w:r>
+        <w:t>.</w:t>
+      </w:r>
     </w:p>
     <w:p>
       <w:pPr>
         <w:pStyle w:val="Heading3"/>
       </w:pPr>
-      <w:bookmarkStart w:id="135" w:name="_Ref484844672"/>
-      <w:bookmarkStart w:id="136" w:name="_Toc496636396"/>
+      <w:bookmarkStart w:id="231" w:name="_Ref484844672"/>
+      <w:bookmarkStart w:id="232" w:name="_Toc496636396"/>
       <w:r>
         <w:t>ODU Transit Service</w:t>
       </w:r>
-      <w:bookmarkEnd w:id="135"/>
-      <w:bookmarkEnd w:id="136"/>
+      <w:bookmarkEnd w:id="231"/>
+      <w:bookmarkEnd w:id="232"/>
     </w:p>
     <w:p>
       <w:r>
@@ -5631,11 +6646,11 @@
           <w:tab w:val="left" w:pos="1418"/>
         </w:tabs>
       </w:pPr>
-      <w:bookmarkStart w:id="137" w:name="_Toc496636397"/>
+      <w:bookmarkStart w:id="233" w:name="_Toc496636397"/>
       <w:r>
         <w:t>EPL over ODU Service</w:t>
       </w:r>
-      <w:bookmarkEnd w:id="137"/>
+      <w:bookmarkEnd w:id="233"/>
     </w:p>
     <w:p>
       <w:r>
@@ -5649,11 +6664,11 @@
       <w:pPr>
         <w:pStyle w:val="Heading3"/>
       </w:pPr>
-      <w:bookmarkStart w:id="138" w:name="_Toc496636398"/>
+      <w:bookmarkStart w:id="234" w:name="_Toc496636398"/>
       <w:r>
         <w:t>Other OTN Client Services</w:t>
       </w:r>
-      <w:bookmarkEnd w:id="138"/>
+      <w:bookmarkEnd w:id="234"/>
     </w:p>
     <w:p>
       <w:r>
@@ -5667,24 +6682,24 @@
       <w:pPr>
         <w:pStyle w:val="Heading2"/>
       </w:pPr>
-      <w:bookmarkStart w:id="139" w:name="_Toc496636399"/>
+      <w:bookmarkStart w:id="235" w:name="_Toc496636399"/>
       <w:r>
         <w:t>Protection Scenarios</w:t>
       </w:r>
-      <w:bookmarkEnd w:id="139"/>
+      <w:bookmarkEnd w:id="235"/>
     </w:p>
     <w:p>
       <w:pPr>
         <w:pStyle w:val="Heading3"/>
         <w:ind w:left="432"/>
       </w:pPr>
-      <w:bookmarkStart w:id="140" w:name="_Toc490054152"/>
-      <w:bookmarkStart w:id="141" w:name="_Toc496636400"/>
+      <w:bookmarkStart w:id="236" w:name="_Toc490054152"/>
+      <w:bookmarkStart w:id="237" w:name="_Toc496636400"/>
       <w:r>
         <w:t>Linear Protection (end-to-end)</w:t>
       </w:r>
-      <w:bookmarkEnd w:id="140"/>
-      <w:bookmarkEnd w:id="141"/>
+      <w:bookmarkEnd w:id="236"/>
+      <w:bookmarkEnd w:id="237"/>
     </w:p>
     <w:p>
       <w:r>
@@ -5699,40 +6714,40 @@
         <w:pStyle w:val="Heading3"/>
         <w:ind w:left="432"/>
       </w:pPr>
-      <w:bookmarkStart w:id="142" w:name="_Toc490054153"/>
-      <w:bookmarkStart w:id="143" w:name="_Toc496636401"/>
+      <w:bookmarkStart w:id="238" w:name="_Toc490054153"/>
+      <w:bookmarkStart w:id="239" w:name="_Toc496636401"/>
+      <w:r>
+        <w:t>Segmented Protection</w:t>
+      </w:r>
+      <w:bookmarkEnd w:id="238"/>
+      <w:bookmarkEnd w:id="239"/>
+    </w:p>
+    <w:p>
+      <w:r>
+        <w:rPr>
+          <w:highlight w:val="yellow"/>
+        </w:rPr>
+        <w:t>To be added</w:t>
+      </w:r>
+    </w:p>
+    <w:p>
+      <w:pPr>
+        <w:pStyle w:val="Heading1"/>
+      </w:pPr>
+      <w:bookmarkStart w:id="240" w:name="_Toc496636402"/>
       <w:r>
         <w:lastRenderedPageBreak/>
-        <w:t>Segmented Protection</w:t>
-      </w:r>
-      <w:bookmarkEnd w:id="142"/>
-      <w:bookmarkEnd w:id="143"/>
-    </w:p>
-    <w:p>
-      <w:r>
-        <w:rPr>
-          <w:highlight w:val="yellow"/>
-        </w:rPr>
-        <w:t>To be added</w:t>
-      </w:r>
-    </w:p>
-    <w:p>
-      <w:pPr>
-        <w:pStyle w:val="Heading1"/>
-      </w:pPr>
-      <w:bookmarkStart w:id="144" w:name="_Toc496636402"/>
-      <w:r>
         <w:t>Topology Abstraction: detailed JSON examples</w:t>
       </w:r>
-      <w:bookmarkEnd w:id="144"/>
-    </w:p>
-    <w:p>
-      <w:pPr>
-        <w:rPr>
-          <w:ins w:id="145" w:author="Italo Busi" w:date="2017-10-26T11:26:00Z"/>
-        </w:rPr>
-      </w:pPr>
-      <w:ins w:id="146" w:author="Italo Busi" w:date="2017-10-26T11:26:00Z">
+      <w:bookmarkEnd w:id="240"/>
+    </w:p>
+    <w:p>
+      <w:pPr>
+        <w:rPr>
+          <w:ins w:id="241" w:author="Italo Busi" w:date="2017-10-26T11:26:00Z"/>
+        </w:rPr>
+      </w:pPr>
+      <w:ins w:id="242" w:author="Italo Busi" w:date="2017-10-26T11:26:00Z">
         <w:r>
           <w:rPr>
             <w:highlight w:val="yellow"/>
@@ -5744,11 +6759,11 @@
     <w:p>
       <w:pPr>
         <w:rPr>
-          <w:del w:id="147" w:author="Italo Busi" w:date="2017-10-26T11:26:00Z"/>
+          <w:del w:id="243" w:author="Italo Busi" w:date="2017-10-26T11:26:00Z"/>
           <w:i/>
         </w:rPr>
       </w:pPr>
-      <w:del w:id="148" w:author="Italo Busi" w:date="2017-10-26T11:26:00Z">
+      <w:del w:id="244" w:author="Italo Busi" w:date="2017-10-26T11:26:00Z">
         <w:r>
           <w:rPr>
             <w:i/>
@@ -5825,29 +6840,29 @@
       <w:pPr>
         <w:pStyle w:val="Heading1"/>
       </w:pPr>
-      <w:bookmarkStart w:id="149" w:name="_Toc496636403"/>
+      <w:bookmarkStart w:id="245" w:name="_Toc496636403"/>
       <w:r>
         <w:t>Service Configuration: detailed JSON examples</w:t>
       </w:r>
-      <w:bookmarkEnd w:id="149"/>
+      <w:bookmarkEnd w:id="245"/>
     </w:p>
     <w:p>
       <w:pPr>
         <w:pStyle w:val="Heading2"/>
       </w:pPr>
-      <w:bookmarkStart w:id="150" w:name="_Toc496636404"/>
+      <w:bookmarkStart w:id="246" w:name="_Toc496636404"/>
       <w:r>
         <w:t>ODU Transit Service</w:t>
       </w:r>
-      <w:bookmarkEnd w:id="150"/>
-    </w:p>
-    <w:p>
-      <w:pPr>
-        <w:rPr>
-          <w:ins w:id="151" w:author="Italo Busi" w:date="2017-10-26T11:26:00Z"/>
-        </w:rPr>
-      </w:pPr>
-      <w:ins w:id="152" w:author="Italo Busi" w:date="2017-10-26T11:26:00Z">
+      <w:bookmarkEnd w:id="246"/>
+    </w:p>
+    <w:p>
+      <w:pPr>
+        <w:rPr>
+          <w:ins w:id="247" w:author="Italo Busi" w:date="2017-10-26T11:26:00Z"/>
+        </w:rPr>
+      </w:pPr>
+      <w:ins w:id="248" w:author="Italo Busi" w:date="2017-10-26T11:26:00Z">
         <w:r>
           <w:rPr>
             <w:highlight w:val="yellow"/>
@@ -5859,11 +6874,11 @@
     <w:p>
       <w:pPr>
         <w:rPr>
-          <w:del w:id="153" w:author="Italo Busi" w:date="2017-10-26T11:26:00Z"/>
+          <w:del w:id="249" w:author="Italo Busi" w:date="2017-10-26T11:26:00Z"/>
           <w:i/>
         </w:rPr>
       </w:pPr>
-      <w:del w:id="154" w:author="Italo Busi" w:date="2017-10-26T11:26:00Z">
+      <w:del w:id="250" w:author="Italo Busi" w:date="2017-10-26T11:26:00Z">
         <w:r>
           <w:rPr>
             <w:i/>
@@ -5884,11 +6899,11 @@
       <w:pPr>
         <w:pStyle w:val="Heading1"/>
       </w:pPr>
-      <w:bookmarkStart w:id="155" w:name="_Toc496636405"/>
+      <w:bookmarkStart w:id="251" w:name="_Toc496636405"/>
       <w:r>
         <w:t>Security Considerations</w:t>
       </w:r>
-      <w:bookmarkEnd w:id="155"/>
+      <w:bookmarkEnd w:id="251"/>
     </w:p>
     <w:p>
       <w:pPr>
@@ -5907,11 +6922,11 @@
       <w:pPr>
         <w:pStyle w:val="Heading1"/>
       </w:pPr>
-      <w:bookmarkStart w:id="156" w:name="_Toc496636406"/>
+      <w:bookmarkStart w:id="252" w:name="_Toc496636406"/>
       <w:r>
         <w:t>IANA Considerations</w:t>
       </w:r>
-      <w:bookmarkEnd w:id="156"/>
+      <w:bookmarkEnd w:id="252"/>
     </w:p>
     <w:p>
       <w:pPr>
@@ -5930,11 +6945,11 @@
       <w:pPr>
         <w:pStyle w:val="Heading1"/>
       </w:pPr>
-      <w:bookmarkStart w:id="157" w:name="_Toc496636407"/>
+      <w:bookmarkStart w:id="253" w:name="_Toc496636407"/>
       <w:r>
         <w:t>Conclusions</w:t>
       </w:r>
-      <w:bookmarkEnd w:id="157"/>
+      <w:bookmarkEnd w:id="253"/>
     </w:p>
     <w:p>
       <w:pPr>
@@ -5953,30 +6968,30 @@
       <w:pPr>
         <w:pStyle w:val="Heading1"/>
       </w:pPr>
-      <w:bookmarkStart w:id="158" w:name="_Toc496636408"/>
+      <w:bookmarkStart w:id="254" w:name="_Toc496636408"/>
       <w:r>
         <w:t>References</w:t>
       </w:r>
-      <w:bookmarkEnd w:id="158"/>
+      <w:bookmarkEnd w:id="254"/>
     </w:p>
     <w:p>
       <w:pPr>
         <w:pStyle w:val="Heading2"/>
       </w:pPr>
-      <w:bookmarkStart w:id="159" w:name="_Toc496636409"/>
+      <w:bookmarkStart w:id="255" w:name="_Toc496636409"/>
       <w:r>
         <w:t>Normative References</w:t>
       </w:r>
-      <w:bookmarkEnd w:id="159"/>
+      <w:bookmarkEnd w:id="255"/>
     </w:p>
     <w:p>
       <w:pPr>
         <w:pStyle w:val="RFCReferencesBookmark"/>
         <w:rPr>
-          <w:ins w:id="160" w:author="Italo Busi" w:date="2017-10-26T10:55:00Z"/>
-        </w:rPr>
-      </w:pPr>
-      <w:ins w:id="161" w:author="Italo Busi" w:date="2017-10-26T10:55:00Z">
+          <w:ins w:id="256" w:author="Italo Busi" w:date="2017-10-26T10:55:00Z"/>
+        </w:rPr>
+      </w:pPr>
+      <w:ins w:id="257" w:author="Italo Busi" w:date="2017-10-26T10:55:00Z">
         <w:r>
           <w:t>[ACTN-</w:t>
         </w:r>
@@ -6127,45 +7142,45 @@
         <w:pStyle w:val="RFCReferencesBookmark"/>
       </w:pPr>
       <w:r>
+        <w:t>[TE-</w:t>
+      </w:r>
+      <w:r>
+        <w:t>TOPO] Liu</w:t>
+      </w:r>
+      <w:r>
+        <w:t xml:space="preserve">, </w:t>
+      </w:r>
+      <w:r>
+        <w:t>X</w:t>
+      </w:r>
+      <w:r>
+        <w:t>.</w:t>
+      </w:r>
+      <w:r>
+        <w:t xml:space="preserve"> et</w:t>
+      </w:r>
+      <w:r>
+        <w:t xml:space="preserve"> </w:t>
+      </w:r>
+      <w:r>
+        <w:t>al.</w:t>
+      </w:r>
+      <w:r>
+        <w:t>, "YANG Data Model for TE Topologies", draft-ietf-teas-yang-te-topo</w:t>
+      </w:r>
+      <w:r>
+        <w:t>, work in progress</w:t>
+      </w:r>
+      <w:r>
+        <w:t>.</w:t>
+      </w:r>
+    </w:p>
+    <w:p>
+      <w:pPr>
+        <w:pStyle w:val="RFCReferencesBookmark"/>
+      </w:pPr>
+      <w:r>
         <w:lastRenderedPageBreak/>
-        <w:t>[TE-</w:t>
-      </w:r>
-      <w:r>
-        <w:t>TOPO] Liu</w:t>
-      </w:r>
-      <w:r>
-        <w:t xml:space="preserve">, </w:t>
-      </w:r>
-      <w:r>
-        <w:t>X</w:t>
-      </w:r>
-      <w:r>
-        <w:t>.</w:t>
-      </w:r>
-      <w:r>
-        <w:t xml:space="preserve"> et</w:t>
-      </w:r>
-      <w:r>
-        <w:t xml:space="preserve"> </w:t>
-      </w:r>
-      <w:r>
-        <w:t>al.</w:t>
-      </w:r>
-      <w:r>
-        <w:t>, "YANG Data Model for TE Topologies", draft-ietf-teas-yang-te-topo</w:t>
-      </w:r>
-      <w:r>
-        <w:t>, work in progress</w:t>
-      </w:r>
-      <w:r>
-        <w:t>.</w:t>
-      </w:r>
-    </w:p>
-    <w:p>
-      <w:pPr>
-        <w:pStyle w:val="RFCReferencesBookmark"/>
-      </w:pPr>
-      <w:r>
         <w:t>[</w:t>
       </w:r>
       <w:r>
@@ -6241,15 +7256,112 @@
       <w:pPr>
         <w:pStyle w:val="Heading2"/>
       </w:pPr>
-      <w:bookmarkStart w:id="162" w:name="_Toc496636410"/>
+      <w:bookmarkStart w:id="258" w:name="_Toc496636410"/>
       <w:r>
         <w:t>Informative References</w:t>
       </w:r>
-      <w:bookmarkEnd w:id="162"/>
+      <w:bookmarkEnd w:id="258"/>
     </w:p>
     <w:p>
       <w:pPr>
         <w:pStyle w:val="RFCReferencesBookmark"/>
+        <w:rPr>
+          <w:ins w:id="259" w:author="Italo Busi" w:date="2017-10-27T13:43:00Z"/>
+        </w:rPr>
+      </w:pPr>
+      <w:ins w:id="260" w:author="Italo Busi" w:date="2017-10-27T13:43:00Z">
+        <w:r>
+          <w:t>[</w:t>
+        </w:r>
+        <w:r>
+          <w:rPr>
+            <w:rFonts w:eastAsiaTheme="minorEastAsia"/>
+            <w:lang w:eastAsia="zh-CN"/>
+          </w:rPr>
+          <w:t>RFC6898</w:t>
+        </w:r>
+        <w:r>
+          <w:t>]</w:t>
+        </w:r>
+        <w:r>
+          <w:tab/>
+        </w:r>
+      </w:ins>
+      <w:ins w:id="261" w:author="Italo Busi" w:date="2017-10-27T13:47:00Z">
+        <w:r>
+          <w:rPr>
+            <w:rPrChange w:id="262" w:author="Italo Busi" w:date="2017-10-27T13:48:00Z">
+              <w:rPr>
+                <w:highlight w:val="yellow"/>
+              </w:rPr>
+            </w:rPrChange>
+          </w:rPr>
+          <w:t>Li</w:t>
+        </w:r>
+      </w:ins>
+      <w:ins w:id="263" w:author="Italo Busi" w:date="2017-10-27T13:43:00Z">
+        <w:r>
+          <w:t xml:space="preserve">, </w:t>
+        </w:r>
+      </w:ins>
+      <w:ins w:id="264" w:author="Italo Busi" w:date="2017-10-27T13:47:00Z">
+        <w:r>
+          <w:rPr>
+            <w:rPrChange w:id="265" w:author="Italo Busi" w:date="2017-10-27T13:48:00Z">
+              <w:rPr>
+                <w:highlight w:val="yellow"/>
+              </w:rPr>
+            </w:rPrChange>
+          </w:rPr>
+          <w:t>D</w:t>
+        </w:r>
+      </w:ins>
+      <w:ins w:id="266" w:author="Italo Busi" w:date="2017-10-27T13:43:00Z">
+        <w:r>
+          <w:t>. et al., "</w:t>
+        </w:r>
+      </w:ins>
+      <w:ins w:id="267" w:author="Italo Busi" w:date="2017-10-27T13:47:00Z">
+        <w:r>
+          <w:t>Link Management Protocol Behavior Negotiation and Configuration Modifications</w:t>
+        </w:r>
+      </w:ins>
+      <w:ins w:id="268" w:author="Italo Busi" w:date="2017-10-27T13:43:00Z">
+        <w:r>
+          <w:t xml:space="preserve">", </w:t>
+        </w:r>
+      </w:ins>
+      <w:ins w:id="269" w:author="Italo Busi" w:date="2017-10-27T13:48:00Z">
+        <w:r>
+          <w:rPr>
+            <w:rPrChange w:id="270" w:author="Italo Busi" w:date="2017-10-27T13:48:00Z">
+              <w:rPr>
+                <w:highlight w:val="yellow"/>
+              </w:rPr>
+            </w:rPrChange>
+          </w:rPr>
+          <w:t>RFC 6898</w:t>
+        </w:r>
+      </w:ins>
+      <w:ins w:id="271" w:author="Italo Busi" w:date="2017-10-27T13:43:00Z">
+        <w:r>
+          <w:t xml:space="preserve">, </w:t>
+        </w:r>
+      </w:ins>
+      <w:ins w:id="272" w:author="Italo Busi" w:date="2017-10-27T13:48:00Z">
+        <w:r>
+          <w:t>March 2013</w:t>
+        </w:r>
+      </w:ins>
+      <w:ins w:id="273" w:author="Italo Busi" w:date="2017-10-27T13:43:00Z">
+        <w:r>
+          <w:t>.</w:t>
+        </w:r>
+      </w:ins>
+    </w:p>
+    <w:p>
+      <w:pPr>
+        <w:pStyle w:val="RFCReferencesBookmark"/>
       </w:pPr>
       <w:r>
         <w:t>[ACTN-YANG]</w:t>
@@ -6257,6 +7369,7 @@
       <w:r>
         <w:tab/>
       </w:r>
+      <w:proofErr w:type="gramStart"/>
       <w:r>
         <w:t>Zhang, X.</w:t>
       </w:r>
@@ -6284,6 +7397,7 @@
       <w:r>
         <w:t>.</w:t>
       </w:r>
+      <w:proofErr w:type="gramEnd"/>
     </w:p>
     <w:p>
       <w:pPr>
@@ -6295,6 +7409,7 @@
       <w:r>
         <w:tab/>
       </w:r>
+      <w:proofErr w:type="gramStart"/>
       <w:r>
         <w:t>Clemm, A.</w:t>
       </w:r>
@@ -6322,16 +7437,17 @@
       <w:r>
         <w:t>.</w:t>
       </w:r>
+      <w:proofErr w:type="gramEnd"/>
     </w:p>
     <w:p>
       <w:pPr>
         <w:pStyle w:val="Heading1"/>
       </w:pPr>
-      <w:bookmarkStart w:id="163" w:name="_Toc496636411"/>
+      <w:bookmarkStart w:id="274" w:name="_Toc496636411"/>
       <w:r>
         <w:t>Acknowledgments</w:t>
       </w:r>
-      <w:bookmarkEnd w:id="163"/>
+      <w:bookmarkEnd w:id="274"/>
     </w:p>
     <w:p>
       <w:pPr>
@@ -6575,27 +7691,223 @@
     <w:p>
       <w:pPr>
         <w:pStyle w:val="RFCFigure"/>
+        <w:rPr>
+          <w:ins w:id="275" w:author="Italo Busi" w:date="2017-10-27T14:49:00Z"/>
+        </w:rPr>
       </w:pPr>
       <w:r>
         <w:t xml:space="preserve">Email: </w:t>
       </w:r>
-      <w:hyperlink r:id="rId13" w:history="1">
+      <w:del w:id="276" w:author="Italo Busi" w:date="2017-10-27T14:49:00Z">
+        <w:r>
+          <w:fldChar w:fldCharType="begin"/>
+        </w:r>
+        <w:r>
+          <w:delInstrText>HYPERLINK "mailto:ricard.vilalta@cttc.es"</w:delInstrText>
+        </w:r>
+        <w:r>
+          <w:fldChar w:fldCharType="separate"/>
+        </w:r>
         <w:r>
           <w:rPr>
             <w:rStyle w:val="Hyperlink"/>
           </w:rPr>
+          <w:delText>ricard.vilalta@cttc.es</w:delText>
+        </w:r>
+        <w:r>
+          <w:fldChar w:fldCharType="end"/>
+        </w:r>
+        <w:r>
+          <w:delText xml:space="preserve"> </w:delText>
+        </w:r>
+      </w:del>
+      <w:ins w:id="277" w:author="Italo Busi" w:date="2017-10-27T14:49:00Z">
+        <w:r>
+          <w:fldChar w:fldCharType="begin"/>
+        </w:r>
+        <w:r>
+          <w:instrText>HYPERLINK "mailto:ricard.vilalta@cttc.es"</w:instrText>
+        </w:r>
+        <w:r>
+          <w:fldChar w:fldCharType="separate"/>
+        </w:r>
+        <w:r>
+          <w:rPr>
+            <w:rStyle w:val="Hyperlink"/>
+          </w:rPr>
           <w:t>ricard.vilalta@cttc.es</w:t>
         </w:r>
-      </w:hyperlink>
-      <w:r>
-        <w:t xml:space="preserve"> </w:t>
-      </w:r>
+        <w:r>
+          <w:fldChar w:fldCharType="end"/>
+        </w:r>
+      </w:ins>
+    </w:p>
+    <w:p>
+      <w:pPr>
+        <w:rPr>
+          <w:ins w:id="278" w:author="Italo Busi" w:date="2017-10-27T14:49:00Z"/>
+        </w:rPr>
+      </w:pPr>
+    </w:p>
+    <w:p>
+      <w:pPr>
+        <w:pStyle w:val="RFCFigure"/>
+        <w:rPr>
+          <w:ins w:id="279" w:author="Italo Busi" w:date="2017-10-27T14:49:00Z"/>
+          <w:rFonts w:cs="Times New Roman"/>
+          <w:highlight w:val="yellow"/>
+          <w:lang w:val="it-IT"/>
+          <w:rPrChange w:id="280" w:author="Italo Busi" w:date="2017-10-27T14:49:00Z">
+            <w:rPr>
+              <w:ins w:id="281" w:author="Italo Busi" w:date="2017-10-27T14:49:00Z"/>
+              <w:rFonts w:cs="Times New Roman"/>
+              <w:highlight w:val="yellow"/>
+            </w:rPr>
+          </w:rPrChange>
+        </w:rPr>
+      </w:pPr>
+      <w:ins w:id="282" w:author="Italo Busi" w:date="2017-10-27T14:49:00Z">
+        <w:r>
+          <w:rPr>
+            <w:lang w:val="it-IT"/>
+          </w:rPr>
+          <w:t>Carlo Perocchio</w:t>
+        </w:r>
+      </w:ins>
+    </w:p>
+    <w:p>
+      <w:pPr>
+        <w:pStyle w:val="RFCFigure"/>
+        <w:rPr>
+          <w:ins w:id="283" w:author="Italo Busi" w:date="2017-10-27T14:49:00Z"/>
+          <w:rFonts w:cs="Times New Roman"/>
+          <w:rPrChange w:id="284" w:author="Italo Busi" w:date="2017-10-27T14:49:00Z">
+            <w:rPr>
+              <w:ins w:id="285" w:author="Italo Busi" w:date="2017-10-27T14:49:00Z"/>
+              <w:rFonts w:cs="Times New Roman"/>
+            </w:rPr>
+          </w:rPrChange>
+        </w:rPr>
+      </w:pPr>
+      <w:ins w:id="286" w:author="Italo Busi" w:date="2017-10-27T14:49:00Z">
+        <w:r>
+          <w:rPr>
+            <w:rPrChange w:id="287" w:author="Italo Busi" w:date="2017-10-27T14:49:00Z">
+              <w:rPr>
+                <w:lang w:val="it-IT"/>
+              </w:rPr>
+            </w:rPrChange>
+          </w:rPr>
+          <w:t>Ericsson</w:t>
+        </w:r>
+      </w:ins>
+    </w:p>
+    <w:p>
+      <w:pPr>
+        <w:pStyle w:val="RFCFigure"/>
+        <w:rPr>
+          <w:ins w:id="288" w:author="Italo Busi" w:date="2017-10-27T14:49:00Z"/>
+          <w:rPrChange w:id="289" w:author="Italo Busi" w:date="2017-10-27T14:49:00Z">
+            <w:rPr>
+              <w:ins w:id="290" w:author="Italo Busi" w:date="2017-10-27T14:49:00Z"/>
+            </w:rPr>
+          </w:rPrChange>
+        </w:rPr>
+      </w:pPr>
+      <w:ins w:id="291" w:author="Italo Busi" w:date="2017-10-27T14:49:00Z">
+        <w:r>
+          <w:rPr>
+            <w:rPrChange w:id="292" w:author="Italo Busi" w:date="2017-10-27T14:49:00Z">
+              <w:rPr/>
+            </w:rPrChange>
+          </w:rPr>
+          <w:t xml:space="preserve">Email: </w:t>
+        </w:r>
+        <w:r>
+          <w:rPr>
+            <w:rPrChange w:id="293" w:author="Italo Busi" w:date="2017-10-27T14:49:00Z">
+              <w:rPr>
+                <w:lang w:val="it-IT"/>
+              </w:rPr>
+            </w:rPrChange>
+          </w:rPr>
+          <w:t>carlo.perocchio@ericsson.com</w:t>
+        </w:r>
+      </w:ins>
+    </w:p>
+    <w:p>
+      <w:pPr>
+        <w:rPr>
+          <w:ins w:id="294" w:author="Italo Busi" w:date="2017-10-27T14:49:00Z"/>
+          <w:rPrChange w:id="295" w:author="Italo Busi" w:date="2017-10-27T14:49:00Z">
+            <w:rPr>
+              <w:ins w:id="296" w:author="Italo Busi" w:date="2017-10-27T14:49:00Z"/>
+            </w:rPr>
+          </w:rPrChange>
+        </w:rPr>
+      </w:pPr>
+    </w:p>
+    <w:p>
+      <w:pPr>
+        <w:pStyle w:val="RFCFigure"/>
+        <w:rPr>
+          <w:ins w:id="297" w:author="Italo Busi" w:date="2017-10-27T14:49:00Z"/>
+          <w:rFonts w:cs="Times New Roman"/>
+          <w:highlight w:val="yellow"/>
+        </w:rPr>
+      </w:pPr>
+      <w:ins w:id="298" w:author="Italo Busi" w:date="2017-10-27T14:49:00Z">
+        <w:r>
+          <w:rPr>
+            <w:lang w:val="it-IT"/>
+            <w:rPrChange w:id="299" w:author="Italo Busi" w:date="2017-06-27T00:14:00Z">
+              <w:rPr/>
+            </w:rPrChange>
+          </w:rPr>
+          <w:t>Gianmarco Bruno</w:t>
+        </w:r>
+      </w:ins>
+    </w:p>
+    <w:p>
+      <w:pPr>
+        <w:pStyle w:val="RFCFigure"/>
+        <w:rPr>
+          <w:ins w:id="300" w:author="Italo Busi" w:date="2017-10-27T14:49:00Z"/>
+          <w:rFonts w:cs="Times New Roman"/>
+        </w:rPr>
+      </w:pPr>
+      <w:ins w:id="301" w:author="Italo Busi" w:date="2017-10-27T14:49:00Z">
+        <w:r>
+          <w:t>Ericsson</w:t>
+        </w:r>
+      </w:ins>
+    </w:p>
+    <w:p>
+      <w:pPr>
+        <w:pStyle w:val="RFCFigure"/>
+      </w:pPr>
+      <w:ins w:id="302" w:author="Italo Busi" w:date="2017-10-27T14:49:00Z">
+        <w:r>
+          <w:t xml:space="preserve">Email: </w:t>
+        </w:r>
+      </w:ins>
+      <w:ins w:id="303" w:author="Italo Busi" w:date="2017-10-27T14:50:00Z">
+        <w:r>
+          <w:rPr>
+            <w:lang w:val="it-IT"/>
+            <w:rPrChange w:id="304" w:author="Italo Busi" w:date="2017-06-27T00:14:00Z">
+              <w:rPr/>
+            </w:rPrChange>
+          </w:rPr>
+          <w:t>gianmarco.bruno@ericsson.com</w:t>
+        </w:r>
+      </w:ins>
     </w:p>
     <w:sectPr>
-      <w:headerReference w:type="default" r:id="rId14"/>
-      <w:footerReference w:type="default" r:id="rId15"/>
-      <w:headerReference w:type="first" r:id="rId16"/>
-      <w:footerReference w:type="first" r:id="rId17"/>
+      <w:headerReference w:type="default" r:id="rId13"/>
+      <w:footerReference w:type="default" r:id="rId14"/>
+      <w:headerReference w:type="first" r:id="rId15"/>
+      <w:footerReference w:type="first" r:id="rId16"/>
       <w:type w:val="continuous"/>
       <w:pgSz w:w="12240" w:h="15840" w:code="1"/>
       <w:pgMar w:top="1440" w:right="1080" w:bottom="1200" w:left="720" w:header="1440" w:footer="1200" w:gutter="0"/>
@@ -7067,15 +8379,15 @@
       <w:t xml:space="preserve"> </w:t>
     </w:r>
     <w:fldSimple w:instr=" SAVEDATE  \@ &quot;d,&quot; ">
-      <w:ins w:id="164" w:author="Italo Busi" w:date="2017-10-26T10:53:00Z">
+      <w:ins w:id="305" w:author="Italo Busi" w:date="2017-10-27T14:48:00Z">
         <w:r>
           <w:rPr>
             <w:noProof/>
           </w:rPr>
-          <w:t>24,</w:t>
+          <w:t>27,</w:t>
         </w:r>
       </w:ins>
-      <w:del w:id="165" w:author="Italo Busi" w:date="2017-10-26T09:42:00Z">
+      <w:del w:id="306" w:author="Italo Busi" w:date="2017-10-26T09:42:00Z">
         <w:r>
           <w:rPr>
             <w:noProof/>
@@ -7205,7 +8517,7 @@
         <w:rPr>
           <w:noProof/>
         </w:rPr>
-        <w:t>2</w:t>
+        <w:t>12</w:t>
       </w:r>
     </w:fldSimple>
     <w:r>
@@ -7638,15 +8950,15 @@
       <w:t xml:space="preserve"> </w:t>
     </w:r>
     <w:fldSimple w:instr=" SAVEDATE  \@ &quot;d,&quot; ">
-      <w:ins w:id="168" w:author="Italo Busi" w:date="2017-10-26T10:53:00Z">
+      <w:ins w:id="309" w:author="Italo Busi" w:date="2017-10-27T14:48:00Z">
         <w:r>
           <w:rPr>
             <w:noProof/>
           </w:rPr>
-          <w:t>24,</w:t>
+          <w:t>27,</w:t>
         </w:r>
       </w:ins>
-      <w:del w:id="169" w:author="Italo Busi" w:date="2017-10-26T09:42:00Z">
+      <w:del w:id="310" w:author="Italo Busi" w:date="2017-10-26T09:42:00Z">
         <w:r>
           <w:rPr>
             <w:noProof/>
@@ -8495,15 +9807,15 @@
       <w:tab/>
     </w:r>
     <w:fldSimple w:instr=" SAVEDATE  \@ &quot;MMMM d, yyyy&quot; ">
-      <w:ins w:id="166" w:author="Italo Busi" w:date="2017-10-26T10:53:00Z">
+      <w:ins w:id="307" w:author="Italo Busi" w:date="2017-10-27T14:48:00Z">
         <w:r>
           <w:rPr>
             <w:noProof/>
           </w:rPr>
-          <w:t>October 24, 2017</w:t>
+          <w:t>October 27, 2017</w:t>
         </w:r>
       </w:ins>
-      <w:del w:id="167" w:author="Italo Busi" w:date="2017-10-26T09:42:00Z">
+      <w:del w:id="308" w:author="Italo Busi" w:date="2017-10-26T09:42:00Z">
         <w:r>
           <w:rPr>
             <w:noProof/>
@@ -11327,6 +12639,12 @@
     </w:lvlOverride>
   </w:num>
   <w:num w:numId="40">
+    <w:abstractNumId w:val="15"/>
+    <w:lvlOverride w:ilvl="0">
+      <w:startOverride w:val="1"/>
+    </w:lvlOverride>
+  </w:num>
+  <w:num w:numId="41">
     <w:abstractNumId w:val="15"/>
     <w:lvlOverride w:ilvl="0">
       <w:startOverride w:val="1"/>
@@ -17868,7 +19186,7 @@
 </file>
 
 <file path=customXml/itemProps1.xml><?xml version="1.0" encoding="utf-8"?>
-<ds:datastoreItem xmlns:ds="http://schemas.openxmlformats.org/officeDocument/2006/customXml" ds:itemID="{964A6744-0E8C-47B2-8A92-8104DA790FE3}">
+<ds:datastoreItem xmlns:ds="http://schemas.openxmlformats.org/officeDocument/2006/customXml" ds:itemID="{A72B34A7-73E4-44E8-BD46-0B202803026C}">
   <ds:schemaRefs>
     <ds:schemaRef ds:uri="http://schemas.openxmlformats.org/officeDocument/2006/bibliography"/>
   </ds:schemaRefs>

</xml_diff>

<commit_message>
2017-10-30 Use Case 3 Analysis I-D v00 (rev 03)
2017-10-26: Initial text proposal
2017-10-27: Addressing offline comments from Carlo and Gianmarco
                     Few additional editorial clean-up
2017-10-30: Addressing review comment from Gianmarco
</commit_message>
<xml_diff>
--- a/Internet-Drafts/Use-Case-3-Analysis/draft-tnbidt-ccamp-transport-nbi-analysis-uc3-00-03.docx
+++ b/Internet-Drafts/Use-Case-3-Analysis/draft-tnbidt-ccamp-transport-nbi-analysis-uc3-00-03.docx
@@ -601,12 +601,12 @@
       <w:r>
         <w:fldChar w:fldCharType="separate"/>
       </w:r>
-      <w:ins w:id="0" w:author="Italo Busi" w:date="2017-10-27T14:48:00Z">
+      <w:ins w:id="0" w:author="Italo Busi" w:date="2017-10-30T15:31:00Z">
         <w:r>
           <w:rPr>
             <w:noProof/>
           </w:rPr>
-          <w:t>27,</w:t>
+          <w:t>30,</w:t>
         </w:r>
       </w:ins>
       <w:del w:id="1" w:author="Italo Busi" w:date="2017-10-26T09:42:00Z">
@@ -4781,15 +4781,50 @@
             <w:rFonts w:eastAsiaTheme="minorEastAsia"/>
             <w:lang w:eastAsia="zh-CN"/>
           </w:rPr>
-          <w:t>the inter-domain link identifiers (topology-id, node-id and link-id) assi</w:t>
+          <w:t xml:space="preserve">the inter-domain link identifiers (topology-id, node-id and </w:t>
         </w:r>
       </w:ins>
-      <w:ins w:id="101" w:author="Italo Busi" w:date="2017-10-26T11:18:00Z">
+      <w:proofErr w:type="spellStart"/>
+      <w:ins w:id="101" w:author="Italo Busi" w:date="2017-10-30T15:37:00Z">
+        <w:r>
+          <w:rPr>
+            <w:lang/>
+            <w:rPrChange w:id="102" w:author="Italo Busi" w:date="2017-10-30T16:10:00Z">
+              <w:rPr>
+                <w:lang/>
+              </w:rPr>
+            </w:rPrChange>
+          </w:rPr>
+          <w:t>tp</w:t>
+        </w:r>
+        <w:proofErr w:type="spellEnd"/>
+        <w:r>
+          <w:rPr>
+            <w:lang/>
+            <w:rPrChange w:id="103" w:author="Italo Busi" w:date="2017-10-30T16:10:00Z">
+              <w:rPr>
+                <w:lang/>
+              </w:rPr>
+            </w:rPrChange>
+          </w:rPr>
+          <w:t>-id</w:t>
+        </w:r>
+      </w:ins>
+      <w:ins w:id="104" w:author="Italo Busi" w:date="2017-10-26T11:17:00Z">
         <w:r>
           <w:rPr>
             <w:rFonts w:eastAsiaTheme="minorEastAsia"/>
             <w:lang w:eastAsia="zh-CN"/>
           </w:rPr>
+          <w:t>) assi</w:t>
+        </w:r>
+      </w:ins>
+      <w:ins w:id="105" w:author="Italo Busi" w:date="2017-10-26T11:18:00Z">
+        <w:r>
+          <w:rPr>
+            <w:rFonts w:eastAsiaTheme="minorEastAsia"/>
+            <w:lang w:eastAsia="zh-CN"/>
+          </w:rPr>
           <w:t>gned by the two adjacent PNCs to the same inter-domain link.</w:t>
         </w:r>
       </w:ins>
@@ -4801,13 +4836,13 @@
           <w:lang w:eastAsia="zh-CN"/>
         </w:rPr>
       </w:pPr>
-      <w:ins w:id="102" w:author="Italo Busi" w:date="2017-10-26T11:18:00Z">
+      <w:ins w:id="106" w:author="Italo Busi" w:date="2017-10-26T11:18:00Z">
         <w:r>
           <w:rPr>
             <w:rFonts w:eastAsiaTheme="minorEastAsia"/>
             <w:highlight w:val="yellow"/>
             <w:lang w:eastAsia="zh-CN"/>
-            <w:rPrChange w:id="103" w:author="Italo Busi" w:date="2017-10-26T11:18:00Z">
+            <w:rPrChange w:id="107" w:author="Italo Busi" w:date="2017-10-26T11:18:00Z">
               <w:rPr>
                 <w:rFonts w:eastAsiaTheme="minorEastAsia"/>
                 <w:lang w:eastAsia="zh-CN"/>
@@ -4821,10 +4856,10 @@
     <w:p>
       <w:pPr>
         <w:rPr>
-          <w:del w:id="104" w:author="Italo Busi" w:date="2017-10-26T11:18:00Z"/>
-        </w:rPr>
-      </w:pPr>
-      <w:del w:id="105" w:author="Italo Busi" w:date="2017-10-26T11:18:00Z">
+          <w:del w:id="108" w:author="Italo Busi" w:date="2017-10-26T11:18:00Z"/>
+        </w:rPr>
+      </w:pPr>
+      <w:del w:id="109" w:author="Italo Busi" w:date="2017-10-26T11:18:00Z">
         <w:r>
           <w:rPr>
             <w:rFonts w:eastAsiaTheme="minorEastAsia"/>
@@ -4859,16 +4894,16 @@
       <w:pPr>
         <w:pStyle w:val="Heading2"/>
       </w:pPr>
-      <w:bookmarkStart w:id="106" w:name="_Ref484787028"/>
-      <w:bookmarkStart w:id="107" w:name="_Toc496636394"/>
+      <w:bookmarkStart w:id="110" w:name="_Ref484787028"/>
+      <w:bookmarkStart w:id="111" w:name="_Toc496636394"/>
       <w:r>
         <w:t xml:space="preserve">Multi-domain </w:t>
       </w:r>
       <w:r>
         <w:t>Service Configuration</w:t>
       </w:r>
-      <w:bookmarkEnd w:id="106"/>
-      <w:bookmarkEnd w:id="107"/>
+      <w:bookmarkEnd w:id="110"/>
+      <w:bookmarkEnd w:id="111"/>
     </w:p>
     <w:p>
       <w:pPr>
@@ -4913,7 +4948,7 @@
         <w:t>TNBI-</w:t>
       </w:r>
       <w:proofErr w:type="spellStart"/>
-      <w:del w:id="108" w:author="Italo Busi" w:date="2017-10-27T13:44:00Z">
+      <w:del w:id="112" w:author="Italo Busi" w:date="2017-10-27T13:44:00Z">
         <w:r>
           <w:rPr>
             <w:rFonts w:eastAsiaTheme="minorEastAsia"/>
@@ -4922,7 +4957,7 @@
           <w:delText>usecase</w:delText>
         </w:r>
       </w:del>
-      <w:ins w:id="109" w:author="Italo Busi" w:date="2017-10-27T13:44:00Z">
+      <w:ins w:id="113" w:author="Italo Busi" w:date="2017-10-27T13:44:00Z">
         <w:r>
           <w:rPr>
             <w:rFonts w:eastAsiaTheme="minorEastAsia"/>
@@ -4958,7 +4993,7 @@
     <w:p>
       <w:pPr>
         <w:rPr>
-          <w:ins w:id="110" w:author="Italo Busi" w:date="2017-10-26T11:24:00Z"/>
+          <w:ins w:id="114" w:author="Italo Busi" w:date="2017-10-26T11:24:00Z"/>
           <w:rFonts w:eastAsiaTheme="minorEastAsia"/>
           <w:lang w:eastAsia="zh-CN"/>
         </w:rPr>
@@ -4985,12 +5020,12 @@
         </w:rPr>
         <w:t>to the different client signal type, there is different adaptation required. In this document, we are trying our best to reuse what has been defined in [</w:t>
       </w:r>
-      <w:ins w:id="111" w:author="Italo Busi" w:date="2017-10-27T13:44:00Z">
+      <w:ins w:id="115" w:author="Italo Busi" w:date="2017-10-27T13:44:00Z">
         <w:r>
           <w:t>TNBI-UseCase-1</w:t>
         </w:r>
       </w:ins>
-      <w:del w:id="112" w:author="Italo Busi" w:date="2017-10-27T13:44:00Z">
+      <w:del w:id="116" w:author="Italo Busi" w:date="2017-10-27T13:44:00Z">
         <w:r>
           <w:rPr>
             <w:rFonts w:eastAsiaTheme="minorEastAsia"/>
@@ -5020,11 +5055,11 @@
         <w:ind w:left="431"/>
         <w:jc w:val="center"/>
         <w:rPr>
-          <w:del w:id="113" w:author="Italo Busi" w:date="2017-10-27T14:00:00Z"/>
+          <w:del w:id="117" w:author="Italo Busi" w:date="2017-10-27T14:00:00Z"/>
           <w:lang w:val="en-AU"/>
         </w:rPr>
       </w:pPr>
-      <w:del w:id="114" w:author="Italo Busi" w:date="2017-10-27T14:00:00Z">
+      <w:del w:id="118" w:author="Italo Busi" w:date="2017-10-27T14:00:00Z">
         <w:r>
           <w:rPr>
             <w:noProof/>
@@ -5049,7 +5084,7 @@
                       <a:blip r:embed="rId8" cstate="print">
                         <a:extLst>
                           <a:ext uri="{28A0092B-C50C-407E-A947-70E740481C1C}">
-                            <a14:useLocalDpi xmlns="" xmlns:wpc="http://schemas.microsoft.com/office/word/2010/wordprocessingCanvas" xmlns:mc="http://schemas.openxmlformats.org/markup-compatibility/2006" xmlns:o="urn:schemas-microsoft-com:office:office" xmlns:v="urn:schemas-microsoft-com:vml" xmlns:wp14="http://schemas.microsoft.com/office/word/2010/wordprocessingDrawing" xmlns:w10="urn:schemas-microsoft-com:office:word" xmlns:w="http://schemas.openxmlformats.org/wordprocessingml/2006/main" xmlns:w14="http://schemas.microsoft.com/office/word/2010/wordml" xmlns:w15="http://schemas.microsoft.com/office/word/2012/wordml" xmlns:wpg="http://schemas.microsoft.com/office/word/2010/wordprocessingGroup" xmlns:wpi="http://schemas.microsoft.com/office/word/2010/wordprocessingInk" xmlns:wps="http://schemas.microsoft.com/office/word/2010/wordprocessingShape" xmlns:a14="http://schemas.microsoft.com/office/drawing/2010/main" val="0"/>
+                            <a14:useLocalDpi xmlns:a14="http://schemas.microsoft.com/office/drawing/2010/main" xmlns:wps="http://schemas.microsoft.com/office/word/2010/wordprocessingShape" xmlns:wpi="http://schemas.microsoft.com/office/word/2010/wordprocessingInk" xmlns:wpg="http://schemas.microsoft.com/office/word/2010/wordprocessingGroup" xmlns:w15="http://schemas.microsoft.com/office/word/2012/wordml" xmlns:w14="http://schemas.microsoft.com/office/word/2010/wordml" xmlns:w="http://schemas.openxmlformats.org/wordprocessingml/2006/main" xmlns:w10="urn:schemas-microsoft-com:office:word" xmlns:wp14="http://schemas.microsoft.com/office/word/2010/wordprocessingDrawing" xmlns:v="urn:schemas-microsoft-com:vml" xmlns:o="urn:schemas-microsoft-com:office:office" xmlns:mc="http://schemas.openxmlformats.org/markup-compatibility/2006" xmlns:wpc="http://schemas.microsoft.com/office/word/2010/wordprocessingCanvas" xmlns="" val="0"/>
                           </a:ext>
                         </a:extLst>
                       </a:blip>
@@ -5078,7 +5113,7 @@
       <w:pPr>
         <w:pStyle w:val="Heading3"/>
       </w:pPr>
-      <w:bookmarkStart w:id="115" w:name="_Toc496636395"/>
+      <w:bookmarkStart w:id="119" w:name="_Toc496636395"/>
       <w:r>
         <w:rPr>
           <w:rFonts w:eastAsiaTheme="minorEastAsia" w:hint="eastAsia"/>
@@ -5086,12 +5121,12 @@
         </w:rPr>
         <w:t>Procedure Description</w:t>
       </w:r>
-      <w:bookmarkEnd w:id="115"/>
-    </w:p>
-    <w:p>
-      <w:pPr>
-        <w:rPr>
-          <w:ins w:id="116" w:author="Italo Busi" w:date="2017-10-26T11:18:00Z"/>
+      <w:bookmarkEnd w:id="119"/>
+    </w:p>
+    <w:p>
+      <w:pPr>
+        <w:rPr>
+          <w:ins w:id="120" w:author="Italo Busi" w:date="2017-10-26T11:18:00Z"/>
           <w:rFonts w:eastAsiaTheme="minorEastAsia"/>
           <w:lang w:eastAsia="zh-CN"/>
         </w:rPr>
@@ -5110,7 +5145,7 @@
         </w:rPr>
         <w:t xml:space="preserve">service configuration procedure is assumed to be initiated </w:t>
       </w:r>
-      <w:ins w:id="117" w:author="Italo Busi" w:date="2017-10-27T13:55:00Z">
+      <w:ins w:id="121" w:author="Italo Busi" w:date="2017-10-27T13:55:00Z">
         <w:r>
           <w:rPr>
             <w:rFonts w:eastAsiaTheme="minorEastAsia"/>
@@ -5119,7 +5154,7 @@
           <w:t xml:space="preserve">(step 1 in </w:t>
         </w:r>
       </w:ins>
-      <w:ins w:id="118" w:author="Italo Busi" w:date="2017-10-27T13:56:00Z">
+      <w:ins w:id="122" w:author="Italo Busi" w:date="2017-10-27T13:56:00Z">
         <w:r>
           <w:rPr>
             <w:rFonts w:eastAsiaTheme="minorEastAsia"/>
@@ -5148,7 +5183,7 @@
         </w:rPr>
         <w:fldChar w:fldCharType="separate"/>
       </w:r>
-      <w:ins w:id="119" w:author="Italo Busi" w:date="2017-10-27T13:59:00Z">
+      <w:ins w:id="123" w:author="Italo Busi" w:date="2017-10-27T13:59:00Z">
         <w:r>
           <w:rPr>
             <w:rFonts w:eastAsiaTheme="minorEastAsia"/>
@@ -5157,7 +5192,7 @@
           <w:t>Figure 2</w:t>
         </w:r>
       </w:ins>
-      <w:ins w:id="120" w:author="Italo Busi" w:date="2017-10-27T13:56:00Z">
+      <w:ins w:id="124" w:author="Italo Busi" w:date="2017-10-27T13:56:00Z">
         <w:r>
           <w:rPr>
             <w:rFonts w:eastAsiaTheme="minorEastAsia"/>
@@ -5187,7 +5222,7 @@
         </w:rPr>
         <w:t>from CNC to MDSC,</w:t>
       </w:r>
-      <w:del w:id="121" w:author="Italo Busi" w:date="2017-10-27T13:56:00Z">
+      <w:del w:id="125" w:author="Italo Busi" w:date="2017-10-27T13:56:00Z">
         <w:r>
           <w:rPr>
             <w:rFonts w:eastAsiaTheme="minorEastAsia"/>
@@ -5238,7 +5273,7 @@
         </w:rPr>
         <w:t xml:space="preserve"> </w:t>
       </w:r>
-      <w:ins w:id="122" w:author="Italo Busi" w:date="2017-10-26T11:19:00Z">
+      <w:ins w:id="126" w:author="Italo Busi" w:date="2017-10-26T11:19:00Z">
         <w:r>
           <w:rPr>
             <w:rFonts w:eastAsiaTheme="minorEastAsia"/>
@@ -5254,7 +5289,7 @@
         </w:rPr>
         <w:t>model</w:t>
       </w:r>
-      <w:ins w:id="123" w:author="Italo Busi" w:date="2017-10-26T11:19:00Z">
+      <w:ins w:id="127" w:author="Italo Busi" w:date="2017-10-26T11:19:00Z">
         <w:r>
           <w:rPr>
             <w:rFonts w:eastAsiaTheme="minorEastAsia"/>
@@ -5263,7 +5298,7 @@
           <w:t>s</w:t>
         </w:r>
       </w:ins>
-      <w:ins w:id="124" w:author="Italo Busi" w:date="2017-10-27T13:57:00Z">
+      <w:ins w:id="128" w:author="Italo Busi" w:date="2017-10-27T13:57:00Z">
         <w:r>
           <w:rPr>
             <w:rFonts w:eastAsiaTheme="minorEastAsia"/>
@@ -5273,7 +5308,7 @@
         </w:r>
       </w:ins>
       <w:proofErr w:type="spellStart"/>
-      <w:ins w:id="125" w:author="Italo Busi" w:date="2017-10-27T13:56:00Z">
+      <w:ins w:id="129" w:author="Italo Busi" w:date="2017-10-27T13:56:00Z">
         <w:r>
           <w:rPr>
             <w:rFonts w:eastAsiaTheme="minorEastAsia"/>
@@ -5290,7 +5325,7 @@
           <w:t xml:space="preserve"> a request to setup a service from node A to node Z</w:t>
         </w:r>
       </w:ins>
-      <w:ins w:id="126" w:author="Italo Busi" w:date="2017-10-27T13:58:00Z">
+      <w:ins w:id="130" w:author="Italo Busi" w:date="2017-10-27T13:58:00Z">
         <w:r>
           <w:rPr>
             <w:rFonts w:eastAsiaTheme="minorEastAsia"/>
@@ -5313,7 +5348,7 @@
           <w:rFonts w:eastAsiaTheme="minorEastAsia"/>
           <w:i/>
           <w:lang w:eastAsia="zh-CN"/>
-          <w:rPrChange w:id="127" w:author="Italo Busi" w:date="2017-10-26T11:19:00Z">
+          <w:rPrChange w:id="131" w:author="Italo Busi" w:date="2017-10-26T11:19:00Z">
             <w:rPr>
               <w:rFonts w:eastAsiaTheme="minorEastAsia"/>
               <w:lang w:eastAsia="zh-CN"/>
@@ -5321,14 +5356,14 @@
           </w:rPrChange>
         </w:rPr>
       </w:pPr>
-      <w:ins w:id="128" w:author="Italo Busi" w:date="2017-10-26T11:18:00Z">
+      <w:ins w:id="132" w:author="Italo Busi" w:date="2017-10-26T11:18:00Z">
         <w:r>
           <w:rPr>
             <w:rFonts w:eastAsiaTheme="minorEastAsia"/>
             <w:i/>
             <w:highlight w:val="yellow"/>
             <w:lang w:eastAsia="zh-CN"/>
-            <w:rPrChange w:id="129" w:author="Italo Busi" w:date="2017-10-26T11:19:00Z">
+            <w:rPrChange w:id="133" w:author="Italo Busi" w:date="2017-10-26T11:19:00Z">
               <w:rPr>
                 <w:rFonts w:eastAsiaTheme="minorEastAsia"/>
                 <w:lang w:eastAsia="zh-CN"/>
@@ -5344,7 +5379,7 @@
             <w:i/>
             <w:highlight w:val="yellow"/>
             <w:lang w:eastAsia="zh-CN"/>
-            <w:rPrChange w:id="130" w:author="Italo Busi" w:date="2017-10-26T11:19:00Z">
+            <w:rPrChange w:id="134" w:author="Italo Busi" w:date="2017-10-26T11:19:00Z">
               <w:rPr>
                 <w:rFonts w:eastAsiaTheme="minorEastAsia"/>
                 <w:lang w:eastAsia="zh-CN"/>
@@ -5359,7 +5394,7 @@
             <w:i/>
             <w:highlight w:val="yellow"/>
             <w:lang w:eastAsia="zh-CN"/>
-            <w:rPrChange w:id="131" w:author="Italo Busi" w:date="2017-10-26T11:19:00Z">
+            <w:rPrChange w:id="135" w:author="Italo Busi" w:date="2017-10-26T11:19:00Z">
               <w:rPr>
                 <w:rFonts w:eastAsiaTheme="minorEastAsia"/>
                 <w:lang w:eastAsia="zh-CN"/>
@@ -5374,7 +5409,7 @@
           <w:rFonts w:eastAsiaTheme="minorEastAsia"/>
           <w:i/>
           <w:lang w:eastAsia="zh-CN"/>
-          <w:rPrChange w:id="132" w:author="Italo Busi" w:date="2017-10-26T11:19:00Z">
+          <w:rPrChange w:id="136" w:author="Italo Busi" w:date="2017-10-26T11:19:00Z">
             <w:rPr>
               <w:rFonts w:eastAsiaTheme="minorEastAsia"/>
               <w:lang w:eastAsia="zh-CN"/>
@@ -5388,10 +5423,10 @@
       <w:pPr>
         <w:pStyle w:val="RFCFigure"/>
         <w:rPr>
-          <w:ins w:id="133" w:author="Italo Busi" w:date="2017-10-27T13:58:00Z"/>
+          <w:ins w:id="137" w:author="Italo Busi" w:date="2017-10-27T13:58:00Z"/>
           <w:lang w:eastAsia="zh-CN"/>
         </w:rPr>
-        <w:pPrChange w:id="134" w:author="Italo Busi" w:date="2017-10-27T13:58:00Z">
+        <w:pPrChange w:id="138" w:author="Italo Busi" w:date="2017-10-27T13:58:00Z">
           <w:pPr/>
         </w:pPrChange>
       </w:pPr>
@@ -5400,40 +5435,6 @@
       <w:pPr>
         <w:pStyle w:val="RFCFigure"/>
         <w:rPr>
-          <w:ins w:id="135" w:author="Italo Busi" w:date="2017-10-27T14:00:00Z"/>
-          <w:lang w:eastAsia="zh-CN"/>
-        </w:rPr>
-      </w:pPr>
-      <w:ins w:id="136" w:author="Italo Busi" w:date="2017-10-27T14:00:00Z">
-        <w:r>
-          <w:rPr>
-            <w:lang w:eastAsia="zh-CN"/>
-          </w:rPr>
-          <w:t xml:space="preserve">                              |</w:t>
-        </w:r>
-      </w:ins>
-    </w:p>
-    <w:p>
-      <w:pPr>
-        <w:pStyle w:val="RFCFigure"/>
-        <w:rPr>
-          <w:ins w:id="137" w:author="Italo Busi" w:date="2017-10-27T14:00:00Z"/>
-          <w:lang w:eastAsia="zh-CN"/>
-        </w:rPr>
-      </w:pPr>
-      <w:ins w:id="138" w:author="Italo Busi" w:date="2017-10-27T14:00:00Z">
-        <w:r>
-          <w:rPr>
-            <w:lang w:eastAsia="zh-CN"/>
-          </w:rPr>
-          <w:t xml:space="preserve">                              | {1}</w:t>
-        </w:r>
-      </w:ins>
-    </w:p>
-    <w:p>
-      <w:pPr>
-        <w:pStyle w:val="RFCFigure"/>
-        <w:rPr>
           <w:ins w:id="139" w:author="Italo Busi" w:date="2017-10-27T14:00:00Z"/>
           <w:lang w:eastAsia="zh-CN"/>
         </w:rPr>
@@ -5443,7 +5444,7 @@
           <w:rPr>
             <w:lang w:eastAsia="zh-CN"/>
           </w:rPr>
-          <w:t xml:space="preserve">                              V</w:t>
+          <w:t xml:space="preserve">                              |</w:t>
         </w:r>
       </w:ins>
     </w:p>
@@ -5460,7 +5461,7 @@
           <w:rPr>
             <w:lang w:eastAsia="zh-CN"/>
           </w:rPr>
-          <w:t xml:space="preserve">                       ----------------</w:t>
+          <w:t xml:space="preserve">                              | {1}</w:t>
         </w:r>
       </w:ins>
     </w:p>
@@ -5477,6 +5478,40 @@
           <w:rPr>
             <w:lang w:eastAsia="zh-CN"/>
           </w:rPr>
+          <w:t xml:space="preserve">                              V</w:t>
+        </w:r>
+      </w:ins>
+    </w:p>
+    <w:p>
+      <w:pPr>
+        <w:pStyle w:val="RFCFigure"/>
+        <w:rPr>
+          <w:ins w:id="145" w:author="Italo Busi" w:date="2017-10-27T14:00:00Z"/>
+          <w:lang w:eastAsia="zh-CN"/>
+        </w:rPr>
+      </w:pPr>
+      <w:ins w:id="146" w:author="Italo Busi" w:date="2017-10-27T14:00:00Z">
+        <w:r>
+          <w:rPr>
+            <w:lang w:eastAsia="zh-CN"/>
+          </w:rPr>
+          <w:t xml:space="preserve">                       ----------------</w:t>
+        </w:r>
+      </w:ins>
+    </w:p>
+    <w:p>
+      <w:pPr>
+        <w:pStyle w:val="RFCFigure"/>
+        <w:rPr>
+          <w:ins w:id="147" w:author="Italo Busi" w:date="2017-10-27T14:00:00Z"/>
+          <w:lang w:eastAsia="zh-CN"/>
+        </w:rPr>
+      </w:pPr>
+      <w:ins w:id="148" w:author="Italo Busi" w:date="2017-10-27T14:00:00Z">
+        <w:r>
+          <w:rPr>
+            <w:lang w:eastAsia="zh-CN"/>
+          </w:rPr>
           <w:t xml:space="preserve">                      |           {2</w:t>
         </w:r>
         <w:proofErr w:type="gramStart"/>
@@ -5493,11 +5528,11 @@
       <w:pPr>
         <w:pStyle w:val="RFCFigure"/>
         <w:rPr>
-          <w:ins w:id="145" w:author="Italo Busi" w:date="2017-10-27T14:00:00Z"/>
+          <w:ins w:id="149" w:author="Italo Busi" w:date="2017-10-27T14:00:00Z"/>
           <w:lang w:eastAsia="zh-CN"/>
         </w:rPr>
       </w:pPr>
-      <w:ins w:id="146" w:author="Italo Busi" w:date="2017-10-27T14:00:00Z">
+      <w:ins w:id="150" w:author="Italo Busi" w:date="2017-10-27T14:00:00Z">
         <w:r>
           <w:rPr>
             <w:lang w:eastAsia="zh-CN"/>
@@ -5524,11 +5559,11 @@
       <w:pPr>
         <w:pStyle w:val="RFCFigure"/>
         <w:rPr>
-          <w:ins w:id="147" w:author="Italo Busi" w:date="2017-10-27T14:00:00Z"/>
+          <w:ins w:id="151" w:author="Italo Busi" w:date="2017-10-27T14:00:00Z"/>
           <w:lang w:eastAsia="zh-CN"/>
         </w:rPr>
       </w:pPr>
-      <w:ins w:id="148" w:author="Italo Busi" w:date="2017-10-27T14:00:00Z">
+      <w:ins w:id="152" w:author="Italo Busi" w:date="2017-10-27T14:00:00Z">
         <w:r>
           <w:rPr>
             <w:lang w:eastAsia="zh-CN"/>
@@ -5536,7 +5571,7 @@
           <w:t xml:space="preserve">                      |      </w:t>
         </w:r>
       </w:ins>
-      <w:ins w:id="149" w:author="Italo Busi" w:date="2017-10-27T14:02:00Z">
+      <w:ins w:id="153" w:author="Italo Busi" w:date="2017-10-27T14:02:00Z">
         <w:r>
           <w:rPr>
             <w:lang w:eastAsia="zh-CN"/>
@@ -5544,7 +5579,7 @@
           <w:t xml:space="preserve">    </w:t>
         </w:r>
       </w:ins>
-      <w:ins w:id="150" w:author="Italo Busi" w:date="2017-10-27T14:05:00Z">
+      <w:ins w:id="154" w:author="Italo Busi" w:date="2017-10-27T14:05:00Z">
         <w:r>
           <w:rPr>
             <w:lang w:eastAsia="zh-CN"/>
@@ -5552,46 +5587,12 @@
           <w:t xml:space="preserve">   </w:t>
         </w:r>
       </w:ins>
-      <w:ins w:id="151" w:author="Italo Busi" w:date="2017-10-27T14:00:00Z">
+      <w:ins w:id="155" w:author="Italo Busi" w:date="2017-10-27T14:00:00Z">
         <w:r>
           <w:rPr>
             <w:lang w:eastAsia="zh-CN"/>
           </w:rPr>
           <w:t xml:space="preserve">   |</w:t>
-        </w:r>
-      </w:ins>
-    </w:p>
-    <w:p>
-      <w:pPr>
-        <w:pStyle w:val="RFCFigure"/>
-        <w:rPr>
-          <w:ins w:id="152" w:author="Italo Busi" w:date="2017-10-27T14:00:00Z"/>
-          <w:lang w:eastAsia="zh-CN"/>
-        </w:rPr>
-      </w:pPr>
-      <w:ins w:id="153" w:author="Italo Busi" w:date="2017-10-27T14:00:00Z">
-        <w:r>
-          <w:rPr>
-            <w:lang w:eastAsia="zh-CN"/>
-          </w:rPr>
-          <w:t xml:space="preserve">                       ----------------</w:t>
-        </w:r>
-      </w:ins>
-    </w:p>
-    <w:p>
-      <w:pPr>
-        <w:pStyle w:val="RFCFigure"/>
-        <w:rPr>
-          <w:ins w:id="154" w:author="Italo Busi" w:date="2017-10-27T14:00:00Z"/>
-          <w:lang w:eastAsia="zh-CN"/>
-        </w:rPr>
-      </w:pPr>
-      <w:ins w:id="155" w:author="Italo Busi" w:date="2017-10-27T14:00:00Z">
-        <w:r>
-          <w:rPr>
-            <w:lang w:eastAsia="zh-CN"/>
-          </w:rPr>
-          <w:t xml:space="preserve">                        ^     ^      ^</w:t>
         </w:r>
       </w:ins>
     </w:p>
@@ -5608,21 +5609,7 @@
           <w:rPr>
             <w:lang w:eastAsia="zh-CN"/>
           </w:rPr>
-          <w:t xml:space="preserve">                 {3.1</w:t>
-        </w:r>
-        <w:proofErr w:type="gramStart"/>
-        <w:r>
-          <w:rPr>
-            <w:lang w:eastAsia="zh-CN"/>
-          </w:rPr>
-          <w:t>}  |</w:t>
-        </w:r>
-        <w:proofErr w:type="gramEnd"/>
-        <w:r>
-          <w:rPr>
-            <w:lang w:eastAsia="zh-CN"/>
-          </w:rPr>
-          <w:t xml:space="preserve">     |      |</w:t>
+          <w:t xml:space="preserve">                       ----------------</w:t>
         </w:r>
       </w:ins>
     </w:p>
@@ -5639,21 +5626,7 @@
           <w:rPr>
             <w:lang w:eastAsia="zh-CN"/>
           </w:rPr>
-          <w:t xml:space="preserve">              +---------+     </w:t>
-        </w:r>
-        <w:proofErr w:type="gramStart"/>
-        <w:r>
-          <w:rPr>
-            <w:lang w:eastAsia="zh-CN"/>
-          </w:rPr>
-          <w:t>|{</w:t>
-        </w:r>
-        <w:proofErr w:type="gramEnd"/>
-        <w:r>
-          <w:rPr>
-            <w:lang w:eastAsia="zh-CN"/>
-          </w:rPr>
-          <w:t>3.2} |</w:t>
+          <w:t xml:space="preserve">                        ^     ^      ^</w:t>
         </w:r>
       </w:ins>
     </w:p>
@@ -5670,10 +5643,72 @@
           <w:rPr>
             <w:lang w:eastAsia="zh-CN"/>
           </w:rPr>
+          <w:t xml:space="preserve">                 {3.1</w:t>
+        </w:r>
+        <w:proofErr w:type="gramStart"/>
+        <w:r>
+          <w:rPr>
+            <w:lang w:eastAsia="zh-CN"/>
+          </w:rPr>
+          <w:t>}  |</w:t>
+        </w:r>
+        <w:proofErr w:type="gramEnd"/>
+        <w:r>
+          <w:rPr>
+            <w:lang w:eastAsia="zh-CN"/>
+          </w:rPr>
+          <w:t xml:space="preserve">     |      |</w:t>
+        </w:r>
+      </w:ins>
+    </w:p>
+    <w:p>
+      <w:pPr>
+        <w:pStyle w:val="RFCFigure"/>
+        <w:rPr>
+          <w:ins w:id="162" w:author="Italo Busi" w:date="2017-10-27T14:00:00Z"/>
+          <w:lang w:eastAsia="zh-CN"/>
+        </w:rPr>
+      </w:pPr>
+      <w:ins w:id="163" w:author="Italo Busi" w:date="2017-10-27T14:00:00Z">
+        <w:r>
+          <w:rPr>
+            <w:lang w:eastAsia="zh-CN"/>
+          </w:rPr>
+          <w:t xml:space="preserve">              +---------+     </w:t>
+        </w:r>
+        <w:proofErr w:type="gramStart"/>
+        <w:r>
+          <w:rPr>
+            <w:lang w:eastAsia="zh-CN"/>
+          </w:rPr>
+          <w:t>|{</w:t>
+        </w:r>
+        <w:proofErr w:type="gramEnd"/>
+        <w:r>
+          <w:rPr>
+            <w:lang w:eastAsia="zh-CN"/>
+          </w:rPr>
+          <w:t>3.2} |</w:t>
+        </w:r>
+      </w:ins>
+    </w:p>
+    <w:p>
+      <w:pPr>
+        <w:pStyle w:val="RFCFigure"/>
+        <w:rPr>
+          <w:ins w:id="164" w:author="Italo Busi" w:date="2017-10-27T14:00:00Z"/>
+          <w:lang w:eastAsia="zh-CN"/>
+        </w:rPr>
+      </w:pPr>
+      <w:ins w:id="165" w:author="Italo Busi" w:date="2017-10-27T14:00:00Z">
+        <w:r>
+          <w:rPr>
+            <w:lang w:eastAsia="zh-CN"/>
+          </w:rPr>
           <w:t xml:space="preserve">              |  </w:t>
         </w:r>
       </w:ins>
-      <w:ins w:id="162" w:author="Italo Busi" w:date="2017-10-27T14:01:00Z">
+      <w:ins w:id="166" w:author="Italo Busi" w:date="2017-10-27T14:01:00Z">
         <w:r>
           <w:rPr>
             <w:lang w:eastAsia="zh-CN"/>
@@ -5681,7 +5716,7 @@
           <w:t xml:space="preserve">     </w:t>
         </w:r>
       </w:ins>
-      <w:ins w:id="163" w:author="Italo Busi" w:date="2017-10-27T14:00:00Z">
+      <w:ins w:id="167" w:author="Italo Busi" w:date="2017-10-27T14:00:00Z">
         <w:r>
           <w:rPr>
             <w:lang w:eastAsia="zh-CN"/>
@@ -5689,7 +5724,7 @@
           <w:t xml:space="preserve">        |</w:t>
         </w:r>
       </w:ins>
-      <w:ins w:id="164" w:author="Italo Busi" w:date="2017-10-27T14:01:00Z">
+      <w:ins w:id="168" w:author="Italo Busi" w:date="2017-10-27T14:01:00Z">
         <w:r>
           <w:rPr>
             <w:lang w:eastAsia="zh-CN"/>
@@ -5697,60 +5732,12 @@
           <w:t xml:space="preserve">     </w:t>
         </w:r>
       </w:ins>
-      <w:ins w:id="165" w:author="Italo Busi" w:date="2017-10-27T14:00:00Z">
+      <w:ins w:id="169" w:author="Italo Busi" w:date="2017-10-27T14:00:00Z">
         <w:r>
           <w:rPr>
             <w:lang w:eastAsia="zh-CN"/>
           </w:rPr>
           <w:t xml:space="preserve"> +----------+</w:t>
-        </w:r>
-      </w:ins>
-    </w:p>
-    <w:p>
-      <w:pPr>
-        <w:pStyle w:val="RFCFigure"/>
-        <w:rPr>
-          <w:ins w:id="166" w:author="Italo Busi" w:date="2017-10-27T14:00:00Z"/>
-          <w:lang w:eastAsia="zh-CN"/>
-        </w:rPr>
-      </w:pPr>
-      <w:ins w:id="167" w:author="Italo Busi" w:date="2017-10-27T14:00:00Z">
-        <w:r>
-          <w:rPr>
-            <w:lang w:eastAsia="zh-CN"/>
-          </w:rPr>
-          <w:t xml:space="preserve">              |               V                 |</w:t>
-        </w:r>
-      </w:ins>
-    </w:p>
-    <w:p>
-      <w:pPr>
-        <w:pStyle w:val="RFCFigure"/>
-        <w:rPr>
-          <w:ins w:id="168" w:author="Italo Busi" w:date="2017-10-27T14:00:00Z"/>
-          <w:lang w:eastAsia="zh-CN"/>
-        </w:rPr>
-      </w:pPr>
-      <w:ins w:id="169" w:author="Italo Busi" w:date="2017-10-27T14:00:00Z">
-        <w:r>
-          <w:rPr>
-            <w:lang w:eastAsia="zh-CN"/>
-          </w:rPr>
-          <w:t xml:space="preserve">              |           ----------            </w:t>
-        </w:r>
-        <w:proofErr w:type="gramStart"/>
-        <w:r>
-          <w:rPr>
-            <w:lang w:eastAsia="zh-CN"/>
-          </w:rPr>
-          <w:t>|{</w:t>
-        </w:r>
-        <w:proofErr w:type="gramEnd"/>
-        <w:r>
-          <w:rPr>
-            <w:lang w:eastAsia="zh-CN"/>
-          </w:rPr>
-          <w:t>3.3}</w:t>
         </w:r>
       </w:ins>
     </w:p>
@@ -5767,7 +5754,7 @@
           <w:rPr>
             <w:lang w:eastAsia="zh-CN"/>
           </w:rPr>
-          <w:t xml:space="preserve">              |          |   PNC2   |           |</w:t>
+          <w:t xml:space="preserve">              |               V                 |</w:t>
         </w:r>
       </w:ins>
     </w:p>
@@ -5784,7 +5771,21 @@
           <w:rPr>
             <w:lang w:eastAsia="zh-CN"/>
           </w:rPr>
-          <w:t xml:space="preserve">              |           ----------            |</w:t>
+          <w:t xml:space="preserve">              |           ----------            </w:t>
+        </w:r>
+        <w:proofErr w:type="gramStart"/>
+        <w:r>
+          <w:rPr>
+            <w:lang w:eastAsia="zh-CN"/>
+          </w:rPr>
+          <w:t>|{</w:t>
+        </w:r>
+        <w:proofErr w:type="gramEnd"/>
+        <w:r>
+          <w:rPr>
+            <w:lang w:eastAsia="zh-CN"/>
+          </w:rPr>
+          <w:t>3.3}</w:t>
         </w:r>
       </w:ins>
     </w:p>
@@ -5801,7 +5802,7 @@
           <w:rPr>
             <w:lang w:eastAsia="zh-CN"/>
           </w:rPr>
-          <w:t xml:space="preserve">              |               ^                 |</w:t>
+          <w:t xml:space="preserve">              |          |   PNC2   |           |</w:t>
         </w:r>
       </w:ins>
     </w:p>
@@ -5818,23 +5819,24 @@
           <w:rPr>
             <w:lang w:eastAsia="zh-CN"/>
           </w:rPr>
-          <w:t xml:space="preserve">              V               | </w:t>
+          <w:t xml:space="preserve">              |           ----------            |</w:t>
         </w:r>
       </w:ins>
-      <w:ins w:id="178" w:author="Italo Busi" w:date="2017-10-27T14:01:00Z">
+    </w:p>
+    <w:p>
+      <w:pPr>
+        <w:pStyle w:val="RFCFigure"/>
+        <w:rPr>
+          <w:ins w:id="178" w:author="Italo Busi" w:date="2017-10-27T14:00:00Z"/>
+          <w:lang w:eastAsia="zh-CN"/>
+        </w:rPr>
+      </w:pPr>
+      <w:ins w:id="179" w:author="Italo Busi" w:date="2017-10-27T14:00:00Z">
         <w:r>
           <w:rPr>
             <w:lang w:eastAsia="zh-CN"/>
           </w:rPr>
-          <w:t>{4.2}</w:t>
-        </w:r>
-      </w:ins>
-      <w:ins w:id="179" w:author="Italo Busi" w:date="2017-10-27T14:00:00Z">
-        <w:r>
-          <w:rPr>
-            <w:lang w:eastAsia="zh-CN"/>
-          </w:rPr>
-          <w:t xml:space="preserve">           |</w:t>
+          <w:t xml:space="preserve">              |               ^                 |</w:t>
         </w:r>
       </w:ins>
     </w:p>
@@ -5851,24 +5853,23 @@
           <w:rPr>
             <w:lang w:eastAsia="zh-CN"/>
           </w:rPr>
-          <w:t xml:space="preserve">          ----------          V                 |</w:t>
+          <w:t xml:space="preserve">              V               | </w:t>
         </w:r>
       </w:ins>
-    </w:p>
-    <w:p>
-      <w:pPr>
-        <w:pStyle w:val="RFCFigure"/>
-        <w:rPr>
-          <w:ins w:id="182" w:author="Italo Busi" w:date="2017-10-27T14:00:00Z"/>
-          <w:lang w:eastAsia="zh-CN"/>
-        </w:rPr>
-      </w:pPr>
+      <w:ins w:id="182" w:author="Italo Busi" w:date="2017-10-27T14:01:00Z">
+        <w:r>
+          <w:rPr>
+            <w:lang w:eastAsia="zh-CN"/>
+          </w:rPr>
+          <w:t>{4.2}</w:t>
+        </w:r>
+      </w:ins>
       <w:ins w:id="183" w:author="Italo Busi" w:date="2017-10-27T14:00:00Z">
         <w:r>
           <w:rPr>
             <w:lang w:eastAsia="zh-CN"/>
           </w:rPr>
-          <w:t xml:space="preserve">         |   PNC1   |       -----               V</w:t>
+          <w:t xml:space="preserve">           |</w:t>
         </w:r>
       </w:ins>
     </w:p>
@@ -5885,7 +5886,7 @@
           <w:rPr>
             <w:lang w:eastAsia="zh-CN"/>
           </w:rPr>
-          <w:t xml:space="preserve">          ----------      (Network)        ----------</w:t>
+          <w:t xml:space="preserve">          ----------          V                 |</w:t>
         </w:r>
       </w:ins>
     </w:p>
@@ -5902,21 +5903,7 @@
           <w:rPr>
             <w:lang w:eastAsia="zh-CN"/>
           </w:rPr>
-          <w:t xml:space="preserve">              ^          </w:t>
-        </w:r>
-        <w:proofErr w:type="gramStart"/>
-        <w:r>
-          <w:rPr>
-            <w:lang w:eastAsia="zh-CN"/>
-          </w:rPr>
-          <w:t>( Domain</w:t>
-        </w:r>
-        <w:proofErr w:type="gramEnd"/>
-        <w:r>
-          <w:rPr>
-            <w:lang w:eastAsia="zh-CN"/>
-          </w:rPr>
-          <w:t xml:space="preserve"> 2)      |   PNC3   |</w:t>
+          <w:t xml:space="preserve">         |   PNC1   |       -----               V</w:t>
         </w:r>
       </w:ins>
     </w:p>
@@ -5933,23 +5920,38 @@
           <w:rPr>
             <w:lang w:eastAsia="zh-CN"/>
           </w:rPr>
-          <w:t xml:space="preserve">              | </w:t>
+          <w:t xml:space="preserve">          ----------      (Network)        ----------</w:t>
         </w:r>
       </w:ins>
-      <w:ins w:id="190" w:author="Italo Busi" w:date="2017-10-27T14:01:00Z">
+    </w:p>
+    <w:p>
+      <w:pPr>
+        <w:pStyle w:val="RFCFigure"/>
+        <w:rPr>
+          <w:ins w:id="190" w:author="Italo Busi" w:date="2017-10-27T14:00:00Z"/>
+          <w:lang w:eastAsia="zh-CN"/>
+        </w:rPr>
+      </w:pPr>
+      <w:ins w:id="191" w:author="Italo Busi" w:date="2017-10-27T14:00:00Z">
         <w:r>
           <w:rPr>
             <w:lang w:eastAsia="zh-CN"/>
           </w:rPr>
-          <w:t>{4.1}</w:t>
-        </w:r>
-      </w:ins>
-      <w:ins w:id="191" w:author="Italo Busi" w:date="2017-10-27T14:00:00Z">
+          <w:t xml:space="preserve">              ^          </w:t>
+        </w:r>
+        <w:proofErr w:type="gramStart"/>
         <w:r>
           <w:rPr>
             <w:lang w:eastAsia="zh-CN"/>
           </w:rPr>
-          <w:t xml:space="preserve">   (          _)      ----------</w:t>
+          <w:t>( Domain</w:t>
+        </w:r>
+        <w:proofErr w:type="gramEnd"/>
+        <w:r>
+          <w:rPr>
+            <w:lang w:eastAsia="zh-CN"/>
+          </w:rPr>
+          <w:t xml:space="preserve"> 2)      |   PNC3   |</w:t>
         </w:r>
       </w:ins>
     </w:p>
@@ -5966,6 +5968,39 @@
           <w:rPr>
             <w:lang w:eastAsia="zh-CN"/>
           </w:rPr>
+          <w:t xml:space="preserve">              | </w:t>
+        </w:r>
+      </w:ins>
+      <w:ins w:id="194" w:author="Italo Busi" w:date="2017-10-27T14:01:00Z">
+        <w:r>
+          <w:rPr>
+            <w:lang w:eastAsia="zh-CN"/>
+          </w:rPr>
+          <w:t>{4.1}</w:t>
+        </w:r>
+      </w:ins>
+      <w:ins w:id="195" w:author="Italo Busi" w:date="2017-10-27T14:00:00Z">
+        <w:r>
+          <w:rPr>
+            <w:lang w:eastAsia="zh-CN"/>
+          </w:rPr>
+          <w:t xml:space="preserve">   (          _)      ----------</w:t>
+        </w:r>
+      </w:ins>
+    </w:p>
+    <w:p>
+      <w:pPr>
+        <w:pStyle w:val="RFCFigure"/>
+        <w:rPr>
+          <w:ins w:id="196" w:author="Italo Busi" w:date="2017-10-27T14:00:00Z"/>
+          <w:lang w:eastAsia="zh-CN"/>
+        </w:rPr>
+      </w:pPr>
+      <w:ins w:id="197" w:author="Italo Busi" w:date="2017-10-27T14:00:00Z">
+        <w:r>
+          <w:rPr>
+            <w:lang w:eastAsia="zh-CN"/>
+          </w:rPr>
           <w:t xml:space="preserve">              V          (        )            ^</w:t>
         </w:r>
       </w:ins>
@@ -5974,11 +6009,11 @@
       <w:pPr>
         <w:pStyle w:val="RFCFigure"/>
         <w:rPr>
-          <w:ins w:id="194" w:author="Italo Busi" w:date="2017-10-27T14:00:00Z"/>
+          <w:ins w:id="198" w:author="Italo Busi" w:date="2017-10-27T14:00:00Z"/>
           <w:lang w:eastAsia="zh-CN"/>
         </w:rPr>
       </w:pPr>
-      <w:ins w:id="195" w:author="Italo Busi" w:date="2017-10-27T14:00:00Z">
+      <w:ins w:id="199" w:author="Italo Busi" w:date="2017-10-27T14:00:00Z">
         <w:r>
           <w:rPr>
             <w:lang w:eastAsia="zh-CN"/>
@@ -5986,74 +6021,12 @@
           <w:t xml:space="preserve">            -----       C==========D           |</w:t>
         </w:r>
       </w:ins>
-      <w:ins w:id="196" w:author="Italo Busi" w:date="2017-10-27T14:02:00Z">
+      <w:ins w:id="200" w:author="Italo Busi" w:date="2017-10-27T14:02:00Z">
         <w:r>
           <w:rPr>
             <w:lang w:eastAsia="zh-CN"/>
           </w:rPr>
           <w:t xml:space="preserve"> {4.3}</w:t>
-        </w:r>
-      </w:ins>
-    </w:p>
-    <w:p>
-      <w:pPr>
-        <w:pStyle w:val="RFCFigure"/>
-        <w:rPr>
-          <w:ins w:id="197" w:author="Italo Busi" w:date="2017-10-27T14:00:00Z"/>
-          <w:lang w:eastAsia="zh-CN"/>
-        </w:rPr>
-      </w:pPr>
-      <w:ins w:id="198" w:author="Italo Busi" w:date="2017-10-27T14:00:00Z">
-        <w:r>
-          <w:rPr>
-            <w:lang w:eastAsia="zh-CN"/>
-          </w:rPr>
-          <w:t xml:space="preserve">          (Network)    </w:t>
-        </w:r>
-        <w:proofErr w:type="gramStart"/>
-        <w:r>
-          <w:rPr>
-            <w:lang w:eastAsia="zh-CN"/>
-          </w:rPr>
-          <w:t>/  (</w:t>
-        </w:r>
-        <w:proofErr w:type="gramEnd"/>
-        <w:r>
-          <w:rPr>
-            <w:lang w:eastAsia="zh-CN"/>
-          </w:rPr>
-          <w:t xml:space="preserve">       ) \          V</w:t>
-        </w:r>
-      </w:ins>
-    </w:p>
-    <w:p>
-      <w:pPr>
-        <w:pStyle w:val="RFCFigure"/>
-        <w:rPr>
-          <w:ins w:id="199" w:author="Italo Busi" w:date="2017-10-27T14:00:00Z"/>
-          <w:lang w:eastAsia="zh-CN"/>
-        </w:rPr>
-      </w:pPr>
-      <w:ins w:id="200" w:author="Italo Busi" w:date="2017-10-27T14:00:00Z">
-        <w:r>
-          <w:rPr>
-            <w:lang w:eastAsia="zh-CN"/>
-          </w:rPr>
-          <w:t xml:space="preserve">         </w:t>
-        </w:r>
-        <w:proofErr w:type="gramStart"/>
-        <w:r>
-          <w:rPr>
-            <w:lang w:eastAsia="zh-CN"/>
-          </w:rPr>
-          <w:t>( Domain</w:t>
-        </w:r>
-        <w:proofErr w:type="gramEnd"/>
-        <w:r>
-          <w:rPr>
-            <w:lang w:eastAsia="zh-CN"/>
-          </w:rPr>
-          <w:t xml:space="preserve"> 1)  /     -----    \       -----</w:t>
         </w:r>
       </w:ins>
     </w:p>
@@ -6070,7 +6043,21 @@
           <w:rPr>
             <w:lang w:eastAsia="zh-CN"/>
           </w:rPr>
-          <w:t xml:space="preserve">        (           )/                \    (Network)</w:t>
+          <w:t xml:space="preserve">          (Network)    </w:t>
+        </w:r>
+        <w:proofErr w:type="gramStart"/>
+        <w:r>
+          <w:rPr>
+            <w:lang w:eastAsia="zh-CN"/>
+          </w:rPr>
+          <w:t>/  (</w:t>
+        </w:r>
+        <w:proofErr w:type="gramEnd"/>
+        <w:r>
+          <w:rPr>
+            <w:lang w:eastAsia="zh-CN"/>
+          </w:rPr>
+          <w:t xml:space="preserve">       ) \          V</w:t>
         </w:r>
       </w:ins>
     </w:p>
@@ -6087,21 +6074,21 @@
           <w:rPr>
             <w:lang w:eastAsia="zh-CN"/>
           </w:rPr>
-          <w:t xml:space="preserve">        A===========B                  </w:t>
+          <w:t xml:space="preserve">         </w:t>
         </w:r>
         <w:proofErr w:type="gramStart"/>
         <w:r>
           <w:rPr>
             <w:lang w:eastAsia="zh-CN"/>
           </w:rPr>
-          <w:t>\  (</w:t>
+          <w:t>( Domain</w:t>
         </w:r>
         <w:proofErr w:type="gramEnd"/>
         <w:r>
           <w:rPr>
             <w:lang w:eastAsia="zh-CN"/>
           </w:rPr>
-          <w:t xml:space="preserve"> Domain 3)</w:t>
+          <w:t xml:space="preserve"> 1)  /     -----    \       -----</w:t>
         </w:r>
       </w:ins>
     </w:p>
@@ -6118,7 +6105,7 @@
           <w:rPr>
             <w:lang w:eastAsia="zh-CN"/>
           </w:rPr>
-          <w:t xml:space="preserve">       / (         )                    \(           )</w:t>
+          <w:t xml:space="preserve">        (           )/                \    (Network)</w:t>
         </w:r>
       </w:ins>
     </w:p>
@@ -6135,7 +6122,21 @@
           <w:rPr>
             <w:lang w:eastAsia="zh-CN"/>
           </w:rPr>
-          <w:t xml:space="preserve">   AP-1   (       )                      X===========Z</w:t>
+          <w:t xml:space="preserve">        A===========B                  </w:t>
+        </w:r>
+        <w:proofErr w:type="gramStart"/>
+        <w:r>
+          <w:rPr>
+            <w:lang w:eastAsia="zh-CN"/>
+          </w:rPr>
+          <w:t>\  (</w:t>
+        </w:r>
+        <w:proofErr w:type="gramEnd"/>
+        <w:r>
+          <w:rPr>
+            <w:lang w:eastAsia="zh-CN"/>
+          </w:rPr>
+          <w:t xml:space="preserve"> Domain 3)</w:t>
         </w:r>
       </w:ins>
     </w:p>
@@ -6152,7 +6153,7 @@
           <w:rPr>
             <w:lang w:eastAsia="zh-CN"/>
           </w:rPr>
-          <w:t xml:space="preserve">            -----                         (         ) \</w:t>
+          <w:t xml:space="preserve">       / (         )                    \(           )</w:t>
         </w:r>
       </w:ins>
     </w:p>
@@ -6169,7 +6170,7 @@
           <w:rPr>
             <w:lang w:eastAsia="zh-CN"/>
           </w:rPr>
-          <w:t xml:space="preserve">                                           (       )   AP-2</w:t>
+          <w:t xml:space="preserve">   AP-1   (       )                      X===========Z</w:t>
         </w:r>
       </w:ins>
     </w:p>
@@ -6186,6 +6187,40 @@
           <w:rPr>
             <w:lang w:eastAsia="zh-CN"/>
           </w:rPr>
+          <w:t xml:space="preserve">            -----                         (         ) \</w:t>
+        </w:r>
+      </w:ins>
+    </w:p>
+    <w:p>
+      <w:pPr>
+        <w:pStyle w:val="RFCFigure"/>
+        <w:rPr>
+          <w:ins w:id="215" w:author="Italo Busi" w:date="2017-10-27T14:00:00Z"/>
+          <w:lang w:eastAsia="zh-CN"/>
+        </w:rPr>
+      </w:pPr>
+      <w:ins w:id="216" w:author="Italo Busi" w:date="2017-10-27T14:00:00Z">
+        <w:r>
+          <w:rPr>
+            <w:lang w:eastAsia="zh-CN"/>
+          </w:rPr>
+          <w:t xml:space="preserve">                                           (       )   AP-2</w:t>
+        </w:r>
+      </w:ins>
+    </w:p>
+    <w:p>
+      <w:pPr>
+        <w:pStyle w:val="RFCFigure"/>
+        <w:rPr>
+          <w:ins w:id="217" w:author="Italo Busi" w:date="2017-10-27T14:00:00Z"/>
+          <w:lang w:eastAsia="zh-CN"/>
+        </w:rPr>
+      </w:pPr>
+      <w:ins w:id="218" w:author="Italo Busi" w:date="2017-10-27T14:00:00Z">
+        <w:r>
+          <w:rPr>
+            <w:lang w:eastAsia="zh-CN"/>
+          </w:rPr>
           <w:t xml:space="preserve">                                             -----</w:t>
         </w:r>
       </w:ins>
@@ -6194,10 +6229,10 @@
       <w:pPr>
         <w:pStyle w:val="RFCFigure"/>
         <w:rPr>
-          <w:ins w:id="215" w:author="Italo Busi" w:date="2017-10-27T13:58:00Z"/>
+          <w:ins w:id="219" w:author="Italo Busi" w:date="2017-10-27T13:58:00Z"/>
           <w:lang w:eastAsia="zh-CN"/>
         </w:rPr>
-        <w:pPrChange w:id="216" w:author="Italo Busi" w:date="2017-10-27T13:58:00Z">
+        <w:pPrChange w:id="220" w:author="Italo Busi" w:date="2017-10-27T13:58:00Z">
           <w:pPr/>
         </w:pPrChange>
       </w:pPr>
@@ -6206,16 +6241,16 @@
       <w:pPr>
         <w:pStyle w:val="Caption"/>
         <w:rPr>
-          <w:ins w:id="217" w:author="Italo Busi" w:date="2017-10-27T13:59:00Z"/>
-          <w:rPrChange w:id="218" w:author="Italo Busi" w:date="2017-10-27T14:02:00Z">
+          <w:ins w:id="221" w:author="Italo Busi" w:date="2017-10-27T13:59:00Z"/>
+          <w:rPrChange w:id="222" w:author="Italo Busi" w:date="2017-10-27T14:02:00Z">
             <w:rPr>
-              <w:ins w:id="219" w:author="Italo Busi" w:date="2017-10-27T13:59:00Z"/>
+              <w:ins w:id="223" w:author="Italo Busi" w:date="2017-10-27T13:59:00Z"/>
               <w:highlight w:val="yellow"/>
               <w:lang w:val="en-AU"/>
             </w:rPr>
           </w:rPrChange>
         </w:rPr>
-        <w:pPrChange w:id="220" w:author="Italo Busi" w:date="2017-10-27T13:59:00Z">
+        <w:pPrChange w:id="224" w:author="Italo Busi" w:date="2017-10-27T13:59:00Z">
           <w:pPr>
             <w:pStyle w:val="Caption"/>
             <w:numPr>
@@ -6224,11 +6259,11 @@
           </w:pPr>
         </w:pPrChange>
       </w:pPr>
-      <w:bookmarkStart w:id="221" w:name="_Ref496875891"/>
-      <w:ins w:id="222" w:author="Italo Busi" w:date="2017-10-27T13:59:00Z">
-        <w:r>
-          <w:rPr>
-            <w:rPrChange w:id="223" w:author="Italo Busi" w:date="2017-10-27T14:02:00Z">
+      <w:bookmarkStart w:id="225" w:name="_Ref496875891"/>
+      <w:ins w:id="226" w:author="Italo Busi" w:date="2017-10-27T13:59:00Z">
+        <w:r>
+          <w:rPr>
+            <w:rPrChange w:id="227" w:author="Italo Busi" w:date="2017-10-27T14:02:00Z">
               <w:rPr>
                 <w:highlight w:val="yellow"/>
                 <w:lang w:val="en-AU"/>
@@ -6237,7 +6272,7 @@
           </w:rPr>
           <w:t>Multi-domain Service Setup</w:t>
         </w:r>
-        <w:bookmarkEnd w:id="221"/>
+        <w:bookmarkEnd w:id="225"/>
       </w:ins>
     </w:p>
     <w:p>
@@ -6275,7 +6310,7 @@
       <w:r>
         <w:t>inter-domain links</w:t>
       </w:r>
-      <w:ins w:id="224" w:author="Italo Busi" w:date="2017-10-27T14:03:00Z">
+      <w:ins w:id="228" w:author="Italo Busi" w:date="2017-10-27T14:03:00Z">
         <w:r>
           <w:t xml:space="preserve"> </w:t>
         </w:r>
@@ -6307,7 +6342,7 @@
           <w:lang w:eastAsia="zh-CN"/>
         </w:rPr>
       </w:r>
-      <w:ins w:id="225" w:author="Italo Busi" w:date="2017-10-27T14:03:00Z">
+      <w:ins w:id="229" w:author="Italo Busi" w:date="2017-10-27T14:03:00Z">
         <w:r>
           <w:rPr>
             <w:rFonts w:eastAsiaTheme="minorEastAsia"/>
@@ -6358,7 +6393,7 @@
       <w:r>
         <w:t xml:space="preserve">, if and only if the MDSC has enough topology information. Otherwise the MDSC can send path computation requests to the different PNCs </w:t>
       </w:r>
-      <w:ins w:id="226" w:author="Italo Busi" w:date="2017-10-27T14:03:00Z">
+      <w:ins w:id="230" w:author="Italo Busi" w:date="2017-10-27T14:03:00Z">
         <w:r>
           <w:rPr>
             <w:rFonts w:eastAsiaTheme="minorEastAsia"/>
@@ -6388,7 +6423,7 @@
           <w:lang w:eastAsia="zh-CN"/>
         </w:rPr>
       </w:r>
-      <w:ins w:id="227" w:author="Italo Busi" w:date="2017-10-27T14:03:00Z">
+      <w:ins w:id="231" w:author="Italo Busi" w:date="2017-10-27T14:03:00Z">
         <w:r>
           <w:rPr>
             <w:rFonts w:eastAsiaTheme="minorEastAsia"/>
@@ -6459,7 +6494,7 @@
       <w:r>
         <w:t>segment</w:t>
       </w:r>
-      <w:ins w:id="228" w:author="Italo Busi" w:date="2017-10-27T14:04:00Z">
+      <w:ins w:id="232" w:author="Italo Busi" w:date="2017-10-27T14:04:00Z">
         <w:r>
           <w:t xml:space="preserve"> </w:t>
         </w:r>
@@ -6491,7 +6526,7 @@
           <w:lang w:eastAsia="zh-CN"/>
         </w:rPr>
       </w:r>
-      <w:ins w:id="229" w:author="Italo Busi" w:date="2017-10-27T14:04:00Z">
+      <w:ins w:id="233" w:author="Italo Busi" w:date="2017-10-27T14:04:00Z">
         <w:r>
           <w:rPr>
             <w:rFonts w:eastAsiaTheme="minorEastAsia"/>
@@ -6612,8 +6647,8 @@
       <w:r>
         <w:t>Access link will be configured by MDSC after the OTN tunnel is set up. Access configuration is different and dependent on the different type of service. More details can be found in the following sections</w:t>
       </w:r>
-      <w:bookmarkStart w:id="230" w:name="_GoBack"/>
-      <w:bookmarkEnd w:id="230"/>
+      <w:bookmarkStart w:id="234" w:name="_GoBack"/>
+      <w:bookmarkEnd w:id="234"/>
       <w:r>
         <w:t>.</w:t>
       </w:r>
@@ -6622,13 +6657,13 @@
       <w:pPr>
         <w:pStyle w:val="Heading3"/>
       </w:pPr>
-      <w:bookmarkStart w:id="231" w:name="_Ref484844672"/>
-      <w:bookmarkStart w:id="232" w:name="_Toc496636396"/>
+      <w:bookmarkStart w:id="235" w:name="_Ref484844672"/>
+      <w:bookmarkStart w:id="236" w:name="_Toc496636396"/>
       <w:r>
         <w:t>ODU Transit Service</w:t>
       </w:r>
-      <w:bookmarkEnd w:id="231"/>
-      <w:bookmarkEnd w:id="232"/>
+      <w:bookmarkEnd w:id="235"/>
+      <w:bookmarkEnd w:id="236"/>
     </w:p>
     <w:p>
       <w:r>
@@ -6646,11 +6681,11 @@
           <w:tab w:val="left" w:pos="1418"/>
         </w:tabs>
       </w:pPr>
-      <w:bookmarkStart w:id="233" w:name="_Toc496636397"/>
+      <w:bookmarkStart w:id="237" w:name="_Toc496636397"/>
       <w:r>
         <w:t>EPL over ODU Service</w:t>
       </w:r>
-      <w:bookmarkEnd w:id="233"/>
+      <w:bookmarkEnd w:id="237"/>
     </w:p>
     <w:p>
       <w:r>
@@ -6664,11 +6699,11 @@
       <w:pPr>
         <w:pStyle w:val="Heading3"/>
       </w:pPr>
-      <w:bookmarkStart w:id="234" w:name="_Toc496636398"/>
+      <w:bookmarkStart w:id="238" w:name="_Toc496636398"/>
       <w:r>
         <w:t>Other OTN Client Services</w:t>
       </w:r>
-      <w:bookmarkEnd w:id="234"/>
+      <w:bookmarkEnd w:id="238"/>
     </w:p>
     <w:p>
       <w:r>
@@ -6682,24 +6717,24 @@
       <w:pPr>
         <w:pStyle w:val="Heading2"/>
       </w:pPr>
-      <w:bookmarkStart w:id="235" w:name="_Toc496636399"/>
+      <w:bookmarkStart w:id="239" w:name="_Toc496636399"/>
       <w:r>
         <w:t>Protection Scenarios</w:t>
       </w:r>
-      <w:bookmarkEnd w:id="235"/>
+      <w:bookmarkEnd w:id="239"/>
     </w:p>
     <w:p>
       <w:pPr>
         <w:pStyle w:val="Heading3"/>
         <w:ind w:left="432"/>
       </w:pPr>
-      <w:bookmarkStart w:id="236" w:name="_Toc490054152"/>
-      <w:bookmarkStart w:id="237" w:name="_Toc496636400"/>
+      <w:bookmarkStart w:id="240" w:name="_Toc490054152"/>
+      <w:bookmarkStart w:id="241" w:name="_Toc496636400"/>
       <w:r>
         <w:t>Linear Protection (end-to-end)</w:t>
       </w:r>
-      <w:bookmarkEnd w:id="236"/>
-      <w:bookmarkEnd w:id="237"/>
+      <w:bookmarkEnd w:id="240"/>
+      <w:bookmarkEnd w:id="241"/>
     </w:p>
     <w:p>
       <w:r>
@@ -6714,13 +6749,13 @@
         <w:pStyle w:val="Heading3"/>
         <w:ind w:left="432"/>
       </w:pPr>
-      <w:bookmarkStart w:id="238" w:name="_Toc490054153"/>
-      <w:bookmarkStart w:id="239" w:name="_Toc496636401"/>
+      <w:bookmarkStart w:id="242" w:name="_Toc490054153"/>
+      <w:bookmarkStart w:id="243" w:name="_Toc496636401"/>
       <w:r>
         <w:t>Segmented Protection</w:t>
       </w:r>
-      <w:bookmarkEnd w:id="238"/>
-      <w:bookmarkEnd w:id="239"/>
+      <w:bookmarkEnd w:id="242"/>
+      <w:bookmarkEnd w:id="243"/>
     </w:p>
     <w:p>
       <w:r>
@@ -6734,20 +6769,20 @@
       <w:pPr>
         <w:pStyle w:val="Heading1"/>
       </w:pPr>
-      <w:bookmarkStart w:id="240" w:name="_Toc496636402"/>
+      <w:bookmarkStart w:id="244" w:name="_Toc496636402"/>
       <w:r>
         <w:lastRenderedPageBreak/>
         <w:t>Topology Abstraction: detailed JSON examples</w:t>
       </w:r>
-      <w:bookmarkEnd w:id="240"/>
-    </w:p>
-    <w:p>
-      <w:pPr>
-        <w:rPr>
-          <w:ins w:id="241" w:author="Italo Busi" w:date="2017-10-26T11:26:00Z"/>
-        </w:rPr>
-      </w:pPr>
-      <w:ins w:id="242" w:author="Italo Busi" w:date="2017-10-26T11:26:00Z">
+      <w:bookmarkEnd w:id="244"/>
+    </w:p>
+    <w:p>
+      <w:pPr>
+        <w:rPr>
+          <w:ins w:id="245" w:author="Italo Busi" w:date="2017-10-26T11:26:00Z"/>
+        </w:rPr>
+      </w:pPr>
+      <w:ins w:id="246" w:author="Italo Busi" w:date="2017-10-26T11:26:00Z">
         <w:r>
           <w:rPr>
             <w:highlight w:val="yellow"/>
@@ -6759,11 +6794,11 @@
     <w:p>
       <w:pPr>
         <w:rPr>
-          <w:del w:id="243" w:author="Italo Busi" w:date="2017-10-26T11:26:00Z"/>
+          <w:del w:id="247" w:author="Italo Busi" w:date="2017-10-26T11:26:00Z"/>
           <w:i/>
         </w:rPr>
       </w:pPr>
-      <w:del w:id="244" w:author="Italo Busi" w:date="2017-10-26T11:26:00Z">
+      <w:del w:id="248" w:author="Italo Busi" w:date="2017-10-26T11:26:00Z">
         <w:r>
           <w:rPr>
             <w:i/>
@@ -6840,29 +6875,29 @@
       <w:pPr>
         <w:pStyle w:val="Heading1"/>
       </w:pPr>
-      <w:bookmarkStart w:id="245" w:name="_Toc496636403"/>
+      <w:bookmarkStart w:id="249" w:name="_Toc496636403"/>
       <w:r>
         <w:t>Service Configuration: detailed JSON examples</w:t>
       </w:r>
-      <w:bookmarkEnd w:id="245"/>
+      <w:bookmarkEnd w:id="249"/>
     </w:p>
     <w:p>
       <w:pPr>
         <w:pStyle w:val="Heading2"/>
       </w:pPr>
-      <w:bookmarkStart w:id="246" w:name="_Toc496636404"/>
+      <w:bookmarkStart w:id="250" w:name="_Toc496636404"/>
       <w:r>
         <w:t>ODU Transit Service</w:t>
       </w:r>
-      <w:bookmarkEnd w:id="246"/>
-    </w:p>
-    <w:p>
-      <w:pPr>
-        <w:rPr>
-          <w:ins w:id="247" w:author="Italo Busi" w:date="2017-10-26T11:26:00Z"/>
-        </w:rPr>
-      </w:pPr>
-      <w:ins w:id="248" w:author="Italo Busi" w:date="2017-10-26T11:26:00Z">
+      <w:bookmarkEnd w:id="250"/>
+    </w:p>
+    <w:p>
+      <w:pPr>
+        <w:rPr>
+          <w:ins w:id="251" w:author="Italo Busi" w:date="2017-10-26T11:26:00Z"/>
+        </w:rPr>
+      </w:pPr>
+      <w:ins w:id="252" w:author="Italo Busi" w:date="2017-10-26T11:26:00Z">
         <w:r>
           <w:rPr>
             <w:highlight w:val="yellow"/>
@@ -6874,11 +6909,11 @@
     <w:p>
       <w:pPr>
         <w:rPr>
-          <w:del w:id="249" w:author="Italo Busi" w:date="2017-10-26T11:26:00Z"/>
+          <w:del w:id="253" w:author="Italo Busi" w:date="2017-10-26T11:26:00Z"/>
           <w:i/>
         </w:rPr>
       </w:pPr>
-      <w:del w:id="250" w:author="Italo Busi" w:date="2017-10-26T11:26:00Z">
+      <w:del w:id="254" w:author="Italo Busi" w:date="2017-10-26T11:26:00Z">
         <w:r>
           <w:rPr>
             <w:i/>
@@ -6899,11 +6934,11 @@
       <w:pPr>
         <w:pStyle w:val="Heading1"/>
       </w:pPr>
-      <w:bookmarkStart w:id="251" w:name="_Toc496636405"/>
+      <w:bookmarkStart w:id="255" w:name="_Toc496636405"/>
       <w:r>
         <w:t>Security Considerations</w:t>
       </w:r>
-      <w:bookmarkEnd w:id="251"/>
+      <w:bookmarkEnd w:id="255"/>
     </w:p>
     <w:p>
       <w:pPr>
@@ -6922,11 +6957,11 @@
       <w:pPr>
         <w:pStyle w:val="Heading1"/>
       </w:pPr>
-      <w:bookmarkStart w:id="252" w:name="_Toc496636406"/>
+      <w:bookmarkStart w:id="256" w:name="_Toc496636406"/>
       <w:r>
         <w:t>IANA Considerations</w:t>
       </w:r>
-      <w:bookmarkEnd w:id="252"/>
+      <w:bookmarkEnd w:id="256"/>
     </w:p>
     <w:p>
       <w:pPr>
@@ -6945,11 +6980,11 @@
       <w:pPr>
         <w:pStyle w:val="Heading1"/>
       </w:pPr>
-      <w:bookmarkStart w:id="253" w:name="_Toc496636407"/>
+      <w:bookmarkStart w:id="257" w:name="_Toc496636407"/>
       <w:r>
         <w:t>Conclusions</w:t>
       </w:r>
-      <w:bookmarkEnd w:id="253"/>
+      <w:bookmarkEnd w:id="257"/>
     </w:p>
     <w:p>
       <w:pPr>
@@ -6968,30 +7003,30 @@
       <w:pPr>
         <w:pStyle w:val="Heading1"/>
       </w:pPr>
-      <w:bookmarkStart w:id="254" w:name="_Toc496636408"/>
+      <w:bookmarkStart w:id="258" w:name="_Toc496636408"/>
       <w:r>
         <w:t>References</w:t>
       </w:r>
-      <w:bookmarkEnd w:id="254"/>
+      <w:bookmarkEnd w:id="258"/>
     </w:p>
     <w:p>
       <w:pPr>
         <w:pStyle w:val="Heading2"/>
       </w:pPr>
-      <w:bookmarkStart w:id="255" w:name="_Toc496636409"/>
+      <w:bookmarkStart w:id="259" w:name="_Toc496636409"/>
       <w:r>
         <w:t>Normative References</w:t>
       </w:r>
-      <w:bookmarkEnd w:id="255"/>
+      <w:bookmarkEnd w:id="259"/>
     </w:p>
     <w:p>
       <w:pPr>
         <w:pStyle w:val="RFCReferencesBookmark"/>
         <w:rPr>
-          <w:ins w:id="256" w:author="Italo Busi" w:date="2017-10-26T10:55:00Z"/>
-        </w:rPr>
-      </w:pPr>
-      <w:ins w:id="257" w:author="Italo Busi" w:date="2017-10-26T10:55:00Z">
+          <w:ins w:id="260" w:author="Italo Busi" w:date="2017-10-26T10:55:00Z"/>
+        </w:rPr>
+      </w:pPr>
+      <w:ins w:id="261" w:author="Italo Busi" w:date="2017-10-26T10:55:00Z">
         <w:r>
           <w:t>[ACTN-</w:t>
         </w:r>
@@ -7256,20 +7291,20 @@
       <w:pPr>
         <w:pStyle w:val="Heading2"/>
       </w:pPr>
-      <w:bookmarkStart w:id="258" w:name="_Toc496636410"/>
+      <w:bookmarkStart w:id="262" w:name="_Toc496636410"/>
       <w:r>
         <w:t>Informative References</w:t>
       </w:r>
-      <w:bookmarkEnd w:id="258"/>
+      <w:bookmarkEnd w:id="262"/>
     </w:p>
     <w:p>
       <w:pPr>
         <w:pStyle w:val="RFCReferencesBookmark"/>
         <w:rPr>
-          <w:ins w:id="259" w:author="Italo Busi" w:date="2017-10-27T13:43:00Z"/>
-        </w:rPr>
-      </w:pPr>
-      <w:ins w:id="260" w:author="Italo Busi" w:date="2017-10-27T13:43:00Z">
+          <w:ins w:id="263" w:author="Italo Busi" w:date="2017-10-27T13:43:00Z"/>
+        </w:rPr>
+      </w:pPr>
+      <w:ins w:id="264" w:author="Italo Busi" w:date="2017-10-27T13:43:00Z">
         <w:r>
           <w:t>[</w:t>
         </w:r>
@@ -7287,10 +7322,10 @@
           <w:tab/>
         </w:r>
       </w:ins>
-      <w:ins w:id="261" w:author="Italo Busi" w:date="2017-10-27T13:47:00Z">
-        <w:r>
-          <w:rPr>
-            <w:rPrChange w:id="262" w:author="Italo Busi" w:date="2017-10-27T13:48:00Z">
+      <w:ins w:id="265" w:author="Italo Busi" w:date="2017-10-27T13:47:00Z">
+        <w:r>
+          <w:rPr>
+            <w:rPrChange w:id="266" w:author="Italo Busi" w:date="2017-10-27T13:48:00Z">
               <w:rPr>
                 <w:highlight w:val="yellow"/>
               </w:rPr>
@@ -7299,15 +7334,15 @@
           <w:t>Li</w:t>
         </w:r>
       </w:ins>
-      <w:ins w:id="263" w:author="Italo Busi" w:date="2017-10-27T13:43:00Z">
+      <w:ins w:id="267" w:author="Italo Busi" w:date="2017-10-27T13:43:00Z">
         <w:r>
           <w:t xml:space="preserve">, </w:t>
         </w:r>
       </w:ins>
-      <w:ins w:id="264" w:author="Italo Busi" w:date="2017-10-27T13:47:00Z">
-        <w:r>
-          <w:rPr>
-            <w:rPrChange w:id="265" w:author="Italo Busi" w:date="2017-10-27T13:48:00Z">
+      <w:ins w:id="268" w:author="Italo Busi" w:date="2017-10-27T13:47:00Z">
+        <w:r>
+          <w:rPr>
+            <w:rPrChange w:id="269" w:author="Italo Busi" w:date="2017-10-27T13:48:00Z">
               <w:rPr>
                 <w:highlight w:val="yellow"/>
               </w:rPr>
@@ -7316,25 +7351,25 @@
           <w:t>D</w:t>
         </w:r>
       </w:ins>
-      <w:ins w:id="266" w:author="Italo Busi" w:date="2017-10-27T13:43:00Z">
+      <w:ins w:id="270" w:author="Italo Busi" w:date="2017-10-27T13:43:00Z">
         <w:r>
           <w:t>. et al., "</w:t>
         </w:r>
       </w:ins>
-      <w:ins w:id="267" w:author="Italo Busi" w:date="2017-10-27T13:47:00Z">
+      <w:ins w:id="271" w:author="Italo Busi" w:date="2017-10-27T13:47:00Z">
         <w:r>
           <w:t>Link Management Protocol Behavior Negotiation and Configuration Modifications</w:t>
         </w:r>
       </w:ins>
-      <w:ins w:id="268" w:author="Italo Busi" w:date="2017-10-27T13:43:00Z">
+      <w:ins w:id="272" w:author="Italo Busi" w:date="2017-10-27T13:43:00Z">
         <w:r>
           <w:t xml:space="preserve">", </w:t>
         </w:r>
       </w:ins>
-      <w:ins w:id="269" w:author="Italo Busi" w:date="2017-10-27T13:48:00Z">
-        <w:r>
-          <w:rPr>
-            <w:rPrChange w:id="270" w:author="Italo Busi" w:date="2017-10-27T13:48:00Z">
+      <w:ins w:id="273" w:author="Italo Busi" w:date="2017-10-27T13:48:00Z">
+        <w:r>
+          <w:rPr>
+            <w:rPrChange w:id="274" w:author="Italo Busi" w:date="2017-10-27T13:48:00Z">
               <w:rPr>
                 <w:highlight w:val="yellow"/>
               </w:rPr>
@@ -7343,17 +7378,17 @@
           <w:t>RFC 6898</w:t>
         </w:r>
       </w:ins>
-      <w:ins w:id="271" w:author="Italo Busi" w:date="2017-10-27T13:43:00Z">
+      <w:ins w:id="275" w:author="Italo Busi" w:date="2017-10-27T13:43:00Z">
         <w:r>
           <w:t xml:space="preserve">, </w:t>
         </w:r>
       </w:ins>
-      <w:ins w:id="272" w:author="Italo Busi" w:date="2017-10-27T13:48:00Z">
+      <w:ins w:id="276" w:author="Italo Busi" w:date="2017-10-27T13:48:00Z">
         <w:r>
           <w:t>March 2013</w:t>
         </w:r>
       </w:ins>
-      <w:ins w:id="273" w:author="Italo Busi" w:date="2017-10-27T13:43:00Z">
+      <w:ins w:id="277" w:author="Italo Busi" w:date="2017-10-27T13:43:00Z">
         <w:r>
           <w:t>.</w:t>
         </w:r>
@@ -7443,11 +7478,11 @@
       <w:pPr>
         <w:pStyle w:val="Heading1"/>
       </w:pPr>
-      <w:bookmarkStart w:id="274" w:name="_Toc496636411"/>
+      <w:bookmarkStart w:id="278" w:name="_Toc496636411"/>
       <w:r>
         <w:t>Acknowledgments</w:t>
       </w:r>
-      <w:bookmarkEnd w:id="274"/>
+      <w:bookmarkEnd w:id="278"/>
     </w:p>
     <w:p>
       <w:pPr>
@@ -7671,128 +7706,195 @@
         <w:rPr>
           <w:rFonts w:cs="Times New Roman"/>
           <w:highlight w:val="yellow"/>
-        </w:rPr>
-      </w:pPr>
-      <w:r>
-        <w:t>Ricard Vilalta</w:t>
-      </w:r>
-    </w:p>
-    <w:p>
-      <w:pPr>
-        <w:pStyle w:val="RFCFigure"/>
-        <w:rPr>
-          <w:rFonts w:cs="Times New Roman"/>
-        </w:rPr>
-      </w:pPr>
-      <w:r>
-        <w:t>CTTC</w:t>
-      </w:r>
-    </w:p>
-    <w:p>
-      <w:pPr>
-        <w:pStyle w:val="RFCFigure"/>
-        <w:rPr>
-          <w:ins w:id="275" w:author="Italo Busi" w:date="2017-10-27T14:49:00Z"/>
-        </w:rPr>
-      </w:pPr>
-      <w:r>
-        <w:t xml:space="preserve">Email: </w:t>
-      </w:r>
-      <w:del w:id="276" w:author="Italo Busi" w:date="2017-10-27T14:49:00Z">
-        <w:r>
-          <w:fldChar w:fldCharType="begin"/>
-        </w:r>
-        <w:r>
-          <w:delInstrText>HYPERLINK "mailto:ricard.vilalta@cttc.es"</w:delInstrText>
-        </w:r>
-        <w:r>
-          <w:fldChar w:fldCharType="separate"/>
-        </w:r>
-        <w:r>
-          <w:rPr>
-            <w:rStyle w:val="Hyperlink"/>
-          </w:rPr>
-          <w:delText>ricard.vilalta@cttc.es</w:delText>
-        </w:r>
-        <w:r>
-          <w:fldChar w:fldCharType="end"/>
-        </w:r>
-        <w:r>
-          <w:delText xml:space="preserve"> </w:delText>
-        </w:r>
-      </w:del>
-      <w:ins w:id="277" w:author="Italo Busi" w:date="2017-10-27T14:49:00Z">
-        <w:r>
-          <w:fldChar w:fldCharType="begin"/>
-        </w:r>
-        <w:r>
-          <w:instrText>HYPERLINK "mailto:ricard.vilalta@cttc.es"</w:instrText>
-        </w:r>
-        <w:r>
-          <w:fldChar w:fldCharType="separate"/>
-        </w:r>
-        <w:r>
-          <w:rPr>
-            <w:rStyle w:val="Hyperlink"/>
-          </w:rPr>
-          <w:t>ricard.vilalta@cttc.es</w:t>
-        </w:r>
-        <w:r>
-          <w:fldChar w:fldCharType="end"/>
-        </w:r>
-      </w:ins>
-    </w:p>
-    <w:p>
-      <w:pPr>
-        <w:rPr>
-          <w:ins w:id="278" w:author="Italo Busi" w:date="2017-10-27T14:49:00Z"/>
-        </w:rPr>
-      </w:pPr>
-    </w:p>
-    <w:p>
-      <w:pPr>
-        <w:pStyle w:val="RFCFigure"/>
-        <w:rPr>
-          <w:ins w:id="279" w:author="Italo Busi" w:date="2017-10-27T14:49:00Z"/>
-          <w:rFonts w:cs="Times New Roman"/>
-          <w:highlight w:val="yellow"/>
           <w:lang w:val="it-IT"/>
-          <w:rPrChange w:id="280" w:author="Italo Busi" w:date="2017-10-27T14:49:00Z">
+          <w:rPrChange w:id="279" w:author="Italo Busi" w:date="2017-10-30T15:36:00Z">
             <w:rPr>
-              <w:ins w:id="281" w:author="Italo Busi" w:date="2017-10-27T14:49:00Z"/>
               <w:rFonts w:cs="Times New Roman"/>
               <w:highlight w:val="yellow"/>
             </w:rPr>
           </w:rPrChange>
         </w:rPr>
       </w:pPr>
-      <w:ins w:id="282" w:author="Italo Busi" w:date="2017-10-27T14:49:00Z">
-        <w:r>
-          <w:rPr>
-            <w:lang w:val="it-IT"/>
-          </w:rPr>
-          <w:t>Carlo Perocchio</w:t>
-        </w:r>
-      </w:ins>
+      <w:r>
+        <w:rPr>
+          <w:lang w:val="it-IT"/>
+          <w:rPrChange w:id="280" w:author="Italo Busi" w:date="2017-10-30T15:36:00Z">
+            <w:rPr/>
+          </w:rPrChange>
+        </w:rPr>
+        <w:t>Ricard Vilalta</w:t>
+      </w:r>
     </w:p>
     <w:p>
       <w:pPr>
         <w:pStyle w:val="RFCFigure"/>
         <w:rPr>
-          <w:ins w:id="283" w:author="Italo Busi" w:date="2017-10-27T14:49:00Z"/>
           <w:rFonts w:cs="Times New Roman"/>
-          <w:rPrChange w:id="284" w:author="Italo Busi" w:date="2017-10-27T14:49:00Z">
+          <w:lang w:val="it-IT"/>
+          <w:rPrChange w:id="281" w:author="Italo Busi" w:date="2017-10-30T15:36:00Z">
             <w:rPr>
-              <w:ins w:id="285" w:author="Italo Busi" w:date="2017-10-27T14:49:00Z"/>
               <w:rFonts w:cs="Times New Roman"/>
             </w:rPr>
           </w:rPrChange>
         </w:rPr>
       </w:pPr>
-      <w:ins w:id="286" w:author="Italo Busi" w:date="2017-10-27T14:49:00Z">
-        <w:r>
-          <w:rPr>
-            <w:rPrChange w:id="287" w:author="Italo Busi" w:date="2017-10-27T14:49:00Z">
+      <w:r>
+        <w:rPr>
+          <w:lang w:val="it-IT"/>
+          <w:rPrChange w:id="282" w:author="Italo Busi" w:date="2017-10-30T15:36:00Z">
+            <w:rPr/>
+          </w:rPrChange>
+        </w:rPr>
+        <w:t>CTTC</w:t>
+      </w:r>
+    </w:p>
+    <w:p>
+      <w:pPr>
+        <w:pStyle w:val="RFCFigure"/>
+        <w:rPr>
+          <w:ins w:id="283" w:author="Italo Busi" w:date="2017-10-27T14:49:00Z"/>
+          <w:lang w:val="it-IT"/>
+          <w:rPrChange w:id="284" w:author="Italo Busi" w:date="2017-10-30T15:36:00Z">
+            <w:rPr>
+              <w:ins w:id="285" w:author="Italo Busi" w:date="2017-10-27T14:49:00Z"/>
+            </w:rPr>
+          </w:rPrChange>
+        </w:rPr>
+      </w:pPr>
+      <w:r>
+        <w:rPr>
+          <w:lang w:val="it-IT"/>
+          <w:rPrChange w:id="286" w:author="Italo Busi" w:date="2017-10-30T15:36:00Z">
+            <w:rPr/>
+          </w:rPrChange>
+        </w:rPr>
+        <w:t xml:space="preserve">Email: </w:t>
+      </w:r>
+      <w:del w:id="287" w:author="Italo Busi" w:date="2017-10-27T14:49:00Z">
+        <w:r>
+          <w:fldChar w:fldCharType="begin"/>
+        </w:r>
+        <w:r>
+          <w:rPr>
+            <w:lang w:val="it-IT"/>
+            <w:rPrChange w:id="288" w:author="Italo Busi" w:date="2017-10-30T15:36:00Z">
+              <w:rPr/>
+            </w:rPrChange>
+          </w:rPr>
+          <w:delInstrText>HYPERLINK "mailto:ricard.vilalta@cttc.es"</w:delInstrText>
+        </w:r>
+        <w:r>
+          <w:fldChar w:fldCharType="separate"/>
+        </w:r>
+        <w:r>
+          <w:rPr>
+            <w:rStyle w:val="Hyperlink"/>
+            <w:lang w:val="it-IT"/>
+            <w:rPrChange w:id="289" w:author="Italo Busi" w:date="2017-10-30T15:36:00Z">
+              <w:rPr>
+                <w:rStyle w:val="Hyperlink"/>
+              </w:rPr>
+            </w:rPrChange>
+          </w:rPr>
+          <w:delText>ricard.vilalta@cttc.es</w:delText>
+        </w:r>
+        <w:r>
+          <w:fldChar w:fldCharType="end"/>
+        </w:r>
+        <w:r>
+          <w:rPr>
+            <w:lang w:val="it-IT"/>
+            <w:rPrChange w:id="290" w:author="Italo Busi" w:date="2017-10-30T15:36:00Z">
+              <w:rPr/>
+            </w:rPrChange>
+          </w:rPr>
+          <w:delText xml:space="preserve"> </w:delText>
+        </w:r>
+      </w:del>
+      <w:ins w:id="291" w:author="Italo Busi" w:date="2017-10-27T14:49:00Z">
+        <w:r>
+          <w:fldChar w:fldCharType="begin"/>
+        </w:r>
+        <w:r>
+          <w:rPr>
+            <w:lang w:val="it-IT"/>
+            <w:rPrChange w:id="292" w:author="Italo Busi" w:date="2017-10-30T15:36:00Z">
+              <w:rPr/>
+            </w:rPrChange>
+          </w:rPr>
+          <w:instrText>HYPERLINK "mailto:ricard.vilalta@cttc.es"</w:instrText>
+        </w:r>
+        <w:r>
+          <w:fldChar w:fldCharType="separate"/>
+        </w:r>
+        <w:r>
+          <w:rPr>
+            <w:rStyle w:val="Hyperlink"/>
+            <w:lang w:val="it-IT"/>
+            <w:rPrChange w:id="293" w:author="Italo Busi" w:date="2017-10-30T15:36:00Z">
+              <w:rPr>
+                <w:rStyle w:val="Hyperlink"/>
+              </w:rPr>
+            </w:rPrChange>
+          </w:rPr>
+          <w:t>ricard.vilalta@cttc.es</w:t>
+        </w:r>
+        <w:r>
+          <w:fldChar w:fldCharType="end"/>
+        </w:r>
+      </w:ins>
+    </w:p>
+    <w:p>
+      <w:pPr>
+        <w:rPr>
+          <w:ins w:id="294" w:author="Italo Busi" w:date="2017-10-27T14:49:00Z"/>
+          <w:lang w:val="it-IT"/>
+          <w:rPrChange w:id="295" w:author="Italo Busi" w:date="2017-10-30T15:36:00Z">
+            <w:rPr>
+              <w:ins w:id="296" w:author="Italo Busi" w:date="2017-10-27T14:49:00Z"/>
+            </w:rPr>
+          </w:rPrChange>
+        </w:rPr>
+      </w:pPr>
+    </w:p>
+    <w:p>
+      <w:pPr>
+        <w:pStyle w:val="RFCFigure"/>
+        <w:rPr>
+          <w:ins w:id="297" w:author="Italo Busi" w:date="2017-10-27T14:49:00Z"/>
+          <w:rFonts w:cs="Times New Roman"/>
+          <w:highlight w:val="yellow"/>
+          <w:lang w:val="it-IT"/>
+          <w:rPrChange w:id="298" w:author="Italo Busi" w:date="2017-10-27T14:49:00Z">
+            <w:rPr>
+              <w:ins w:id="299" w:author="Italo Busi" w:date="2017-10-27T14:49:00Z"/>
+              <w:rFonts w:cs="Times New Roman"/>
+              <w:highlight w:val="yellow"/>
+            </w:rPr>
+          </w:rPrChange>
+        </w:rPr>
+      </w:pPr>
+      <w:ins w:id="300" w:author="Italo Busi" w:date="2017-10-27T14:49:00Z">
+        <w:r>
+          <w:rPr>
+            <w:lang w:val="it-IT"/>
+          </w:rPr>
+          <w:t>Carlo Perocchio</w:t>
+        </w:r>
+      </w:ins>
+    </w:p>
+    <w:p>
+      <w:pPr>
+        <w:pStyle w:val="RFCFigure"/>
+        <w:rPr>
+          <w:ins w:id="301" w:author="Italo Busi" w:date="2017-10-27T14:49:00Z"/>
+          <w:rFonts w:cs="Times New Roman"/>
+        </w:rPr>
+      </w:pPr>
+      <w:ins w:id="302" w:author="Italo Busi" w:date="2017-10-27T14:49:00Z">
+        <w:r>
+          <w:rPr>
+            <w:rPrChange w:id="303" w:author="Italo Busi" w:date="2017-10-27T14:49:00Z">
               <w:rPr>
                 <w:lang w:val="it-IT"/>
               </w:rPr>
@@ -7806,26 +7908,16 @@
       <w:pPr>
         <w:pStyle w:val="RFCFigure"/>
         <w:rPr>
-          <w:ins w:id="288" w:author="Italo Busi" w:date="2017-10-27T14:49:00Z"/>
-          <w:rPrChange w:id="289" w:author="Italo Busi" w:date="2017-10-27T14:49:00Z">
-            <w:rPr>
-              <w:ins w:id="290" w:author="Italo Busi" w:date="2017-10-27T14:49:00Z"/>
-            </w:rPr>
-          </w:rPrChange>
-        </w:rPr>
-      </w:pPr>
-      <w:ins w:id="291" w:author="Italo Busi" w:date="2017-10-27T14:49:00Z">
-        <w:r>
-          <w:rPr>
-            <w:rPrChange w:id="292" w:author="Italo Busi" w:date="2017-10-27T14:49:00Z">
-              <w:rPr/>
-            </w:rPrChange>
-          </w:rPr>
+          <w:ins w:id="304" w:author="Italo Busi" w:date="2017-10-27T14:49:00Z"/>
+        </w:rPr>
+      </w:pPr>
+      <w:ins w:id="305" w:author="Italo Busi" w:date="2017-10-27T14:49:00Z">
+        <w:r>
           <w:t xml:space="preserve">Email: </w:t>
         </w:r>
         <w:r>
           <w:rPr>
-            <w:rPrChange w:id="293" w:author="Italo Busi" w:date="2017-10-27T14:49:00Z">
+            <w:rPrChange w:id="306" w:author="Italo Busi" w:date="2017-10-27T14:49:00Z">
               <w:rPr>
                 <w:lang w:val="it-IT"/>
               </w:rPr>
@@ -7838,12 +7930,7 @@
     <w:p>
       <w:pPr>
         <w:rPr>
-          <w:ins w:id="294" w:author="Italo Busi" w:date="2017-10-27T14:49:00Z"/>
-          <w:rPrChange w:id="295" w:author="Italo Busi" w:date="2017-10-27T14:49:00Z">
-            <w:rPr>
-              <w:ins w:id="296" w:author="Italo Busi" w:date="2017-10-27T14:49:00Z"/>
-            </w:rPr>
-          </w:rPrChange>
+          <w:ins w:id="307" w:author="Italo Busi" w:date="2017-10-27T14:49:00Z"/>
         </w:rPr>
       </w:pPr>
     </w:p>
@@ -7851,16 +7938,16 @@
       <w:pPr>
         <w:pStyle w:val="RFCFigure"/>
         <w:rPr>
-          <w:ins w:id="297" w:author="Italo Busi" w:date="2017-10-27T14:49:00Z"/>
+          <w:ins w:id="308" w:author="Italo Busi" w:date="2017-10-27T14:49:00Z"/>
           <w:rFonts w:cs="Times New Roman"/>
           <w:highlight w:val="yellow"/>
         </w:rPr>
       </w:pPr>
-      <w:ins w:id="298" w:author="Italo Busi" w:date="2017-10-27T14:49:00Z">
+      <w:ins w:id="309" w:author="Italo Busi" w:date="2017-10-27T14:49:00Z">
         <w:r>
           <w:rPr>
             <w:lang w:val="it-IT"/>
-            <w:rPrChange w:id="299" w:author="Italo Busi" w:date="2017-06-27T00:14:00Z">
+            <w:rPrChange w:id="310" w:author="Italo Busi" w:date="2017-06-27T00:14:00Z">
               <w:rPr/>
             </w:rPrChange>
           </w:rPr>
@@ -7872,11 +7959,11 @@
       <w:pPr>
         <w:pStyle w:val="RFCFigure"/>
         <w:rPr>
-          <w:ins w:id="300" w:author="Italo Busi" w:date="2017-10-27T14:49:00Z"/>
+          <w:ins w:id="311" w:author="Italo Busi" w:date="2017-10-27T14:49:00Z"/>
           <w:rFonts w:cs="Times New Roman"/>
         </w:rPr>
       </w:pPr>
-      <w:ins w:id="301" w:author="Italo Busi" w:date="2017-10-27T14:49:00Z">
+      <w:ins w:id="312" w:author="Italo Busi" w:date="2017-10-27T14:49:00Z">
         <w:r>
           <w:t>Ericsson</w:t>
         </w:r>
@@ -7886,16 +7973,16 @@
       <w:pPr>
         <w:pStyle w:val="RFCFigure"/>
       </w:pPr>
-      <w:ins w:id="302" w:author="Italo Busi" w:date="2017-10-27T14:49:00Z">
+      <w:ins w:id="313" w:author="Italo Busi" w:date="2017-10-27T14:49:00Z">
         <w:r>
           <w:t xml:space="preserve">Email: </w:t>
         </w:r>
       </w:ins>
-      <w:ins w:id="303" w:author="Italo Busi" w:date="2017-10-27T14:50:00Z">
+      <w:ins w:id="314" w:author="Italo Busi" w:date="2017-10-27T14:50:00Z">
         <w:r>
           <w:rPr>
             <w:lang w:val="it-IT"/>
-            <w:rPrChange w:id="304" w:author="Italo Busi" w:date="2017-06-27T00:14:00Z">
+            <w:rPrChange w:id="315" w:author="Italo Busi" w:date="2017-06-27T00:14:00Z">
               <w:rPr/>
             </w:rPrChange>
           </w:rPr>
@@ -8379,7 +8466,7 @@
       <w:t xml:space="preserve"> </w:t>
     </w:r>
     <w:fldSimple w:instr=" SAVEDATE  \@ &quot;d,&quot; ">
-      <w:ins w:id="305" w:author="Italo Busi" w:date="2017-10-27T14:48:00Z">
+      <w:ins w:id="316" w:author="Italo Busi" w:date="2017-10-30T15:31:00Z">
         <w:r>
           <w:rPr>
             <w:noProof/>
@@ -8387,7 +8474,7 @@
           <w:t>27,</w:t>
         </w:r>
       </w:ins>
-      <w:del w:id="306" w:author="Italo Busi" w:date="2017-10-26T09:42:00Z">
+      <w:del w:id="317" w:author="Italo Busi" w:date="2017-10-26T09:42:00Z">
         <w:r>
           <w:rPr>
             <w:noProof/>
@@ -8517,7 +8604,7 @@
         <w:rPr>
           <w:noProof/>
         </w:rPr>
-        <w:t>12</w:t>
+        <w:t>7</w:t>
       </w:r>
     </w:fldSimple>
     <w:r>
@@ -8950,7 +9037,7 @@
       <w:t xml:space="preserve"> </w:t>
     </w:r>
     <w:fldSimple w:instr=" SAVEDATE  \@ &quot;d,&quot; ">
-      <w:ins w:id="309" w:author="Italo Busi" w:date="2017-10-27T14:48:00Z">
+      <w:ins w:id="320" w:author="Italo Busi" w:date="2017-10-30T15:31:00Z">
         <w:r>
           <w:rPr>
             <w:noProof/>
@@ -8958,7 +9045,7 @@
           <w:t>27,</w:t>
         </w:r>
       </w:ins>
-      <w:del w:id="310" w:author="Italo Busi" w:date="2017-10-26T09:42:00Z">
+      <w:del w:id="321" w:author="Italo Busi" w:date="2017-10-26T09:42:00Z">
         <w:r>
           <w:rPr>
             <w:noProof/>
@@ -9807,7 +9894,7 @@
       <w:tab/>
     </w:r>
     <w:fldSimple w:instr=" SAVEDATE  \@ &quot;MMMM d, yyyy&quot; ">
-      <w:ins w:id="307" w:author="Italo Busi" w:date="2017-10-27T14:48:00Z">
+      <w:ins w:id="318" w:author="Italo Busi" w:date="2017-10-30T15:31:00Z">
         <w:r>
           <w:rPr>
             <w:noProof/>
@@ -9815,7 +9902,7 @@
           <w:t>October 27, 2017</w:t>
         </w:r>
       </w:ins>
-      <w:del w:id="308" w:author="Italo Busi" w:date="2017-10-26T09:42:00Z">
+      <w:del w:id="319" w:author="Italo Busi" w:date="2017-10-26T09:42:00Z">
         <w:r>
           <w:rPr>
             <w:noProof/>
@@ -19186,7 +19273,7 @@
 </file>
 
 <file path=customXml/itemProps1.xml><?xml version="1.0" encoding="utf-8"?>
-<ds:datastoreItem xmlns:ds="http://schemas.openxmlformats.org/officeDocument/2006/customXml" ds:itemID="{A72B34A7-73E4-44E8-BD46-0B202803026C}">
+<ds:datastoreItem xmlns:ds="http://schemas.openxmlformats.org/officeDocument/2006/customXml" ds:itemID="{BD7F3732-C21E-4EF9-A497-DED4B8AD0D90}">
   <ds:schemaRefs>
     <ds:schemaRef ds:uri="http://schemas.openxmlformats.org/officeDocument/2006/bibliography"/>
   </ds:schemaRefs>

</xml_diff>